<commit_message>
add text to raport, fix converter
</commit_message>
<xml_diff>
--- a/sprawozdania/sprawozdanie2.docx
+++ b/sprawozdania/sprawozdanie2.docx
@@ -193,25 +193,23 @@
           <w:sz w:val="30"/>
           <w:szCs w:val="30"/>
         </w:rPr>
-        <w:t xml:space="preserve">Paweł </w:t>
-      </w:r>
-      <w:proofErr w:type="spellStart"/>
+        <w:t>Paweł Pomarański</w:t>
+      </w:r>
       <w:r>
         <w:rPr>
           <w:rFonts w:ascii="Times New Roman" w:hAnsi="Times New Roman" w:cs="Times New Roman"/>
           <w:sz w:val="30"/>
           <w:szCs w:val="30"/>
         </w:rPr>
-        <w:t>Pomarański</w:t>
-      </w:r>
-      <w:proofErr w:type="spellEnd"/>
+        <w:t xml:space="preserve"> </w:t>
+      </w:r>
       <w:r>
         <w:rPr>
           <w:rFonts w:ascii="Times New Roman" w:hAnsi="Times New Roman" w:cs="Times New Roman"/>
           <w:sz w:val="30"/>
           <w:szCs w:val="30"/>
         </w:rPr>
-        <w:t xml:space="preserve"> </w:t>
+        <w:t>210297</w:t>
       </w:r>
       <w:r>
         <w:rPr>
@@ -219,7 +217,7 @@
           <w:sz w:val="30"/>
           <w:szCs w:val="30"/>
         </w:rPr>
-        <w:t>210297</w:t>
+        <w:t>,</w:t>
       </w:r>
       <w:r>
         <w:rPr>
@@ -227,7 +225,7 @@
           <w:sz w:val="30"/>
           <w:szCs w:val="30"/>
         </w:rPr>
-        <w:t>,</w:t>
+        <w:t xml:space="preserve"> </w:t>
       </w:r>
       <w:r>
         <w:rPr>
@@ -235,16 +233,22 @@
           <w:sz w:val="30"/>
           <w:szCs w:val="30"/>
         </w:rPr>
-        <w:t xml:space="preserve"> </w:t>
-      </w:r>
-      <w:r>
+        <w:t>Bartosz Kacperski 210210</w:t>
+      </w:r>
+    </w:p>
+    <w:p>
+      <w:pPr>
+        <w:autoSpaceDE w:val="0"/>
+        <w:autoSpaceDN w:val="0"/>
+        <w:adjustRightInd w:val="0"/>
+        <w:spacing w:after="0" w:line="240" w:lineRule="auto"/>
+        <w:jc w:val="center"/>
         <w:rPr>
           <w:rFonts w:ascii="Times New Roman" w:hAnsi="Times New Roman" w:cs="Times New Roman"/>
           <w:sz w:val="30"/>
           <w:szCs w:val="30"/>
         </w:rPr>
-        <w:t>Bartosz Kacperski 210210</w:t>
-      </w:r>
+      </w:pPr>
     </w:p>
     <w:p>
       <w:pPr>
@@ -259,36 +263,36 @@
           <w:szCs w:val="30"/>
         </w:rPr>
       </w:pPr>
-    </w:p>
-    <w:p>
-      <w:pPr>
-        <w:autoSpaceDE w:val="0"/>
-        <w:autoSpaceDN w:val="0"/>
-        <w:adjustRightInd w:val="0"/>
-        <w:spacing w:after="0" w:line="240" w:lineRule="auto"/>
-        <w:jc w:val="center"/>
+      <w:r>
         <w:rPr>
           <w:rFonts w:ascii="Times New Roman" w:hAnsi="Times New Roman" w:cs="Times New Roman"/>
           <w:sz w:val="30"/>
           <w:szCs w:val="30"/>
         </w:rPr>
-      </w:pPr>
+        <w:t>16.04</w:t>
+      </w:r>
       <w:r>
         <w:rPr>
           <w:rFonts w:ascii="Times New Roman" w:hAnsi="Times New Roman" w:cs="Times New Roman"/>
           <w:sz w:val="30"/>
           <w:szCs w:val="30"/>
         </w:rPr>
-        <w:t>16.04</w:t>
-      </w:r>
-      <w:r>
+        <w:t>.2019</w:t>
+      </w:r>
+    </w:p>
+    <w:p>
+      <w:pPr>
+        <w:autoSpaceDE w:val="0"/>
+        <w:autoSpaceDN w:val="0"/>
+        <w:adjustRightInd w:val="0"/>
+        <w:spacing w:after="0" w:line="240" w:lineRule="auto"/>
+        <w:jc w:val="center"/>
         <w:rPr>
           <w:rFonts w:ascii="Times New Roman" w:hAnsi="Times New Roman" w:cs="Times New Roman"/>
           <w:sz w:val="30"/>
           <w:szCs w:val="30"/>
         </w:rPr>
-        <w:t>.2019</w:t>
-      </w:r>
+      </w:pPr>
     </w:p>
     <w:p>
       <w:pPr>
@@ -317,22 +321,6 @@
           <w:szCs w:val="30"/>
         </w:rPr>
       </w:pPr>
-    </w:p>
-    <w:p>
-      <w:pPr>
-        <w:autoSpaceDE w:val="0"/>
-        <w:autoSpaceDN w:val="0"/>
-        <w:adjustRightInd w:val="0"/>
-        <w:spacing w:after="0" w:line="240" w:lineRule="auto"/>
-        <w:jc w:val="center"/>
-        <w:rPr>
-          <w:rFonts w:ascii="Times New Roman" w:hAnsi="Times New Roman" w:cs="Times New Roman"/>
-          <w:sz w:val="30"/>
-          <w:szCs w:val="30"/>
-        </w:rPr>
-      </w:pPr>
-      <w:bookmarkStart w:id="0" w:name="_GoBack"/>
-      <w:bookmarkEnd w:id="0"/>
     </w:p>
     <w:p>
       <w:pPr>
@@ -1105,63 +1093,35 @@
           <w:szCs w:val="24"/>
         </w:rPr>
       </w:pPr>
-      <w:proofErr w:type="spellStart"/>
       <w:r>
         <w:rPr>
           <w:rFonts w:ascii="Times New Roman" w:eastAsiaTheme="minorEastAsia" w:hAnsi="Times New Roman" w:cs="Times New Roman"/>
           <w:sz w:val="24"/>
           <w:szCs w:val="24"/>
         </w:rPr>
-        <w:t>floor</w:t>
-      </w:r>
-      <w:proofErr w:type="spellEnd"/>
-      <w:r>
+        <w:t>floor jest funkcją zwracająca część całkowitą liczby rzeczywistej a b parametrem konwersji określający ilość bitów konwersji.</w:t>
+      </w:r>
+    </w:p>
+    <w:p>
+      <w:pPr>
+        <w:autoSpaceDE w:val="0"/>
+        <w:autoSpaceDN w:val="0"/>
+        <w:adjustRightInd w:val="0"/>
+        <w:spacing w:after="0" w:line="240" w:lineRule="auto"/>
+        <w:ind w:left="708"/>
         <w:rPr>
           <w:rFonts w:ascii="Times New Roman" w:eastAsiaTheme="minorEastAsia" w:hAnsi="Times New Roman" w:cs="Times New Roman"/>
           <w:sz w:val="24"/>
           <w:szCs w:val="24"/>
         </w:rPr>
-        <w:t xml:space="preserve"> jest funkcją zwracająca część całkowitą liczby rzeczywistej a b parametrem konwersji określający ilość bitów konwersji.</w:t>
-      </w:r>
-    </w:p>
-    <w:p>
-      <w:pPr>
-        <w:autoSpaceDE w:val="0"/>
-        <w:autoSpaceDN w:val="0"/>
-        <w:adjustRightInd w:val="0"/>
-        <w:spacing w:after="0" w:line="240" w:lineRule="auto"/>
-        <w:ind w:left="708"/>
+      </w:pPr>
+      <w:r>
         <w:rPr>
           <w:rFonts w:ascii="Times New Roman" w:eastAsiaTheme="minorEastAsia" w:hAnsi="Times New Roman" w:cs="Times New Roman"/>
           <w:sz w:val="24"/>
           <w:szCs w:val="24"/>
         </w:rPr>
-      </w:pPr>
-      <w:r>
-        <w:rPr>
-          <w:rFonts w:ascii="Times New Roman" w:eastAsiaTheme="minorEastAsia" w:hAnsi="Times New Roman" w:cs="Times New Roman"/>
-          <w:sz w:val="24"/>
-          <w:szCs w:val="24"/>
-        </w:rPr>
-        <w:t xml:space="preserve">Rekonstrukcje sygnału uzyskaliśmy w oparciu o funkcje </w:t>
-      </w:r>
-      <w:proofErr w:type="spellStart"/>
-      <w:r>
-        <w:rPr>
-          <w:rFonts w:ascii="Times New Roman" w:eastAsiaTheme="minorEastAsia" w:hAnsi="Times New Roman" w:cs="Times New Roman"/>
-          <w:sz w:val="24"/>
-          <w:szCs w:val="24"/>
-        </w:rPr>
-        <w:t>sinc</w:t>
-      </w:r>
-      <w:proofErr w:type="spellEnd"/>
-      <w:r>
-        <w:rPr>
-          <w:rFonts w:ascii="Times New Roman" w:eastAsiaTheme="minorEastAsia" w:hAnsi="Times New Roman" w:cs="Times New Roman"/>
-          <w:sz w:val="24"/>
-          <w:szCs w:val="24"/>
-        </w:rPr>
-        <w:t>. Wzór interpolacyjny, oparty właśnie o tą funkcje ma następująca postać:</w:t>
+        <w:t>Rekonstrukcje sygnału uzyskaliśmy w oparciu o funkcje sinc. Wzór interpolacyjny, oparty właśnie o tą funkcje ma następująca postać:</w:t>
       </w:r>
     </w:p>
     <w:p>
@@ -1664,7 +1624,15 @@
           <w:sz w:val="24"/>
           <w:szCs w:val="24"/>
         </w:rPr>
-        <w:t xml:space="preserve"> została ustalona w procesie próbkowania sygnału.</w:t>
+        <w:t xml:space="preserve"> została ustalona</w:t>
+      </w:r>
+      <w:r>
+        <w:rPr>
+          <w:rFonts w:ascii="Times New Roman" w:eastAsiaTheme="minorEastAsia" w:hAnsi="Times New Roman" w:cs="Times New Roman"/>
+          <w:sz w:val="24"/>
+          <w:szCs w:val="24"/>
+        </w:rPr>
+        <w:t xml:space="preserve"> w procesie próbkowania sygnału. Wartość n w przypadku naszej implementacji jest ograniczona przez parametr funkcji.</w:t>
       </w:r>
     </w:p>
     <w:p>
@@ -1984,15 +1952,7 @@
           <w:sz w:val="24"/>
           <w:szCs w:val="24"/>
         </w:rPr>
-        <w:t>Stosunek sygnał-szum</w:t>
-      </w:r>
-      <w:r>
-        <w:rPr>
-          <w:rFonts w:ascii="Times New Roman" w:eastAsiaTheme="minorEastAsia" w:hAnsi="Times New Roman" w:cs="Times New Roman"/>
-          <w:sz w:val="24"/>
-          <w:szCs w:val="24"/>
-        </w:rPr>
-        <w:t>:</w:t>
+        <w:t>Stosunek sygnał-szum:</w:t>
       </w:r>
     </w:p>
     <w:p>
@@ -2016,15 +1976,7 @@
               <w:sz w:val="24"/>
               <w:szCs w:val="24"/>
             </w:rPr>
-            <m:t>SNR</m:t>
-          </m:r>
-          <m:r>
-            <w:rPr>
-              <w:rFonts w:ascii="Cambria Math" w:eastAsiaTheme="minorEastAsia" w:hAnsi="Cambria Math" w:cs="Times New Roman"/>
-              <w:sz w:val="24"/>
-              <w:szCs w:val="24"/>
-            </w:rPr>
-            <m:t xml:space="preserve">= </m:t>
+            <m:t xml:space="preserve">SNR= </m:t>
           </m:r>
           <m:sSub>
             <m:sSubPr>
@@ -2368,15 +2320,7 @@
               <w:sz w:val="24"/>
               <w:szCs w:val="24"/>
             </w:rPr>
-            <m:t>PSNR</m:t>
-          </m:r>
-          <m:r>
-            <w:rPr>
-              <w:rFonts w:ascii="Cambria Math" w:eastAsiaTheme="minorEastAsia" w:hAnsi="Cambria Math" w:cs="Times New Roman"/>
-              <w:sz w:val="24"/>
-              <w:szCs w:val="24"/>
-            </w:rPr>
-            <m:t xml:space="preserve">= </m:t>
+            <m:t xml:space="preserve">PSNR= </m:t>
           </m:r>
           <m:sSub>
             <m:sSubPr>
@@ -2709,6 +2653,34 @@
     </w:p>
     <w:p>
       <w:pPr>
+        <w:autoSpaceDE w:val="0"/>
+        <w:autoSpaceDN w:val="0"/>
+        <w:adjustRightInd w:val="0"/>
+        <w:spacing w:after="0" w:line="240" w:lineRule="auto"/>
+        <w:ind w:left="708"/>
+        <w:rPr>
+          <w:rFonts w:ascii="Times New Roman" w:eastAsiaTheme="minorEastAsia" w:hAnsi="Times New Roman" w:cs="Times New Roman"/>
+          <w:sz w:val="24"/>
+          <w:szCs w:val="24"/>
+        </w:rPr>
+      </w:pPr>
+    </w:p>
+    <w:p>
+      <w:pPr>
+        <w:autoSpaceDE w:val="0"/>
+        <w:autoSpaceDN w:val="0"/>
+        <w:adjustRightInd w:val="0"/>
+        <w:spacing w:after="0" w:line="240" w:lineRule="auto"/>
+        <w:ind w:left="708"/>
+        <w:rPr>
+          <w:rFonts w:ascii="Times New Roman" w:eastAsiaTheme="minorEastAsia" w:hAnsi="Times New Roman" w:cs="Times New Roman"/>
+          <w:sz w:val="24"/>
+          <w:szCs w:val="24"/>
+        </w:rPr>
+      </w:pPr>
+    </w:p>
+    <w:p>
+      <w:pPr>
         <w:pStyle w:val="Akapitzlist"/>
         <w:numPr>
           <w:ilvl w:val="0"/>
@@ -2730,17 +2702,1701 @@
           <w:sz w:val="36"/>
           <w:szCs w:val="36"/>
         </w:rPr>
+        <w:lastRenderedPageBreak/>
         <w:t>Eksperymenty i wyniki</w:t>
       </w:r>
     </w:p>
     <w:p>
       <w:pPr>
-        <w:pStyle w:val="Akapitzlist"/>
-        <w:autoSpaceDE w:val="0"/>
-        <w:autoSpaceDN w:val="0"/>
-        <w:adjustRightInd w:val="0"/>
-        <w:spacing w:after="0" w:line="240" w:lineRule="auto"/>
-        <w:ind w:left="1224"/>
+        <w:autoSpaceDE w:val="0"/>
+        <w:autoSpaceDN w:val="0"/>
+        <w:adjustRightInd w:val="0"/>
+        <w:spacing w:after="0" w:line="240" w:lineRule="auto"/>
+        <w:ind w:left="360"/>
+        <w:rPr>
+          <w:rFonts w:ascii="Times New Roman" w:hAnsi="Times New Roman" w:cs="Times New Roman"/>
+          <w:sz w:val="24"/>
+          <w:szCs w:val="24"/>
+        </w:rPr>
+      </w:pPr>
+      <w:r>
+        <w:rPr>
+          <w:rFonts w:ascii="Times New Roman" w:hAnsi="Times New Roman" w:cs="Times New Roman"/>
+          <w:sz w:val="24"/>
+          <w:szCs w:val="24"/>
+        </w:rPr>
+        <w:t>Eksperyment polegał na przetestowaniu różnych wartości granic sumowania dla rekonstrukcji sygnału w oparciu funkcji sinc.</w:t>
+      </w:r>
+    </w:p>
+    <w:p>
+      <w:pPr>
+        <w:autoSpaceDE w:val="0"/>
+        <w:autoSpaceDN w:val="0"/>
+        <w:adjustRightInd w:val="0"/>
+        <w:spacing w:after="0" w:line="240" w:lineRule="auto"/>
+        <w:ind w:left="360"/>
+        <w:rPr>
+          <w:rFonts w:ascii="Times New Roman" w:hAnsi="Times New Roman" w:cs="Times New Roman"/>
+          <w:sz w:val="24"/>
+          <w:szCs w:val="24"/>
+        </w:rPr>
+      </w:pPr>
+      <w:r>
+        <w:rPr>
+          <w:noProof/>
+          <w:lang w:eastAsia="pl-PL"/>
+        </w:rPr>
+        <w:drawing>
+          <wp:anchor distT="0" distB="0" distL="114300" distR="114300" simplePos="0" relativeHeight="251658240" behindDoc="0" locked="0" layoutInCell="1" allowOverlap="1">
+            <wp:simplePos x="0" y="0"/>
+            <wp:positionH relativeFrom="margin">
+              <wp:align>left</wp:align>
+            </wp:positionH>
+            <wp:positionV relativeFrom="paragraph">
+              <wp:posOffset>498806</wp:posOffset>
+            </wp:positionV>
+            <wp:extent cx="5760720" cy="3274060"/>
+            <wp:effectExtent l="0" t="0" r="0" b="2540"/>
+            <wp:wrapSquare wrapText="bothSides"/>
+            <wp:docPr id="1" name="Obraz 1"/>
+            <wp:cNvGraphicFramePr>
+              <a:graphicFrameLocks xmlns:a="http://schemas.openxmlformats.org/drawingml/2006/main" noChangeAspect="1"/>
+            </wp:cNvGraphicFramePr>
+            <a:graphic xmlns:a="http://schemas.openxmlformats.org/drawingml/2006/main">
+              <a:graphicData uri="http://schemas.openxmlformats.org/drawingml/2006/picture">
+                <pic:pic xmlns:pic="http://schemas.openxmlformats.org/drawingml/2006/picture">
+                  <pic:nvPicPr>
+                    <pic:cNvPr id="1" name=""/>
+                    <pic:cNvPicPr/>
+                  </pic:nvPicPr>
+                  <pic:blipFill>
+                    <a:blip r:embed="rId7" cstate="print">
+                      <a:extLst>
+                        <a:ext uri="{28A0092B-C50C-407E-A947-70E740481C1C}">
+                          <a14:useLocalDpi xmlns:a14="http://schemas.microsoft.com/office/drawing/2010/main" val="0"/>
+                        </a:ext>
+                      </a:extLst>
+                    </a:blip>
+                    <a:stretch>
+                      <a:fillRect/>
+                    </a:stretch>
+                  </pic:blipFill>
+                  <pic:spPr>
+                    <a:xfrm>
+                      <a:off x="0" y="0"/>
+                      <a:ext cx="5760720" cy="3274060"/>
+                    </a:xfrm>
+                    <a:prstGeom prst="rect">
+                      <a:avLst/>
+                    </a:prstGeom>
+                  </pic:spPr>
+                </pic:pic>
+              </a:graphicData>
+            </a:graphic>
+          </wp:anchor>
+        </w:drawing>
+      </w:r>
+      <w:r>
+        <w:rPr>
+          <w:rFonts w:ascii="Times New Roman" w:hAnsi="Times New Roman" w:cs="Times New Roman"/>
+          <w:sz w:val="24"/>
+          <w:szCs w:val="24"/>
+        </w:rPr>
+        <w:t>Testy zostały przeprowadzone dla sygnału sinosuidalnego o parametrach: okres = 2s, amplituda = 2, czas początkowy = 0s, czas trwania = 4s.</w:t>
+      </w:r>
+    </w:p>
+    <w:p>
+      <w:pPr>
+        <w:autoSpaceDE w:val="0"/>
+        <w:autoSpaceDN w:val="0"/>
+        <w:adjustRightInd w:val="0"/>
+        <w:spacing w:after="0" w:line="240" w:lineRule="auto"/>
+        <w:ind w:left="360"/>
+        <w:jc w:val="center"/>
+        <w:rPr>
+          <w:rFonts w:ascii="Times New Roman" w:hAnsi="Times New Roman" w:cs="Times New Roman"/>
+          <w:sz w:val="24"/>
+          <w:szCs w:val="24"/>
+        </w:rPr>
+      </w:pPr>
+      <w:r>
+        <w:rPr>
+          <w:noProof/>
+          <w:lang w:eastAsia="pl-PL"/>
+        </w:rPr>
+        <w:drawing>
+          <wp:anchor distT="0" distB="0" distL="114300" distR="114300" simplePos="0" relativeHeight="251659264" behindDoc="1" locked="0" layoutInCell="1" allowOverlap="1">
+            <wp:simplePos x="0" y="0"/>
+            <wp:positionH relativeFrom="margin">
+              <wp:posOffset>-1794</wp:posOffset>
+            </wp:positionH>
+            <wp:positionV relativeFrom="paragraph">
+              <wp:posOffset>3749012</wp:posOffset>
+            </wp:positionV>
+            <wp:extent cx="5760720" cy="3268345"/>
+            <wp:effectExtent l="0" t="0" r="0" b="8255"/>
+            <wp:wrapTight wrapText="bothSides">
+              <wp:wrapPolygon edited="0">
+                <wp:start x="0" y="0"/>
+                <wp:lineTo x="0" y="21529"/>
+                <wp:lineTo x="21500" y="21529"/>
+                <wp:lineTo x="21500" y="0"/>
+                <wp:lineTo x="0" y="0"/>
+              </wp:wrapPolygon>
+            </wp:wrapTight>
+            <wp:docPr id="2" name="Obraz 2"/>
+            <wp:cNvGraphicFramePr>
+              <a:graphicFrameLocks xmlns:a="http://schemas.openxmlformats.org/drawingml/2006/main" noChangeAspect="1"/>
+            </wp:cNvGraphicFramePr>
+            <a:graphic xmlns:a="http://schemas.openxmlformats.org/drawingml/2006/main">
+              <a:graphicData uri="http://schemas.openxmlformats.org/drawingml/2006/picture">
+                <pic:pic xmlns:pic="http://schemas.openxmlformats.org/drawingml/2006/picture">
+                  <pic:nvPicPr>
+                    <pic:cNvPr id="1" name=""/>
+                    <pic:cNvPicPr/>
+                  </pic:nvPicPr>
+                  <pic:blipFill>
+                    <a:blip r:embed="rId8" cstate="print">
+                      <a:extLst>
+                        <a:ext uri="{28A0092B-C50C-407E-A947-70E740481C1C}">
+                          <a14:useLocalDpi xmlns:a14="http://schemas.microsoft.com/office/drawing/2010/main" val="0"/>
+                        </a:ext>
+                      </a:extLst>
+                    </a:blip>
+                    <a:stretch>
+                      <a:fillRect/>
+                    </a:stretch>
+                  </pic:blipFill>
+                  <pic:spPr>
+                    <a:xfrm>
+                      <a:off x="0" y="0"/>
+                      <a:ext cx="5760720" cy="3268345"/>
+                    </a:xfrm>
+                    <a:prstGeom prst="rect">
+                      <a:avLst/>
+                    </a:prstGeom>
+                  </pic:spPr>
+                </pic:pic>
+              </a:graphicData>
+            </a:graphic>
+          </wp:anchor>
+        </w:drawing>
+      </w:r>
+      <w:r>
+        <w:rPr>
+          <w:rFonts w:ascii="Times New Roman" w:hAnsi="Times New Roman" w:cs="Times New Roman"/>
+          <w:sz w:val="24"/>
+          <w:szCs w:val="24"/>
+        </w:rPr>
+        <w:t>Rys. 1. Wykres sygnału sinusoidalnego wraz próbkowaniem z częstotliwością 25Hz.</w:t>
+      </w:r>
+    </w:p>
+    <w:p>
+      <w:pPr>
+        <w:autoSpaceDE w:val="0"/>
+        <w:autoSpaceDN w:val="0"/>
+        <w:adjustRightInd w:val="0"/>
+        <w:spacing w:after="0" w:line="240" w:lineRule="auto"/>
+        <w:ind w:left="360"/>
+        <w:jc w:val="center"/>
+        <w:rPr>
+          <w:rFonts w:ascii="Times New Roman" w:hAnsi="Times New Roman" w:cs="Times New Roman"/>
+          <w:sz w:val="24"/>
+          <w:szCs w:val="24"/>
+        </w:rPr>
+      </w:pPr>
+      <w:r>
+        <w:rPr>
+          <w:rFonts w:ascii="Times New Roman" w:hAnsi="Times New Roman" w:cs="Times New Roman"/>
+          <w:sz w:val="24"/>
+          <w:szCs w:val="24"/>
+        </w:rPr>
+        <w:t>R</w:t>
+      </w:r>
+      <w:r>
+        <w:rPr>
+          <w:rFonts w:ascii="Times New Roman" w:hAnsi="Times New Roman" w:cs="Times New Roman"/>
+          <w:sz w:val="24"/>
+          <w:szCs w:val="24"/>
+        </w:rPr>
+        <w:t xml:space="preserve">ys. </w:t>
+      </w:r>
+      <w:r>
+        <w:rPr>
+          <w:rFonts w:ascii="Times New Roman" w:hAnsi="Times New Roman" w:cs="Times New Roman"/>
+          <w:sz w:val="24"/>
+          <w:szCs w:val="24"/>
+        </w:rPr>
+        <w:t>2</w:t>
+      </w:r>
+      <w:r>
+        <w:rPr>
+          <w:rFonts w:ascii="Times New Roman" w:hAnsi="Times New Roman" w:cs="Times New Roman"/>
+          <w:sz w:val="24"/>
+          <w:szCs w:val="24"/>
+        </w:rPr>
+        <w:t xml:space="preserve">. Wykres sygnału sinusoidalnego wraz </w:t>
+      </w:r>
+      <w:r>
+        <w:rPr>
+          <w:rFonts w:ascii="Times New Roman" w:hAnsi="Times New Roman" w:cs="Times New Roman"/>
+          <w:sz w:val="24"/>
+          <w:szCs w:val="24"/>
+        </w:rPr>
+        <w:t>z kwantyzacja na 3 bitach.</w:t>
+      </w:r>
+    </w:p>
+    <w:p>
+      <w:pPr>
+        <w:autoSpaceDE w:val="0"/>
+        <w:autoSpaceDN w:val="0"/>
+        <w:adjustRightInd w:val="0"/>
+        <w:spacing w:after="0" w:line="240" w:lineRule="auto"/>
+        <w:ind w:left="360"/>
+        <w:rPr>
+          <w:rFonts w:ascii="Times New Roman" w:hAnsi="Times New Roman" w:cs="Times New Roman"/>
+          <w:sz w:val="24"/>
+          <w:szCs w:val="24"/>
+        </w:rPr>
+      </w:pPr>
+    </w:p>
+    <w:p>
+      <w:pPr>
+        <w:autoSpaceDE w:val="0"/>
+        <w:autoSpaceDN w:val="0"/>
+        <w:adjustRightInd w:val="0"/>
+        <w:spacing w:after="0" w:line="240" w:lineRule="auto"/>
+        <w:jc w:val="center"/>
+        <w:rPr>
+          <w:rFonts w:ascii="Times New Roman" w:hAnsi="Times New Roman" w:cs="Times New Roman"/>
+          <w:sz w:val="24"/>
+          <w:szCs w:val="24"/>
+        </w:rPr>
+      </w:pPr>
+      <w:r>
+        <w:rPr>
+          <w:noProof/>
+          <w:lang w:eastAsia="pl-PL"/>
+        </w:rPr>
+        <w:lastRenderedPageBreak/>
+        <w:drawing>
+          <wp:anchor distT="0" distB="0" distL="114300" distR="114300" simplePos="0" relativeHeight="251660288" behindDoc="1" locked="0" layoutInCell="1" allowOverlap="1">
+            <wp:simplePos x="0" y="0"/>
+            <wp:positionH relativeFrom="margin">
+              <wp:posOffset>-1270</wp:posOffset>
+            </wp:positionH>
+            <wp:positionV relativeFrom="paragraph">
+              <wp:posOffset>7952</wp:posOffset>
+            </wp:positionV>
+            <wp:extent cx="5760720" cy="3319145"/>
+            <wp:effectExtent l="0" t="0" r="0" b="0"/>
+            <wp:wrapTight wrapText="bothSides">
+              <wp:wrapPolygon edited="0">
+                <wp:start x="0" y="0"/>
+                <wp:lineTo x="0" y="21447"/>
+                <wp:lineTo x="21500" y="21447"/>
+                <wp:lineTo x="21500" y="0"/>
+                <wp:lineTo x="0" y="0"/>
+              </wp:wrapPolygon>
+            </wp:wrapTight>
+            <wp:docPr id="3" name="Obraz 3"/>
+            <wp:cNvGraphicFramePr>
+              <a:graphicFrameLocks xmlns:a="http://schemas.openxmlformats.org/drawingml/2006/main" noChangeAspect="1"/>
+            </wp:cNvGraphicFramePr>
+            <a:graphic xmlns:a="http://schemas.openxmlformats.org/drawingml/2006/main">
+              <a:graphicData uri="http://schemas.openxmlformats.org/drawingml/2006/picture">
+                <pic:pic xmlns:pic="http://schemas.openxmlformats.org/drawingml/2006/picture">
+                  <pic:nvPicPr>
+                    <pic:cNvPr id="1" name=""/>
+                    <pic:cNvPicPr/>
+                  </pic:nvPicPr>
+                  <pic:blipFill>
+                    <a:blip r:embed="rId9" cstate="print">
+                      <a:extLst>
+                        <a:ext uri="{28A0092B-C50C-407E-A947-70E740481C1C}">
+                          <a14:useLocalDpi xmlns:a14="http://schemas.microsoft.com/office/drawing/2010/main" val="0"/>
+                        </a:ext>
+                      </a:extLst>
+                    </a:blip>
+                    <a:stretch>
+                      <a:fillRect/>
+                    </a:stretch>
+                  </pic:blipFill>
+                  <pic:spPr>
+                    <a:xfrm>
+                      <a:off x="0" y="0"/>
+                      <a:ext cx="5760720" cy="3319145"/>
+                    </a:xfrm>
+                    <a:prstGeom prst="rect">
+                      <a:avLst/>
+                    </a:prstGeom>
+                  </pic:spPr>
+                </pic:pic>
+              </a:graphicData>
+            </a:graphic>
+          </wp:anchor>
+        </w:drawing>
+      </w:r>
+      <w:r>
+        <w:rPr>
+          <w:rFonts w:ascii="Times New Roman" w:hAnsi="Times New Roman" w:cs="Times New Roman"/>
+          <w:sz w:val="24"/>
+          <w:szCs w:val="24"/>
+        </w:rPr>
+        <w:t xml:space="preserve">Rys. </w:t>
+      </w:r>
+      <w:r>
+        <w:rPr>
+          <w:rFonts w:ascii="Times New Roman" w:hAnsi="Times New Roman" w:cs="Times New Roman"/>
+          <w:sz w:val="24"/>
+          <w:szCs w:val="24"/>
+        </w:rPr>
+        <w:t>3</w:t>
+      </w:r>
+      <w:r>
+        <w:rPr>
+          <w:rFonts w:ascii="Times New Roman" w:hAnsi="Times New Roman" w:cs="Times New Roman"/>
+          <w:sz w:val="24"/>
+          <w:szCs w:val="24"/>
+        </w:rPr>
+        <w:t xml:space="preserve">. Wykres sygnału sinusoidalnego wraz </w:t>
+      </w:r>
+      <w:r>
+        <w:rPr>
+          <w:rFonts w:ascii="Times New Roman" w:hAnsi="Times New Roman" w:cs="Times New Roman"/>
+          <w:sz w:val="24"/>
+          <w:szCs w:val="24"/>
+        </w:rPr>
+        <w:t>z rekonstrukcja opartej o 4 sąsiadujące punkty.</w:t>
+      </w:r>
+    </w:p>
+    <w:tbl>
+      <w:tblPr>
+        <w:tblStyle w:val="Tabela-Siatka"/>
+        <w:tblW w:w="0" w:type="auto"/>
+        <w:tblInd w:w="3391" w:type="dxa"/>
+        <w:tblLook w:val="04A0" w:firstRow="1" w:lastRow="0" w:firstColumn="1" w:lastColumn="0" w:noHBand="0" w:noVBand="1"/>
+      </w:tblPr>
+      <w:tblGrid>
+        <w:gridCol w:w="1139"/>
+        <w:gridCol w:w="1139"/>
+      </w:tblGrid>
+      <w:tr>
+        <w:trPr>
+          <w:trHeight w:val="254"/>
+        </w:trPr>
+        <w:tc>
+          <w:tcPr>
+            <w:tcW w:w="1139" w:type="dxa"/>
+            <w:vAlign w:val="center"/>
+          </w:tcPr>
+          <w:p>
+            <w:pPr>
+              <w:autoSpaceDE w:val="0"/>
+              <w:autoSpaceDN w:val="0"/>
+              <w:adjustRightInd w:val="0"/>
+              <w:jc w:val="center"/>
+              <w:rPr>
+                <w:rFonts w:ascii="Times New Roman" w:hAnsi="Times New Roman" w:cs="Times New Roman"/>
+                <w:sz w:val="24"/>
+                <w:szCs w:val="24"/>
+              </w:rPr>
+            </w:pPr>
+            <w:r>
+              <w:rPr>
+                <w:rFonts w:ascii="Times New Roman" w:hAnsi="Times New Roman" w:cs="Times New Roman"/>
+                <w:sz w:val="24"/>
+                <w:szCs w:val="24"/>
+              </w:rPr>
+              <w:t>Błąd</w:t>
+            </w:r>
+          </w:p>
+        </w:tc>
+        <w:tc>
+          <w:tcPr>
+            <w:tcW w:w="1139" w:type="dxa"/>
+            <w:vAlign w:val="center"/>
+          </w:tcPr>
+          <w:p>
+            <w:pPr>
+              <w:autoSpaceDE w:val="0"/>
+              <w:autoSpaceDN w:val="0"/>
+              <w:adjustRightInd w:val="0"/>
+              <w:jc w:val="center"/>
+              <w:rPr>
+                <w:rFonts w:ascii="Times New Roman" w:hAnsi="Times New Roman" w:cs="Times New Roman"/>
+                <w:sz w:val="24"/>
+                <w:szCs w:val="24"/>
+              </w:rPr>
+            </w:pPr>
+            <w:r>
+              <w:rPr>
+                <w:rFonts w:ascii="Times New Roman" w:hAnsi="Times New Roman" w:cs="Times New Roman"/>
+                <w:sz w:val="24"/>
+                <w:szCs w:val="24"/>
+              </w:rPr>
+              <w:t>Wartość</w:t>
+            </w:r>
+          </w:p>
+        </w:tc>
+      </w:tr>
+      <w:tr>
+        <w:trPr>
+          <w:trHeight w:val="254"/>
+        </w:trPr>
+        <w:tc>
+          <w:tcPr>
+            <w:tcW w:w="1139" w:type="dxa"/>
+            <w:vAlign w:val="center"/>
+          </w:tcPr>
+          <w:p>
+            <w:pPr>
+              <w:autoSpaceDE w:val="0"/>
+              <w:autoSpaceDN w:val="0"/>
+              <w:adjustRightInd w:val="0"/>
+              <w:jc w:val="center"/>
+              <w:rPr>
+                <w:rFonts w:ascii="Times New Roman" w:hAnsi="Times New Roman" w:cs="Times New Roman"/>
+                <w:sz w:val="24"/>
+                <w:szCs w:val="24"/>
+              </w:rPr>
+            </w:pPr>
+            <w:r>
+              <w:rPr>
+                <w:rFonts w:ascii="Times New Roman" w:hAnsi="Times New Roman" w:cs="Times New Roman"/>
+                <w:sz w:val="24"/>
+                <w:szCs w:val="24"/>
+              </w:rPr>
+              <w:t>MSE</w:t>
+            </w:r>
+          </w:p>
+        </w:tc>
+        <w:tc>
+          <w:tcPr>
+            <w:tcW w:w="1139" w:type="dxa"/>
+            <w:vAlign w:val="center"/>
+          </w:tcPr>
+          <w:p>
+            <w:pPr>
+              <w:autoSpaceDE w:val="0"/>
+              <w:autoSpaceDN w:val="0"/>
+              <w:adjustRightInd w:val="0"/>
+              <w:jc w:val="center"/>
+              <w:rPr>
+                <w:rFonts w:ascii="Times New Roman" w:hAnsi="Times New Roman" w:cs="Times New Roman"/>
+                <w:sz w:val="24"/>
+                <w:szCs w:val="24"/>
+              </w:rPr>
+            </w:pPr>
+            <w:r>
+              <w:rPr>
+                <w:rFonts w:ascii="Times New Roman" w:hAnsi="Times New Roman" w:cs="Times New Roman"/>
+                <w:sz w:val="24"/>
+                <w:szCs w:val="24"/>
+              </w:rPr>
+              <w:t>0.028</w:t>
+            </w:r>
+          </w:p>
+        </w:tc>
+      </w:tr>
+      <w:tr>
+        <w:trPr>
+          <w:trHeight w:val="254"/>
+        </w:trPr>
+        <w:tc>
+          <w:tcPr>
+            <w:tcW w:w="1139" w:type="dxa"/>
+            <w:vAlign w:val="center"/>
+          </w:tcPr>
+          <w:p>
+            <w:pPr>
+              <w:autoSpaceDE w:val="0"/>
+              <w:autoSpaceDN w:val="0"/>
+              <w:adjustRightInd w:val="0"/>
+              <w:jc w:val="center"/>
+              <w:rPr>
+                <w:rFonts w:ascii="Times New Roman" w:hAnsi="Times New Roman" w:cs="Times New Roman"/>
+                <w:sz w:val="24"/>
+                <w:szCs w:val="24"/>
+              </w:rPr>
+            </w:pPr>
+            <w:r>
+              <w:rPr>
+                <w:rFonts w:ascii="Times New Roman" w:hAnsi="Times New Roman" w:cs="Times New Roman"/>
+                <w:sz w:val="24"/>
+                <w:szCs w:val="24"/>
+              </w:rPr>
+              <w:t>SNR</w:t>
+            </w:r>
+          </w:p>
+        </w:tc>
+        <w:tc>
+          <w:tcPr>
+            <w:tcW w:w="1139" w:type="dxa"/>
+            <w:vAlign w:val="center"/>
+          </w:tcPr>
+          <w:p>
+            <w:pPr>
+              <w:autoSpaceDE w:val="0"/>
+              <w:autoSpaceDN w:val="0"/>
+              <w:adjustRightInd w:val="0"/>
+              <w:jc w:val="center"/>
+              <w:rPr>
+                <w:rFonts w:ascii="Times New Roman" w:hAnsi="Times New Roman" w:cs="Times New Roman"/>
+                <w:sz w:val="24"/>
+                <w:szCs w:val="24"/>
+              </w:rPr>
+            </w:pPr>
+            <w:r>
+              <w:rPr>
+                <w:rFonts w:ascii="Times New Roman" w:hAnsi="Times New Roman" w:cs="Times New Roman"/>
+                <w:sz w:val="24"/>
+                <w:szCs w:val="24"/>
+              </w:rPr>
+              <w:t>18.43</w:t>
+            </w:r>
+          </w:p>
+        </w:tc>
+      </w:tr>
+      <w:tr>
+        <w:trPr>
+          <w:trHeight w:val="243"/>
+        </w:trPr>
+        <w:tc>
+          <w:tcPr>
+            <w:tcW w:w="1139" w:type="dxa"/>
+            <w:vAlign w:val="center"/>
+          </w:tcPr>
+          <w:p>
+            <w:pPr>
+              <w:autoSpaceDE w:val="0"/>
+              <w:autoSpaceDN w:val="0"/>
+              <w:adjustRightInd w:val="0"/>
+              <w:jc w:val="center"/>
+              <w:rPr>
+                <w:rFonts w:ascii="Times New Roman" w:hAnsi="Times New Roman" w:cs="Times New Roman"/>
+                <w:sz w:val="24"/>
+                <w:szCs w:val="24"/>
+              </w:rPr>
+            </w:pPr>
+            <w:r>
+              <w:rPr>
+                <w:rFonts w:ascii="Times New Roman" w:hAnsi="Times New Roman" w:cs="Times New Roman"/>
+                <w:sz w:val="24"/>
+                <w:szCs w:val="24"/>
+              </w:rPr>
+              <w:t>PSNR</w:t>
+            </w:r>
+          </w:p>
+        </w:tc>
+        <w:tc>
+          <w:tcPr>
+            <w:tcW w:w="1139" w:type="dxa"/>
+            <w:vAlign w:val="center"/>
+          </w:tcPr>
+          <w:p>
+            <w:pPr>
+              <w:autoSpaceDE w:val="0"/>
+              <w:autoSpaceDN w:val="0"/>
+              <w:adjustRightInd w:val="0"/>
+              <w:jc w:val="center"/>
+              <w:rPr>
+                <w:rFonts w:ascii="Times New Roman" w:hAnsi="Times New Roman" w:cs="Times New Roman"/>
+                <w:sz w:val="24"/>
+                <w:szCs w:val="24"/>
+              </w:rPr>
+            </w:pPr>
+            <w:r>
+              <w:rPr>
+                <w:rFonts w:ascii="Times New Roman" w:hAnsi="Times New Roman" w:cs="Times New Roman"/>
+                <w:sz w:val="24"/>
+                <w:szCs w:val="24"/>
+              </w:rPr>
+              <w:t>19.45</w:t>
+            </w:r>
+          </w:p>
+        </w:tc>
+      </w:tr>
+      <w:tr>
+        <w:trPr>
+          <w:trHeight w:val="254"/>
+        </w:trPr>
+        <w:tc>
+          <w:tcPr>
+            <w:tcW w:w="1139" w:type="dxa"/>
+            <w:vAlign w:val="center"/>
+          </w:tcPr>
+          <w:p>
+            <w:pPr>
+              <w:autoSpaceDE w:val="0"/>
+              <w:autoSpaceDN w:val="0"/>
+              <w:adjustRightInd w:val="0"/>
+              <w:jc w:val="center"/>
+              <w:rPr>
+                <w:rFonts w:ascii="Times New Roman" w:hAnsi="Times New Roman" w:cs="Times New Roman"/>
+                <w:sz w:val="24"/>
+                <w:szCs w:val="24"/>
+              </w:rPr>
+            </w:pPr>
+            <w:r>
+              <w:rPr>
+                <w:rFonts w:ascii="Times New Roman" w:hAnsi="Times New Roman" w:cs="Times New Roman"/>
+                <w:sz w:val="24"/>
+                <w:szCs w:val="24"/>
+              </w:rPr>
+              <w:t>MD</w:t>
+            </w:r>
+          </w:p>
+        </w:tc>
+        <w:tc>
+          <w:tcPr>
+            <w:tcW w:w="1139" w:type="dxa"/>
+            <w:vAlign w:val="center"/>
+          </w:tcPr>
+          <w:p>
+            <w:pPr>
+              <w:autoSpaceDE w:val="0"/>
+              <w:autoSpaceDN w:val="0"/>
+              <w:adjustRightInd w:val="0"/>
+              <w:jc w:val="center"/>
+              <w:rPr>
+                <w:rFonts w:ascii="Times New Roman" w:hAnsi="Times New Roman" w:cs="Times New Roman"/>
+                <w:sz w:val="24"/>
+                <w:szCs w:val="24"/>
+              </w:rPr>
+            </w:pPr>
+            <w:r>
+              <w:rPr>
+                <w:rFonts w:ascii="Times New Roman" w:hAnsi="Times New Roman" w:cs="Times New Roman"/>
+                <w:sz w:val="24"/>
+                <w:szCs w:val="24"/>
+              </w:rPr>
+              <w:t>0.36</w:t>
+            </w:r>
+          </w:p>
+        </w:tc>
+      </w:tr>
+    </w:tbl>
+    <w:p>
+      <w:pPr>
+        <w:autoSpaceDE w:val="0"/>
+        <w:autoSpaceDN w:val="0"/>
+        <w:adjustRightInd w:val="0"/>
+        <w:spacing w:after="0" w:line="240" w:lineRule="auto"/>
+        <w:jc w:val="center"/>
+        <w:rPr>
+          <w:rFonts w:ascii="Times New Roman" w:hAnsi="Times New Roman" w:cs="Times New Roman"/>
+          <w:sz w:val="24"/>
+          <w:szCs w:val="24"/>
+        </w:rPr>
+      </w:pPr>
+      <w:r>
+        <w:rPr>
+          <w:noProof/>
+          <w:lang w:eastAsia="pl-PL"/>
+        </w:rPr>
+        <w:drawing>
+          <wp:anchor distT="0" distB="0" distL="114300" distR="114300" simplePos="0" relativeHeight="251661312" behindDoc="1" locked="0" layoutInCell="1" allowOverlap="1">
+            <wp:simplePos x="0" y="0"/>
+            <wp:positionH relativeFrom="margin">
+              <wp:align>right</wp:align>
+            </wp:positionH>
+            <wp:positionV relativeFrom="paragraph">
+              <wp:posOffset>463771</wp:posOffset>
+            </wp:positionV>
+            <wp:extent cx="5760720" cy="3216275"/>
+            <wp:effectExtent l="0" t="0" r="0" b="3175"/>
+            <wp:wrapTight wrapText="bothSides">
+              <wp:wrapPolygon edited="0">
+                <wp:start x="0" y="0"/>
+                <wp:lineTo x="0" y="21493"/>
+                <wp:lineTo x="21500" y="21493"/>
+                <wp:lineTo x="21500" y="0"/>
+                <wp:lineTo x="0" y="0"/>
+              </wp:wrapPolygon>
+            </wp:wrapTight>
+            <wp:docPr id="4" name="Obraz 4"/>
+            <wp:cNvGraphicFramePr>
+              <a:graphicFrameLocks xmlns:a="http://schemas.openxmlformats.org/drawingml/2006/main" noChangeAspect="1"/>
+            </wp:cNvGraphicFramePr>
+            <a:graphic xmlns:a="http://schemas.openxmlformats.org/drawingml/2006/main">
+              <a:graphicData uri="http://schemas.openxmlformats.org/drawingml/2006/picture">
+                <pic:pic xmlns:pic="http://schemas.openxmlformats.org/drawingml/2006/picture">
+                  <pic:nvPicPr>
+                    <pic:cNvPr id="1" name=""/>
+                    <pic:cNvPicPr/>
+                  </pic:nvPicPr>
+                  <pic:blipFill>
+                    <a:blip r:embed="rId10" cstate="print">
+                      <a:extLst>
+                        <a:ext uri="{28A0092B-C50C-407E-A947-70E740481C1C}">
+                          <a14:useLocalDpi xmlns:a14="http://schemas.microsoft.com/office/drawing/2010/main" val="0"/>
+                        </a:ext>
+                      </a:extLst>
+                    </a:blip>
+                    <a:stretch>
+                      <a:fillRect/>
+                    </a:stretch>
+                  </pic:blipFill>
+                  <pic:spPr>
+                    <a:xfrm>
+                      <a:off x="0" y="0"/>
+                      <a:ext cx="5760720" cy="3216275"/>
+                    </a:xfrm>
+                    <a:prstGeom prst="rect">
+                      <a:avLst/>
+                    </a:prstGeom>
+                  </pic:spPr>
+                </pic:pic>
+              </a:graphicData>
+            </a:graphic>
+            <wp14:sizeRelH relativeFrom="margin">
+              <wp14:pctWidth>0</wp14:pctWidth>
+            </wp14:sizeRelH>
+            <wp14:sizeRelV relativeFrom="margin">
+              <wp14:pctHeight>0</wp14:pctHeight>
+            </wp14:sizeRelV>
+          </wp:anchor>
+        </w:drawing>
+      </w:r>
+      <w:r>
+        <w:rPr>
+          <w:rFonts w:ascii="Times New Roman" w:hAnsi="Times New Roman" w:cs="Times New Roman"/>
+          <w:sz w:val="24"/>
+          <w:szCs w:val="24"/>
+        </w:rPr>
+        <w:t>Tabela. 1. Wartość metryk porównujących sygnały dla rekonstrukcji opartej o 4 sąsiadujące punkty</w:t>
+      </w:r>
+    </w:p>
+    <w:p>
+      <w:pPr>
+        <w:autoSpaceDE w:val="0"/>
+        <w:autoSpaceDN w:val="0"/>
+        <w:adjustRightInd w:val="0"/>
+        <w:spacing w:after="0" w:line="240" w:lineRule="auto"/>
+        <w:jc w:val="center"/>
+        <w:rPr>
+          <w:rFonts w:ascii="Times New Roman" w:hAnsi="Times New Roman" w:cs="Times New Roman"/>
+          <w:sz w:val="24"/>
+          <w:szCs w:val="24"/>
+        </w:rPr>
+      </w:pPr>
+      <w:r>
+        <w:rPr>
+          <w:rFonts w:ascii="Times New Roman" w:hAnsi="Times New Roman" w:cs="Times New Roman"/>
+          <w:sz w:val="24"/>
+          <w:szCs w:val="24"/>
+        </w:rPr>
+        <w:t xml:space="preserve">Rys. 3. Wykres sygnału sinusoidalnego wraz z rekonstrukcja opartej o </w:t>
+      </w:r>
+      <w:r>
+        <w:rPr>
+          <w:rFonts w:ascii="Times New Roman" w:hAnsi="Times New Roman" w:cs="Times New Roman"/>
+          <w:sz w:val="24"/>
+          <w:szCs w:val="24"/>
+        </w:rPr>
+        <w:t>16</w:t>
+      </w:r>
+      <w:r>
+        <w:rPr>
+          <w:rFonts w:ascii="Times New Roman" w:hAnsi="Times New Roman" w:cs="Times New Roman"/>
+          <w:sz w:val="24"/>
+          <w:szCs w:val="24"/>
+        </w:rPr>
+        <w:t xml:space="preserve"> sąsiadujących</w:t>
+      </w:r>
+      <w:r>
+        <w:rPr>
+          <w:rFonts w:ascii="Times New Roman" w:hAnsi="Times New Roman" w:cs="Times New Roman"/>
+          <w:sz w:val="24"/>
+          <w:szCs w:val="24"/>
+        </w:rPr>
+        <w:t xml:space="preserve"> puntków</w:t>
+      </w:r>
+    </w:p>
+    <w:p>
+      <w:pPr>
+        <w:autoSpaceDE w:val="0"/>
+        <w:autoSpaceDN w:val="0"/>
+        <w:adjustRightInd w:val="0"/>
+        <w:spacing w:after="0" w:line="240" w:lineRule="auto"/>
+        <w:ind w:left="360"/>
+        <w:rPr>
+          <w:rFonts w:ascii="Times New Roman" w:hAnsi="Times New Roman" w:cs="Times New Roman"/>
+          <w:sz w:val="24"/>
+          <w:szCs w:val="24"/>
+        </w:rPr>
+      </w:pPr>
+    </w:p>
+    <w:p>
+      <w:pPr>
+        <w:autoSpaceDE w:val="0"/>
+        <w:autoSpaceDN w:val="0"/>
+        <w:adjustRightInd w:val="0"/>
+        <w:spacing w:after="0" w:line="240" w:lineRule="auto"/>
+        <w:ind w:left="360"/>
+        <w:rPr>
+          <w:rFonts w:ascii="Times New Roman" w:hAnsi="Times New Roman" w:cs="Times New Roman"/>
+          <w:sz w:val="24"/>
+          <w:szCs w:val="24"/>
+        </w:rPr>
+      </w:pPr>
+    </w:p>
+    <w:p>
+      <w:pPr>
+        <w:autoSpaceDE w:val="0"/>
+        <w:autoSpaceDN w:val="0"/>
+        <w:adjustRightInd w:val="0"/>
+        <w:spacing w:after="0" w:line="240" w:lineRule="auto"/>
+        <w:ind w:left="360"/>
+        <w:rPr>
+          <w:rFonts w:ascii="Times New Roman" w:hAnsi="Times New Roman" w:cs="Times New Roman"/>
+          <w:sz w:val="24"/>
+          <w:szCs w:val="24"/>
+        </w:rPr>
+      </w:pPr>
+    </w:p>
+    <w:tbl>
+      <w:tblPr>
+        <w:tblStyle w:val="Tabela-Siatka"/>
+        <w:tblW w:w="0" w:type="auto"/>
+        <w:tblInd w:w="3391" w:type="dxa"/>
+        <w:tblLook w:val="04A0" w:firstRow="1" w:lastRow="0" w:firstColumn="1" w:lastColumn="0" w:noHBand="0" w:noVBand="1"/>
+      </w:tblPr>
+      <w:tblGrid>
+        <w:gridCol w:w="1139"/>
+        <w:gridCol w:w="1139"/>
+      </w:tblGrid>
+      <w:tr>
+        <w:trPr>
+          <w:trHeight w:val="254"/>
+        </w:trPr>
+        <w:tc>
+          <w:tcPr>
+            <w:tcW w:w="1139" w:type="dxa"/>
+            <w:vAlign w:val="center"/>
+          </w:tcPr>
+          <w:p>
+            <w:pPr>
+              <w:autoSpaceDE w:val="0"/>
+              <w:autoSpaceDN w:val="0"/>
+              <w:adjustRightInd w:val="0"/>
+              <w:jc w:val="center"/>
+              <w:rPr>
+                <w:rFonts w:ascii="Times New Roman" w:hAnsi="Times New Roman" w:cs="Times New Roman"/>
+                <w:sz w:val="24"/>
+                <w:szCs w:val="24"/>
+              </w:rPr>
+            </w:pPr>
+            <w:r>
+              <w:rPr>
+                <w:rFonts w:ascii="Times New Roman" w:hAnsi="Times New Roman" w:cs="Times New Roman"/>
+                <w:sz w:val="24"/>
+                <w:szCs w:val="24"/>
+              </w:rPr>
+              <w:t>Błąd</w:t>
+            </w:r>
+          </w:p>
+        </w:tc>
+        <w:tc>
+          <w:tcPr>
+            <w:tcW w:w="1139" w:type="dxa"/>
+            <w:vAlign w:val="center"/>
+          </w:tcPr>
+          <w:p>
+            <w:pPr>
+              <w:autoSpaceDE w:val="0"/>
+              <w:autoSpaceDN w:val="0"/>
+              <w:adjustRightInd w:val="0"/>
+              <w:jc w:val="center"/>
+              <w:rPr>
+                <w:rFonts w:ascii="Times New Roman" w:hAnsi="Times New Roman" w:cs="Times New Roman"/>
+                <w:sz w:val="24"/>
+                <w:szCs w:val="24"/>
+              </w:rPr>
+            </w:pPr>
+            <w:r>
+              <w:rPr>
+                <w:rFonts w:ascii="Times New Roman" w:hAnsi="Times New Roman" w:cs="Times New Roman"/>
+                <w:sz w:val="24"/>
+                <w:szCs w:val="24"/>
+              </w:rPr>
+              <w:t>Wartość</w:t>
+            </w:r>
+          </w:p>
+        </w:tc>
+      </w:tr>
+      <w:tr>
+        <w:trPr>
+          <w:trHeight w:val="254"/>
+        </w:trPr>
+        <w:tc>
+          <w:tcPr>
+            <w:tcW w:w="1139" w:type="dxa"/>
+            <w:vAlign w:val="center"/>
+          </w:tcPr>
+          <w:p>
+            <w:pPr>
+              <w:autoSpaceDE w:val="0"/>
+              <w:autoSpaceDN w:val="0"/>
+              <w:adjustRightInd w:val="0"/>
+              <w:jc w:val="center"/>
+              <w:rPr>
+                <w:rFonts w:ascii="Times New Roman" w:hAnsi="Times New Roman" w:cs="Times New Roman"/>
+                <w:sz w:val="24"/>
+                <w:szCs w:val="24"/>
+              </w:rPr>
+            </w:pPr>
+            <w:r>
+              <w:rPr>
+                <w:rFonts w:ascii="Times New Roman" w:hAnsi="Times New Roman" w:cs="Times New Roman"/>
+                <w:sz w:val="24"/>
+                <w:szCs w:val="24"/>
+              </w:rPr>
+              <w:t>MSE</w:t>
+            </w:r>
+          </w:p>
+        </w:tc>
+        <w:tc>
+          <w:tcPr>
+            <w:tcW w:w="1139" w:type="dxa"/>
+            <w:vAlign w:val="center"/>
+          </w:tcPr>
+          <w:p>
+            <w:pPr>
+              <w:autoSpaceDE w:val="0"/>
+              <w:autoSpaceDN w:val="0"/>
+              <w:adjustRightInd w:val="0"/>
+              <w:jc w:val="center"/>
+              <w:rPr>
+                <w:rFonts w:ascii="Times New Roman" w:hAnsi="Times New Roman" w:cs="Times New Roman"/>
+                <w:sz w:val="24"/>
+                <w:szCs w:val="24"/>
+              </w:rPr>
+            </w:pPr>
+            <w:r>
+              <w:rPr>
+                <w:rFonts w:ascii="Times New Roman" w:hAnsi="Times New Roman" w:cs="Times New Roman"/>
+                <w:sz w:val="24"/>
+                <w:szCs w:val="24"/>
+              </w:rPr>
+              <w:t>0.0</w:t>
+            </w:r>
+            <w:r>
+              <w:rPr>
+                <w:rFonts w:ascii="Times New Roman" w:hAnsi="Times New Roman" w:cs="Times New Roman"/>
+                <w:sz w:val="24"/>
+                <w:szCs w:val="24"/>
+              </w:rPr>
+              <w:t>00054</w:t>
+            </w:r>
+          </w:p>
+        </w:tc>
+      </w:tr>
+      <w:tr>
+        <w:trPr>
+          <w:trHeight w:val="254"/>
+        </w:trPr>
+        <w:tc>
+          <w:tcPr>
+            <w:tcW w:w="1139" w:type="dxa"/>
+            <w:vAlign w:val="center"/>
+          </w:tcPr>
+          <w:p>
+            <w:pPr>
+              <w:autoSpaceDE w:val="0"/>
+              <w:autoSpaceDN w:val="0"/>
+              <w:adjustRightInd w:val="0"/>
+              <w:jc w:val="center"/>
+              <w:rPr>
+                <w:rFonts w:ascii="Times New Roman" w:hAnsi="Times New Roman" w:cs="Times New Roman"/>
+                <w:sz w:val="24"/>
+                <w:szCs w:val="24"/>
+              </w:rPr>
+            </w:pPr>
+            <w:r>
+              <w:rPr>
+                <w:rFonts w:ascii="Times New Roman" w:hAnsi="Times New Roman" w:cs="Times New Roman"/>
+                <w:sz w:val="24"/>
+                <w:szCs w:val="24"/>
+              </w:rPr>
+              <w:t>SNR</w:t>
+            </w:r>
+          </w:p>
+        </w:tc>
+        <w:tc>
+          <w:tcPr>
+            <w:tcW w:w="1139" w:type="dxa"/>
+            <w:vAlign w:val="center"/>
+          </w:tcPr>
+          <w:p>
+            <w:pPr>
+              <w:autoSpaceDE w:val="0"/>
+              <w:autoSpaceDN w:val="0"/>
+              <w:adjustRightInd w:val="0"/>
+              <w:jc w:val="center"/>
+              <w:rPr>
+                <w:rFonts w:ascii="Times New Roman" w:hAnsi="Times New Roman" w:cs="Times New Roman"/>
+                <w:sz w:val="24"/>
+                <w:szCs w:val="24"/>
+              </w:rPr>
+            </w:pPr>
+            <w:r>
+              <w:rPr>
+                <w:rFonts w:ascii="Times New Roman" w:hAnsi="Times New Roman" w:cs="Times New Roman"/>
+                <w:sz w:val="24"/>
+                <w:szCs w:val="24"/>
+              </w:rPr>
+              <w:t>35.65</w:t>
+            </w:r>
+          </w:p>
+        </w:tc>
+      </w:tr>
+      <w:tr>
+        <w:trPr>
+          <w:trHeight w:val="243"/>
+        </w:trPr>
+        <w:tc>
+          <w:tcPr>
+            <w:tcW w:w="1139" w:type="dxa"/>
+            <w:vAlign w:val="center"/>
+          </w:tcPr>
+          <w:p>
+            <w:pPr>
+              <w:autoSpaceDE w:val="0"/>
+              <w:autoSpaceDN w:val="0"/>
+              <w:adjustRightInd w:val="0"/>
+              <w:jc w:val="center"/>
+              <w:rPr>
+                <w:rFonts w:ascii="Times New Roman" w:hAnsi="Times New Roman" w:cs="Times New Roman"/>
+                <w:sz w:val="24"/>
+                <w:szCs w:val="24"/>
+              </w:rPr>
+            </w:pPr>
+            <w:r>
+              <w:rPr>
+                <w:rFonts w:ascii="Times New Roman" w:hAnsi="Times New Roman" w:cs="Times New Roman"/>
+                <w:sz w:val="24"/>
+                <w:szCs w:val="24"/>
+              </w:rPr>
+              <w:t>PSNR</w:t>
+            </w:r>
+          </w:p>
+        </w:tc>
+        <w:tc>
+          <w:tcPr>
+            <w:tcW w:w="1139" w:type="dxa"/>
+            <w:vAlign w:val="center"/>
+          </w:tcPr>
+          <w:p>
+            <w:pPr>
+              <w:autoSpaceDE w:val="0"/>
+              <w:autoSpaceDN w:val="0"/>
+              <w:adjustRightInd w:val="0"/>
+              <w:jc w:val="center"/>
+              <w:rPr>
+                <w:rFonts w:ascii="Times New Roman" w:hAnsi="Times New Roman" w:cs="Times New Roman"/>
+                <w:sz w:val="24"/>
+                <w:szCs w:val="24"/>
+              </w:rPr>
+            </w:pPr>
+            <w:r>
+              <w:rPr>
+                <w:rFonts w:ascii="Times New Roman" w:hAnsi="Times New Roman" w:cs="Times New Roman"/>
+                <w:sz w:val="24"/>
+                <w:szCs w:val="24"/>
+              </w:rPr>
+              <w:t>35.66</w:t>
+            </w:r>
+          </w:p>
+        </w:tc>
+      </w:tr>
+      <w:tr>
+        <w:trPr>
+          <w:trHeight w:val="254"/>
+        </w:trPr>
+        <w:tc>
+          <w:tcPr>
+            <w:tcW w:w="1139" w:type="dxa"/>
+            <w:vAlign w:val="center"/>
+          </w:tcPr>
+          <w:p>
+            <w:pPr>
+              <w:autoSpaceDE w:val="0"/>
+              <w:autoSpaceDN w:val="0"/>
+              <w:adjustRightInd w:val="0"/>
+              <w:jc w:val="center"/>
+              <w:rPr>
+                <w:rFonts w:ascii="Times New Roman" w:hAnsi="Times New Roman" w:cs="Times New Roman"/>
+                <w:sz w:val="24"/>
+                <w:szCs w:val="24"/>
+              </w:rPr>
+            </w:pPr>
+            <w:r>
+              <w:rPr>
+                <w:rFonts w:ascii="Times New Roman" w:hAnsi="Times New Roman" w:cs="Times New Roman"/>
+                <w:sz w:val="24"/>
+                <w:szCs w:val="24"/>
+              </w:rPr>
+              <w:t>MD</w:t>
+            </w:r>
+          </w:p>
+        </w:tc>
+        <w:tc>
+          <w:tcPr>
+            <w:tcW w:w="1139" w:type="dxa"/>
+            <w:vAlign w:val="center"/>
+          </w:tcPr>
+          <w:p>
+            <w:pPr>
+              <w:autoSpaceDE w:val="0"/>
+              <w:autoSpaceDN w:val="0"/>
+              <w:adjustRightInd w:val="0"/>
+              <w:jc w:val="center"/>
+              <w:rPr>
+                <w:rFonts w:ascii="Times New Roman" w:hAnsi="Times New Roman" w:cs="Times New Roman"/>
+                <w:sz w:val="24"/>
+                <w:szCs w:val="24"/>
+              </w:rPr>
+            </w:pPr>
+            <w:r>
+              <w:rPr>
+                <w:rFonts w:ascii="Times New Roman" w:hAnsi="Times New Roman" w:cs="Times New Roman"/>
+                <w:sz w:val="24"/>
+                <w:szCs w:val="24"/>
+              </w:rPr>
+              <w:t>0.0513</w:t>
+            </w:r>
+          </w:p>
+        </w:tc>
+      </w:tr>
+    </w:tbl>
+    <w:p>
+      <w:pPr>
+        <w:autoSpaceDE w:val="0"/>
+        <w:autoSpaceDN w:val="0"/>
+        <w:adjustRightInd w:val="0"/>
+        <w:spacing w:after="0" w:line="240" w:lineRule="auto"/>
+        <w:jc w:val="center"/>
+        <w:rPr>
+          <w:rFonts w:ascii="Times New Roman" w:hAnsi="Times New Roman" w:cs="Times New Roman"/>
+          <w:sz w:val="24"/>
+          <w:szCs w:val="24"/>
+        </w:rPr>
+      </w:pPr>
+      <w:r>
+        <w:rPr>
+          <w:noProof/>
+          <w:lang w:eastAsia="pl-PL"/>
+        </w:rPr>
+        <w:drawing>
+          <wp:anchor distT="0" distB="0" distL="114300" distR="114300" simplePos="0" relativeHeight="251662336" behindDoc="1" locked="0" layoutInCell="1" allowOverlap="1">
+            <wp:simplePos x="0" y="0"/>
+            <wp:positionH relativeFrom="margin">
+              <wp:posOffset>-1297</wp:posOffset>
+            </wp:positionH>
+            <wp:positionV relativeFrom="paragraph">
+              <wp:posOffset>360625</wp:posOffset>
+            </wp:positionV>
+            <wp:extent cx="5760720" cy="3144520"/>
+            <wp:effectExtent l="0" t="0" r="0" b="0"/>
+            <wp:wrapTopAndBottom/>
+            <wp:docPr id="5" name="Obraz 5"/>
+            <wp:cNvGraphicFramePr>
+              <a:graphicFrameLocks xmlns:a="http://schemas.openxmlformats.org/drawingml/2006/main" noChangeAspect="1"/>
+            </wp:cNvGraphicFramePr>
+            <a:graphic xmlns:a="http://schemas.openxmlformats.org/drawingml/2006/main">
+              <a:graphicData uri="http://schemas.openxmlformats.org/drawingml/2006/picture">
+                <pic:pic xmlns:pic="http://schemas.openxmlformats.org/drawingml/2006/picture">
+                  <pic:nvPicPr>
+                    <pic:cNvPr id="1" name=""/>
+                    <pic:cNvPicPr/>
+                  </pic:nvPicPr>
+                  <pic:blipFill>
+                    <a:blip r:embed="rId11" cstate="print">
+                      <a:extLst>
+                        <a:ext uri="{28A0092B-C50C-407E-A947-70E740481C1C}">
+                          <a14:useLocalDpi xmlns:a14="http://schemas.microsoft.com/office/drawing/2010/main" val="0"/>
+                        </a:ext>
+                      </a:extLst>
+                    </a:blip>
+                    <a:stretch>
+                      <a:fillRect/>
+                    </a:stretch>
+                  </pic:blipFill>
+                  <pic:spPr>
+                    <a:xfrm>
+                      <a:off x="0" y="0"/>
+                      <a:ext cx="5760720" cy="3144520"/>
+                    </a:xfrm>
+                    <a:prstGeom prst="rect">
+                      <a:avLst/>
+                    </a:prstGeom>
+                  </pic:spPr>
+                </pic:pic>
+              </a:graphicData>
+            </a:graphic>
+            <wp14:sizeRelH relativeFrom="margin">
+              <wp14:pctWidth>0</wp14:pctWidth>
+            </wp14:sizeRelH>
+            <wp14:sizeRelV relativeFrom="margin">
+              <wp14:pctHeight>0</wp14:pctHeight>
+            </wp14:sizeRelV>
+          </wp:anchor>
+        </w:drawing>
+      </w:r>
+      <w:r>
+        <w:rPr>
+          <w:rFonts w:ascii="Times New Roman" w:hAnsi="Times New Roman" w:cs="Times New Roman"/>
+          <w:sz w:val="24"/>
+          <w:szCs w:val="24"/>
+        </w:rPr>
+        <w:t xml:space="preserve">Tabela. </w:t>
+      </w:r>
+      <w:r>
+        <w:rPr>
+          <w:rFonts w:ascii="Times New Roman" w:hAnsi="Times New Roman" w:cs="Times New Roman"/>
+          <w:sz w:val="24"/>
+          <w:szCs w:val="24"/>
+        </w:rPr>
+        <w:t>2</w:t>
+      </w:r>
+      <w:r>
+        <w:rPr>
+          <w:rFonts w:ascii="Times New Roman" w:hAnsi="Times New Roman" w:cs="Times New Roman"/>
+          <w:sz w:val="24"/>
+          <w:szCs w:val="24"/>
+        </w:rPr>
+        <w:t>. Wartość metryk porównujących sygnały dla rekonstrukcji opartej o 16 sąsiadujących punktów</w:t>
+      </w:r>
+      <w:bookmarkStart w:id="0" w:name="_GoBack"/>
+      <w:bookmarkEnd w:id="0"/>
+    </w:p>
+    <w:p>
+      <w:pPr>
+        <w:autoSpaceDE w:val="0"/>
+        <w:autoSpaceDN w:val="0"/>
+        <w:adjustRightInd w:val="0"/>
+        <w:spacing w:after="0" w:line="240" w:lineRule="auto"/>
+        <w:jc w:val="center"/>
+        <w:rPr>
+          <w:rFonts w:ascii="Times New Roman" w:hAnsi="Times New Roman" w:cs="Times New Roman"/>
+          <w:sz w:val="24"/>
+          <w:szCs w:val="24"/>
+        </w:rPr>
+      </w:pPr>
+      <w:r>
+        <w:rPr>
+          <w:rFonts w:ascii="Times New Roman" w:hAnsi="Times New Roman" w:cs="Times New Roman"/>
+          <w:sz w:val="24"/>
+          <w:szCs w:val="24"/>
+        </w:rPr>
+        <w:t xml:space="preserve">Rys. 4. Wykres sygnału sinusoidalnego wraz z rekonstrukcja opartej o </w:t>
+      </w:r>
+      <w:r>
+        <w:rPr>
+          <w:rFonts w:ascii="Times New Roman" w:hAnsi="Times New Roman" w:cs="Times New Roman"/>
+          <w:sz w:val="24"/>
+          <w:szCs w:val="24"/>
+        </w:rPr>
+        <w:t>30</w:t>
+      </w:r>
+      <w:r>
+        <w:rPr>
+          <w:rFonts w:ascii="Times New Roman" w:hAnsi="Times New Roman" w:cs="Times New Roman"/>
+          <w:sz w:val="24"/>
+          <w:szCs w:val="24"/>
+        </w:rPr>
+        <w:t xml:space="preserve"> sąsiadujących punktów</w:t>
+      </w:r>
+    </w:p>
+    <w:p>
+      <w:pPr>
+        <w:autoSpaceDE w:val="0"/>
+        <w:autoSpaceDN w:val="0"/>
+        <w:adjustRightInd w:val="0"/>
+        <w:spacing w:after="0" w:line="240" w:lineRule="auto"/>
+        <w:rPr>
+          <w:rFonts w:ascii="Times New Roman" w:hAnsi="Times New Roman" w:cs="Times New Roman"/>
+          <w:sz w:val="24"/>
+          <w:szCs w:val="24"/>
+        </w:rPr>
+      </w:pPr>
+    </w:p>
+    <w:tbl>
+      <w:tblPr>
+        <w:tblStyle w:val="Tabela-Siatka"/>
+        <w:tblW w:w="0" w:type="auto"/>
+        <w:tblInd w:w="3391" w:type="dxa"/>
+        <w:tblLook w:val="04A0" w:firstRow="1" w:lastRow="0" w:firstColumn="1" w:lastColumn="0" w:noHBand="0" w:noVBand="1"/>
+      </w:tblPr>
+      <w:tblGrid>
+        <w:gridCol w:w="1139"/>
+        <w:gridCol w:w="1139"/>
+      </w:tblGrid>
+      <w:tr>
+        <w:trPr>
+          <w:trHeight w:val="254"/>
+        </w:trPr>
+        <w:tc>
+          <w:tcPr>
+            <w:tcW w:w="1139" w:type="dxa"/>
+            <w:vAlign w:val="center"/>
+          </w:tcPr>
+          <w:p>
+            <w:pPr>
+              <w:autoSpaceDE w:val="0"/>
+              <w:autoSpaceDN w:val="0"/>
+              <w:adjustRightInd w:val="0"/>
+              <w:jc w:val="center"/>
+              <w:rPr>
+                <w:rFonts w:ascii="Times New Roman" w:hAnsi="Times New Roman" w:cs="Times New Roman"/>
+                <w:sz w:val="24"/>
+                <w:szCs w:val="24"/>
+              </w:rPr>
+            </w:pPr>
+            <w:r>
+              <w:rPr>
+                <w:rFonts w:ascii="Times New Roman" w:hAnsi="Times New Roman" w:cs="Times New Roman"/>
+                <w:sz w:val="24"/>
+                <w:szCs w:val="24"/>
+              </w:rPr>
+              <w:t>Błąd</w:t>
+            </w:r>
+          </w:p>
+        </w:tc>
+        <w:tc>
+          <w:tcPr>
+            <w:tcW w:w="1139" w:type="dxa"/>
+            <w:vAlign w:val="center"/>
+          </w:tcPr>
+          <w:p>
+            <w:pPr>
+              <w:autoSpaceDE w:val="0"/>
+              <w:autoSpaceDN w:val="0"/>
+              <w:adjustRightInd w:val="0"/>
+              <w:jc w:val="center"/>
+              <w:rPr>
+                <w:rFonts w:ascii="Times New Roman" w:hAnsi="Times New Roman" w:cs="Times New Roman"/>
+                <w:sz w:val="24"/>
+                <w:szCs w:val="24"/>
+              </w:rPr>
+            </w:pPr>
+            <w:r>
+              <w:rPr>
+                <w:rFonts w:ascii="Times New Roman" w:hAnsi="Times New Roman" w:cs="Times New Roman"/>
+                <w:sz w:val="24"/>
+                <w:szCs w:val="24"/>
+              </w:rPr>
+              <w:t>Wartość</w:t>
+            </w:r>
+          </w:p>
+        </w:tc>
+      </w:tr>
+      <w:tr>
+        <w:trPr>
+          <w:trHeight w:val="254"/>
+        </w:trPr>
+        <w:tc>
+          <w:tcPr>
+            <w:tcW w:w="1139" w:type="dxa"/>
+            <w:vAlign w:val="center"/>
+          </w:tcPr>
+          <w:p>
+            <w:pPr>
+              <w:autoSpaceDE w:val="0"/>
+              <w:autoSpaceDN w:val="0"/>
+              <w:adjustRightInd w:val="0"/>
+              <w:jc w:val="center"/>
+              <w:rPr>
+                <w:rFonts w:ascii="Times New Roman" w:hAnsi="Times New Roman" w:cs="Times New Roman"/>
+                <w:sz w:val="24"/>
+                <w:szCs w:val="24"/>
+              </w:rPr>
+            </w:pPr>
+            <w:r>
+              <w:rPr>
+                <w:rFonts w:ascii="Times New Roman" w:hAnsi="Times New Roman" w:cs="Times New Roman"/>
+                <w:sz w:val="24"/>
+                <w:szCs w:val="24"/>
+              </w:rPr>
+              <w:t>MSE</w:t>
+            </w:r>
+          </w:p>
+        </w:tc>
+        <w:tc>
+          <w:tcPr>
+            <w:tcW w:w="1139" w:type="dxa"/>
+            <w:vAlign w:val="center"/>
+          </w:tcPr>
+          <w:p>
+            <w:pPr>
+              <w:autoSpaceDE w:val="0"/>
+              <w:autoSpaceDN w:val="0"/>
+              <w:adjustRightInd w:val="0"/>
+              <w:jc w:val="center"/>
+              <w:rPr>
+                <w:rFonts w:ascii="Times New Roman" w:hAnsi="Times New Roman" w:cs="Times New Roman"/>
+                <w:sz w:val="24"/>
+                <w:szCs w:val="24"/>
+              </w:rPr>
+            </w:pPr>
+            <w:r>
+              <w:rPr>
+                <w:rFonts w:ascii="Times New Roman" w:hAnsi="Times New Roman" w:cs="Times New Roman"/>
+                <w:sz w:val="24"/>
+                <w:szCs w:val="24"/>
+              </w:rPr>
+              <w:t>0.0</w:t>
+            </w:r>
+            <w:r>
+              <w:rPr>
+                <w:rFonts w:ascii="Times New Roman" w:hAnsi="Times New Roman" w:cs="Times New Roman"/>
+                <w:sz w:val="24"/>
+                <w:szCs w:val="24"/>
+              </w:rPr>
+              <w:t>00006</w:t>
+            </w:r>
+          </w:p>
+        </w:tc>
+      </w:tr>
+      <w:tr>
+        <w:trPr>
+          <w:trHeight w:val="254"/>
+        </w:trPr>
+        <w:tc>
+          <w:tcPr>
+            <w:tcW w:w="1139" w:type="dxa"/>
+            <w:vAlign w:val="center"/>
+          </w:tcPr>
+          <w:p>
+            <w:pPr>
+              <w:autoSpaceDE w:val="0"/>
+              <w:autoSpaceDN w:val="0"/>
+              <w:adjustRightInd w:val="0"/>
+              <w:jc w:val="center"/>
+              <w:rPr>
+                <w:rFonts w:ascii="Times New Roman" w:hAnsi="Times New Roman" w:cs="Times New Roman"/>
+                <w:sz w:val="24"/>
+                <w:szCs w:val="24"/>
+              </w:rPr>
+            </w:pPr>
+            <w:r>
+              <w:rPr>
+                <w:rFonts w:ascii="Times New Roman" w:hAnsi="Times New Roman" w:cs="Times New Roman"/>
+                <w:sz w:val="24"/>
+                <w:szCs w:val="24"/>
+              </w:rPr>
+              <w:t>SNR</w:t>
+            </w:r>
+          </w:p>
+        </w:tc>
+        <w:tc>
+          <w:tcPr>
+            <w:tcW w:w="1139" w:type="dxa"/>
+            <w:vAlign w:val="center"/>
+          </w:tcPr>
+          <w:p>
+            <w:pPr>
+              <w:autoSpaceDE w:val="0"/>
+              <w:autoSpaceDN w:val="0"/>
+              <w:adjustRightInd w:val="0"/>
+              <w:jc w:val="center"/>
+              <w:rPr>
+                <w:rFonts w:ascii="Times New Roman" w:hAnsi="Times New Roman" w:cs="Times New Roman"/>
+                <w:sz w:val="24"/>
+                <w:szCs w:val="24"/>
+              </w:rPr>
+            </w:pPr>
+            <w:r>
+              <w:rPr>
+                <w:rFonts w:ascii="Times New Roman" w:hAnsi="Times New Roman" w:cs="Times New Roman"/>
+                <w:sz w:val="24"/>
+                <w:szCs w:val="24"/>
+              </w:rPr>
+              <w:t>45.016</w:t>
+            </w:r>
+          </w:p>
+        </w:tc>
+      </w:tr>
+      <w:tr>
+        <w:trPr>
+          <w:trHeight w:val="243"/>
+        </w:trPr>
+        <w:tc>
+          <w:tcPr>
+            <w:tcW w:w="1139" w:type="dxa"/>
+            <w:vAlign w:val="center"/>
+          </w:tcPr>
+          <w:p>
+            <w:pPr>
+              <w:autoSpaceDE w:val="0"/>
+              <w:autoSpaceDN w:val="0"/>
+              <w:adjustRightInd w:val="0"/>
+              <w:jc w:val="center"/>
+              <w:rPr>
+                <w:rFonts w:ascii="Times New Roman" w:hAnsi="Times New Roman" w:cs="Times New Roman"/>
+                <w:sz w:val="24"/>
+                <w:szCs w:val="24"/>
+              </w:rPr>
+            </w:pPr>
+            <w:r>
+              <w:rPr>
+                <w:rFonts w:ascii="Times New Roman" w:hAnsi="Times New Roman" w:cs="Times New Roman"/>
+                <w:sz w:val="24"/>
+                <w:szCs w:val="24"/>
+              </w:rPr>
+              <w:t>PSNR</w:t>
+            </w:r>
+          </w:p>
+        </w:tc>
+        <w:tc>
+          <w:tcPr>
+            <w:tcW w:w="1139" w:type="dxa"/>
+            <w:vAlign w:val="center"/>
+          </w:tcPr>
+          <w:p>
+            <w:pPr>
+              <w:autoSpaceDE w:val="0"/>
+              <w:autoSpaceDN w:val="0"/>
+              <w:adjustRightInd w:val="0"/>
+              <w:jc w:val="center"/>
+              <w:rPr>
+                <w:rFonts w:ascii="Times New Roman" w:hAnsi="Times New Roman" w:cs="Times New Roman"/>
+                <w:sz w:val="24"/>
+                <w:szCs w:val="24"/>
+              </w:rPr>
+            </w:pPr>
+            <w:r>
+              <w:rPr>
+                <w:rFonts w:ascii="Times New Roman" w:hAnsi="Times New Roman" w:cs="Times New Roman"/>
+                <w:sz w:val="24"/>
+                <w:szCs w:val="24"/>
+              </w:rPr>
+              <w:t>45.027</w:t>
+            </w:r>
+          </w:p>
+        </w:tc>
+      </w:tr>
+      <w:tr>
+        <w:trPr>
+          <w:trHeight w:val="254"/>
+        </w:trPr>
+        <w:tc>
+          <w:tcPr>
+            <w:tcW w:w="1139" w:type="dxa"/>
+            <w:vAlign w:val="center"/>
+          </w:tcPr>
+          <w:p>
+            <w:pPr>
+              <w:autoSpaceDE w:val="0"/>
+              <w:autoSpaceDN w:val="0"/>
+              <w:adjustRightInd w:val="0"/>
+              <w:jc w:val="center"/>
+              <w:rPr>
+                <w:rFonts w:ascii="Times New Roman" w:hAnsi="Times New Roman" w:cs="Times New Roman"/>
+                <w:sz w:val="24"/>
+                <w:szCs w:val="24"/>
+              </w:rPr>
+            </w:pPr>
+            <w:r>
+              <w:rPr>
+                <w:rFonts w:ascii="Times New Roman" w:hAnsi="Times New Roman" w:cs="Times New Roman"/>
+                <w:sz w:val="24"/>
+                <w:szCs w:val="24"/>
+              </w:rPr>
+              <w:t>MD</w:t>
+            </w:r>
+          </w:p>
+        </w:tc>
+        <w:tc>
+          <w:tcPr>
+            <w:tcW w:w="1139" w:type="dxa"/>
+            <w:vAlign w:val="center"/>
+          </w:tcPr>
+          <w:p>
+            <w:pPr>
+              <w:autoSpaceDE w:val="0"/>
+              <w:autoSpaceDN w:val="0"/>
+              <w:adjustRightInd w:val="0"/>
+              <w:jc w:val="center"/>
+              <w:rPr>
+                <w:rFonts w:ascii="Times New Roman" w:hAnsi="Times New Roman" w:cs="Times New Roman"/>
+                <w:sz w:val="24"/>
+                <w:szCs w:val="24"/>
+              </w:rPr>
+            </w:pPr>
+            <w:r>
+              <w:rPr>
+                <w:rFonts w:ascii="Times New Roman" w:hAnsi="Times New Roman" w:cs="Times New Roman"/>
+                <w:sz w:val="24"/>
+                <w:szCs w:val="24"/>
+              </w:rPr>
+              <w:t>0.044</w:t>
+            </w:r>
+          </w:p>
+        </w:tc>
+      </w:tr>
+    </w:tbl>
+    <w:p>
+      <w:pPr>
+        <w:autoSpaceDE w:val="0"/>
+        <w:autoSpaceDN w:val="0"/>
+        <w:adjustRightInd w:val="0"/>
+        <w:spacing w:after="0" w:line="240" w:lineRule="auto"/>
+        <w:jc w:val="center"/>
+        <w:rPr>
+          <w:rFonts w:ascii="Times New Roman" w:hAnsi="Times New Roman" w:cs="Times New Roman"/>
+          <w:sz w:val="24"/>
+          <w:szCs w:val="24"/>
+        </w:rPr>
+      </w:pPr>
+      <w:r>
+        <w:rPr>
+          <w:rFonts w:ascii="Times New Roman" w:hAnsi="Times New Roman" w:cs="Times New Roman"/>
+          <w:sz w:val="24"/>
+          <w:szCs w:val="24"/>
+        </w:rPr>
+        <w:t>Tabela. 1. Wartość metryk porównujących sygnały dla rekonstrukcji opartej o</w:t>
+      </w:r>
+      <w:r>
+        <w:rPr>
+          <w:rFonts w:ascii="Times New Roman" w:hAnsi="Times New Roman" w:cs="Times New Roman"/>
+          <w:sz w:val="24"/>
+          <w:szCs w:val="24"/>
+        </w:rPr>
+        <w:t xml:space="preserve"> </w:t>
+      </w:r>
+      <w:r>
+        <w:rPr>
+          <w:rFonts w:ascii="Times New Roman" w:hAnsi="Times New Roman" w:cs="Times New Roman"/>
+          <w:sz w:val="24"/>
+          <w:szCs w:val="24"/>
+        </w:rPr>
+        <w:t>30 sąsiadujących punktów</w:t>
+      </w:r>
+    </w:p>
+    <w:p>
+      <w:pPr>
+        <w:autoSpaceDE w:val="0"/>
+        <w:autoSpaceDN w:val="0"/>
+        <w:adjustRightInd w:val="0"/>
+        <w:spacing w:after="0" w:line="240" w:lineRule="auto"/>
+        <w:ind w:left="360"/>
+        <w:rPr>
+          <w:rFonts w:ascii="Times New Roman" w:hAnsi="Times New Roman" w:cs="Times New Roman"/>
+          <w:sz w:val="24"/>
+          <w:szCs w:val="24"/>
+        </w:rPr>
+      </w:pPr>
+    </w:p>
+    <w:p>
+      <w:pPr>
+        <w:autoSpaceDE w:val="0"/>
+        <w:autoSpaceDN w:val="0"/>
+        <w:adjustRightInd w:val="0"/>
+        <w:spacing w:after="0" w:line="240" w:lineRule="auto"/>
+        <w:ind w:left="360"/>
         <w:rPr>
           <w:rFonts w:ascii="Times New Roman" w:hAnsi="Times New Roman" w:cs="Times New Roman"/>
           <w:sz w:val="24"/>
@@ -2771,7 +4427,6 @@
           <w:sz w:val="36"/>
           <w:szCs w:val="36"/>
         </w:rPr>
-        <w:lastRenderedPageBreak/>
         <w:t>Wnioski</w:t>
       </w:r>
     </w:p>
@@ -2863,6 +4518,56 @@
     </w:sectPr>
   </w:body>
 </w:document>
+</file>
+
+<file path=word/endnotes.xml><?xml version="1.0" encoding="utf-8"?>
+<w:endnotes xmlns:wpc="http://schemas.microsoft.com/office/word/2010/wordprocessingCanvas" xmlns:cx="http://schemas.microsoft.com/office/drawing/2014/chartex" xmlns:cx1="http://schemas.microsoft.com/office/drawing/2015/9/8/chartex" xmlns:mc="http://schemas.openxmlformats.org/markup-compatibility/2006" xmlns:o="urn:schemas-microsoft-com:office:office" xmlns:r="http://schemas.openxmlformats.org/officeDocument/2006/relationships" xmlns:m="http://schemas.openxmlformats.org/officeDocument/2006/math" xmlns:v="urn:schemas-microsoft-com:vml" xmlns:wp14="http://schemas.microsoft.com/office/word/2010/wordprocessingDrawing" xmlns:wp="http://schemas.openxmlformats.org/drawingml/2006/wordprocessingDrawing" xmlns:w10="urn:schemas-microsoft-com:office:word" xmlns:w="http://schemas.openxmlformats.org/wordprocessingml/2006/main" xmlns:w14="http://schemas.microsoft.com/office/word/2010/wordml" xmlns:w15="http://schemas.microsoft.com/office/word/2012/wordml" xmlns:w16se="http://schemas.microsoft.com/office/word/2015/wordml/symex" xmlns:wpg="http://schemas.microsoft.com/office/word/2010/wordprocessingGroup" xmlns:wpi="http://schemas.microsoft.com/office/word/2010/wordprocessingInk" xmlns:wne="http://schemas.microsoft.com/office/word/2006/wordml" xmlns:wps="http://schemas.microsoft.com/office/word/2010/wordprocessingShape" mc:Ignorable="w14 w15 w16se wp14">
+  <w:endnote w:type="separator" w:id="-1">
+    <w:p>
+      <w:pPr>
+        <w:spacing w:after="0" w:line="240" w:lineRule="auto"/>
+      </w:pPr>
+      <w:r>
+        <w:separator/>
+      </w:r>
+    </w:p>
+  </w:endnote>
+  <w:endnote w:type="continuationSeparator" w:id="0">
+    <w:p>
+      <w:pPr>
+        <w:spacing w:after="0" w:line="240" w:lineRule="auto"/>
+      </w:pPr>
+      <w:r>
+        <w:continuationSeparator/>
+      </w:r>
+    </w:p>
+  </w:endnote>
+</w:endnotes>
+</file>
+
+<file path=word/footnotes.xml><?xml version="1.0" encoding="utf-8"?>
+<w:footnotes xmlns:wpc="http://schemas.microsoft.com/office/word/2010/wordprocessingCanvas" xmlns:cx="http://schemas.microsoft.com/office/drawing/2014/chartex" xmlns:cx1="http://schemas.microsoft.com/office/drawing/2015/9/8/chartex" xmlns:mc="http://schemas.openxmlformats.org/markup-compatibility/2006" xmlns:o="urn:schemas-microsoft-com:office:office" xmlns:r="http://schemas.openxmlformats.org/officeDocument/2006/relationships" xmlns:m="http://schemas.openxmlformats.org/officeDocument/2006/math" xmlns:v="urn:schemas-microsoft-com:vml" xmlns:wp14="http://schemas.microsoft.com/office/word/2010/wordprocessingDrawing" xmlns:wp="http://schemas.openxmlformats.org/drawingml/2006/wordprocessingDrawing" xmlns:w10="urn:schemas-microsoft-com:office:word" xmlns:w="http://schemas.openxmlformats.org/wordprocessingml/2006/main" xmlns:w14="http://schemas.microsoft.com/office/word/2010/wordml" xmlns:w15="http://schemas.microsoft.com/office/word/2012/wordml" xmlns:w16se="http://schemas.microsoft.com/office/word/2015/wordml/symex" xmlns:wpg="http://schemas.microsoft.com/office/word/2010/wordprocessingGroup" xmlns:wpi="http://schemas.microsoft.com/office/word/2010/wordprocessingInk" xmlns:wne="http://schemas.microsoft.com/office/word/2006/wordml" xmlns:wps="http://schemas.microsoft.com/office/word/2010/wordprocessingShape" mc:Ignorable="w14 w15 w16se wp14">
+  <w:footnote w:type="separator" w:id="-1">
+    <w:p>
+      <w:pPr>
+        <w:spacing w:after="0" w:line="240" w:lineRule="auto"/>
+      </w:pPr>
+      <w:r>
+        <w:separator/>
+      </w:r>
+    </w:p>
+  </w:footnote>
+  <w:footnote w:type="continuationSeparator" w:id="0">
+    <w:p>
+      <w:pPr>
+        <w:spacing w:after="0" w:line="240" w:lineRule="auto"/>
+      </w:pPr>
+      <w:r>
+        <w:continuationSeparator/>
+      </w:r>
+    </w:p>
+  </w:footnote>
+</w:footnotes>
 </file>
 
 <file path=word/numbering.xml><?xml version="1.0" encoding="utf-8"?>
@@ -3609,6 +5314,64 @@
       <w:color w:val="808080"/>
     </w:rPr>
   </w:style>
+  <w:style w:type="table" w:styleId="Tabela-Siatka">
+    <w:name w:val="Table Grid"/>
+    <w:basedOn w:val="Standardowy"/>
+    <w:uiPriority w:val="39"/>
+    <w:rsid w:val="001C6E9B"/>
+    <w:pPr>
+      <w:spacing w:after="0" w:line="240" w:lineRule="auto"/>
+    </w:pPr>
+    <w:tblPr>
+      <w:tblBorders>
+        <w:top w:val="single" w:sz="4" w:space="0" w:color="auto"/>
+        <w:left w:val="single" w:sz="4" w:space="0" w:color="auto"/>
+        <w:bottom w:val="single" w:sz="4" w:space="0" w:color="auto"/>
+        <w:right w:val="single" w:sz="4" w:space="0" w:color="auto"/>
+        <w:insideH w:val="single" w:sz="4" w:space="0" w:color="auto"/>
+        <w:insideV w:val="single" w:sz="4" w:space="0" w:color="auto"/>
+      </w:tblBorders>
+    </w:tblPr>
+  </w:style>
+  <w:style w:type="paragraph" w:styleId="Tekstprzypisukocowego">
+    <w:name w:val="endnote text"/>
+    <w:basedOn w:val="Normalny"/>
+    <w:link w:val="TekstprzypisukocowegoZnak"/>
+    <w:uiPriority w:val="99"/>
+    <w:semiHidden/>
+    <w:unhideWhenUsed/>
+    <w:rsid w:val="001C6E9B"/>
+    <w:pPr>
+      <w:spacing w:after="0" w:line="240" w:lineRule="auto"/>
+    </w:pPr>
+    <w:rPr>
+      <w:sz w:val="20"/>
+      <w:szCs w:val="20"/>
+    </w:rPr>
+  </w:style>
+  <w:style w:type="character" w:customStyle="1" w:styleId="TekstprzypisukocowegoZnak">
+    <w:name w:val="Tekst przypisu końcowego Znak"/>
+    <w:basedOn w:val="Domylnaczcionkaakapitu"/>
+    <w:link w:val="Tekstprzypisukocowego"/>
+    <w:uiPriority w:val="99"/>
+    <w:semiHidden/>
+    <w:rsid w:val="001C6E9B"/>
+    <w:rPr>
+      <w:sz w:val="20"/>
+      <w:szCs w:val="20"/>
+    </w:rPr>
+  </w:style>
+  <w:style w:type="character" w:styleId="Odwoanieprzypisukocowego">
+    <w:name w:val="endnote reference"/>
+    <w:basedOn w:val="Domylnaczcionkaakapitu"/>
+    <w:uiPriority w:val="99"/>
+    <w:semiHidden/>
+    <w:unhideWhenUsed/>
+    <w:rsid w:val="001C6E9B"/>
+    <w:rPr>
+      <w:vertAlign w:val="superscript"/>
+    </w:rPr>
+  </w:style>
 </w:styles>
 </file>
 

</xml_diff>

<commit_message>
Add text to report
</commit_message>
<xml_diff>
--- a/sprawozdania/sprawozdanie2.docx
+++ b/sprawozdania/sprawozdanie2.docx
@@ -2911,39 +2911,7 @@
           <w:sz w:val="24"/>
           <w:szCs w:val="24"/>
         </w:rPr>
-        <w:t>R</w:t>
-      </w:r>
-      <w:r>
-        <w:rPr>
-          <w:rFonts w:ascii="Times New Roman" w:hAnsi="Times New Roman" w:cs="Times New Roman"/>
-          <w:sz w:val="24"/>
-          <w:szCs w:val="24"/>
-        </w:rPr>
-        <w:t xml:space="preserve">ys. </w:t>
-      </w:r>
-      <w:r>
-        <w:rPr>
-          <w:rFonts w:ascii="Times New Roman" w:hAnsi="Times New Roman" w:cs="Times New Roman"/>
-          <w:sz w:val="24"/>
-          <w:szCs w:val="24"/>
-        </w:rPr>
-        <w:t>2</w:t>
-      </w:r>
-      <w:r>
-        <w:rPr>
-          <w:rFonts w:ascii="Times New Roman" w:hAnsi="Times New Roman" w:cs="Times New Roman"/>
-          <w:sz w:val="24"/>
-          <w:szCs w:val="24"/>
-        </w:rPr>
-        <w:t xml:space="preserve">. Wykres sygnału sinusoidalnego wraz </w:t>
-      </w:r>
-      <w:r>
-        <w:rPr>
-          <w:rFonts w:ascii="Times New Roman" w:hAnsi="Times New Roman" w:cs="Times New Roman"/>
-          <w:sz w:val="24"/>
-          <w:szCs w:val="24"/>
-        </w:rPr>
-        <w:t>z kwantyzacja na 3 bitach.</w:t>
+        <w:t>Rys. 2. Wykres sygnału sinusoidalnego wraz z kwantyzacja na 3 bitach.</w:t>
       </w:r>
     </w:p>
     <w:p>
@@ -3043,31 +3011,7 @@
           <w:sz w:val="24"/>
           <w:szCs w:val="24"/>
         </w:rPr>
-        <w:t xml:space="preserve">Rys. </w:t>
-      </w:r>
-      <w:r>
-        <w:rPr>
-          <w:rFonts w:ascii="Times New Roman" w:hAnsi="Times New Roman" w:cs="Times New Roman"/>
-          <w:sz w:val="24"/>
-          <w:szCs w:val="24"/>
-        </w:rPr>
-        <w:t>3</w:t>
-      </w:r>
-      <w:r>
-        <w:rPr>
-          <w:rFonts w:ascii="Times New Roman" w:hAnsi="Times New Roman" w:cs="Times New Roman"/>
-          <w:sz w:val="24"/>
-          <w:szCs w:val="24"/>
-        </w:rPr>
-        <w:t xml:space="preserve">. Wykres sygnału sinusoidalnego wraz </w:t>
-      </w:r>
-      <w:r>
-        <w:rPr>
-          <w:rFonts w:ascii="Times New Roman" w:hAnsi="Times New Roman" w:cs="Times New Roman"/>
-          <w:sz w:val="24"/>
-          <w:szCs w:val="24"/>
-        </w:rPr>
-        <w:t>z rekonstrukcja opartej o 4 sąsiadujące punkty.</w:t>
+        <w:t>Rys. 3. Wykres sygnału sinusoidalnego wraz z rekonstrukcja opartej o 4 sąsiadujące punkty.</w:t>
       </w:r>
     </w:p>
     <w:tbl>
@@ -3465,7 +3409,15 @@
           <w:sz w:val="24"/>
           <w:szCs w:val="24"/>
         </w:rPr>
-        <w:t>Tabela. 1. Wartość metryk porównujących sygnały dla rekonstrukcji opartej o 4 sąsiadujące punkty</w:t>
+        <w:t>Tabela. 2</w:t>
+      </w:r>
+      <w:r>
+        <w:rPr>
+          <w:rFonts w:ascii="Times New Roman" w:hAnsi="Times New Roman" w:cs="Times New Roman"/>
+          <w:sz w:val="24"/>
+          <w:szCs w:val="24"/>
+        </w:rPr>
+        <w:t>. Wartość metryk porównujących sygnały dla rekonstrukcji opartej o 4 sąsiadujące punkty</w:t>
       </w:r>
     </w:p>
     <w:p>
@@ -3487,31 +3439,7 @@
           <w:sz w:val="24"/>
           <w:szCs w:val="24"/>
         </w:rPr>
-        <w:t xml:space="preserve">Rys. 3. Wykres sygnału sinusoidalnego wraz z rekonstrukcja opartej o </w:t>
-      </w:r>
-      <w:r>
-        <w:rPr>
-          <w:rFonts w:ascii="Times New Roman" w:hAnsi="Times New Roman" w:cs="Times New Roman"/>
-          <w:sz w:val="24"/>
-          <w:szCs w:val="24"/>
-        </w:rPr>
-        <w:t>16</w:t>
-      </w:r>
-      <w:r>
-        <w:rPr>
-          <w:rFonts w:ascii="Times New Roman" w:hAnsi="Times New Roman" w:cs="Times New Roman"/>
-          <w:sz w:val="24"/>
-          <w:szCs w:val="24"/>
-        </w:rPr>
-        <w:t xml:space="preserve"> sąsiadujących</w:t>
-      </w:r>
-      <w:r>
-        <w:rPr>
-          <w:rFonts w:ascii="Times New Roman" w:hAnsi="Times New Roman" w:cs="Times New Roman"/>
-          <w:sz w:val="24"/>
-          <w:szCs w:val="24"/>
-        </w:rPr>
-        <w:t xml:space="preserve"> puntków</w:t>
+        <w:t>Rys. 3. Wykres sygnału sinusoidalnego wraz z rekonstrukcja opartej o 16 sąsiadujących puntków</w:t>
       </w:r>
     </w:p>
     <w:p>
@@ -3680,15 +3608,7 @@
                 <w:sz w:val="24"/>
                 <w:szCs w:val="24"/>
               </w:rPr>
-              <w:t>0.0</w:t>
-            </w:r>
-            <w:r>
-              <w:rPr>
-                <w:rFonts w:ascii="Times New Roman" w:hAnsi="Times New Roman" w:cs="Times New Roman"/>
-                <w:sz w:val="24"/>
-                <w:szCs w:val="24"/>
-              </w:rPr>
-              <w:t>00054</w:t>
+              <w:t>0.000054</w:t>
             </w:r>
           </w:p>
         </w:tc>
@@ -3951,26 +3871,8 @@
           <w:sz w:val="24"/>
           <w:szCs w:val="24"/>
         </w:rPr>
-        <w:t xml:space="preserve">Tabela. </w:t>
-      </w:r>
-      <w:r>
-        <w:rPr>
-          <w:rFonts w:ascii="Times New Roman" w:hAnsi="Times New Roman" w:cs="Times New Roman"/>
-          <w:sz w:val="24"/>
-          <w:szCs w:val="24"/>
-        </w:rPr>
-        <w:t>2</w:t>
-      </w:r>
-      <w:r>
-        <w:rPr>
-          <w:rFonts w:ascii="Times New Roman" w:hAnsi="Times New Roman" w:cs="Times New Roman"/>
-          <w:sz w:val="24"/>
-          <w:szCs w:val="24"/>
-        </w:rPr>
-        <w:t>. Wartość metryk porównujących sygnały dla rekonstrukcji opartej o 16 sąsiadujących punktów</w:t>
-      </w:r>
-      <w:bookmarkStart w:id="0" w:name="_GoBack"/>
-      <w:bookmarkEnd w:id="0"/>
+        <w:t>Tabela. 2. Wartość metryk porównujących sygnały dla rekonstrukcji opartej o 16 sąsiadujących punktów</w:t>
+      </w:r>
     </w:p>
     <w:p>
       <w:pPr>
@@ -3991,23 +3893,7 @@
           <w:sz w:val="24"/>
           <w:szCs w:val="24"/>
         </w:rPr>
-        <w:t xml:space="preserve">Rys. 4. Wykres sygnału sinusoidalnego wraz z rekonstrukcja opartej o </w:t>
-      </w:r>
-      <w:r>
-        <w:rPr>
-          <w:rFonts w:ascii="Times New Roman" w:hAnsi="Times New Roman" w:cs="Times New Roman"/>
-          <w:sz w:val="24"/>
-          <w:szCs w:val="24"/>
-        </w:rPr>
-        <w:t>30</w:t>
-      </w:r>
-      <w:r>
-        <w:rPr>
-          <w:rFonts w:ascii="Times New Roman" w:hAnsi="Times New Roman" w:cs="Times New Roman"/>
-          <w:sz w:val="24"/>
-          <w:szCs w:val="24"/>
-        </w:rPr>
-        <w:t xml:space="preserve"> sąsiadujących punktów</w:t>
+        <w:t>Rys. 4. Wykres sygnału sinusoidalnego wraz z rekonstrukcja opartej o 30 sąsiadujących punktów</w:t>
       </w:r>
     </w:p>
     <w:p>
@@ -4147,15 +4033,7 @@
                 <w:sz w:val="24"/>
                 <w:szCs w:val="24"/>
               </w:rPr>
-              <w:t>0.0</w:t>
-            </w:r>
-            <w:r>
-              <w:rPr>
-                <w:rFonts w:ascii="Times New Roman" w:hAnsi="Times New Roman" w:cs="Times New Roman"/>
-                <w:sz w:val="24"/>
-                <w:szCs w:val="24"/>
-              </w:rPr>
-              <w:t>00006</w:t>
+              <w:t>0.000006</w:t>
             </w:r>
           </w:p>
         </w:tc>
@@ -4357,23 +4235,15 @@
           <w:sz w:val="24"/>
           <w:szCs w:val="24"/>
         </w:rPr>
-        <w:t>Tabela. 1. Wartość metryk porównujących sygnały dla rekonstrukcji opartej o</w:t>
-      </w:r>
-      <w:r>
-        <w:rPr>
-          <w:rFonts w:ascii="Times New Roman" w:hAnsi="Times New Roman" w:cs="Times New Roman"/>
-          <w:sz w:val="24"/>
-          <w:szCs w:val="24"/>
-        </w:rPr>
-        <w:t xml:space="preserve"> </w:t>
-      </w:r>
-      <w:r>
-        <w:rPr>
-          <w:rFonts w:ascii="Times New Roman" w:hAnsi="Times New Roman" w:cs="Times New Roman"/>
-          <w:sz w:val="24"/>
-          <w:szCs w:val="24"/>
-        </w:rPr>
-        <w:t>30 sąsiadujących punktów</w:t>
+        <w:t>Tabela. 3</w:t>
+      </w:r>
+      <w:r>
+        <w:rPr>
+          <w:rFonts w:ascii="Times New Roman" w:hAnsi="Times New Roman" w:cs="Times New Roman"/>
+          <w:sz w:val="24"/>
+          <w:szCs w:val="24"/>
+        </w:rPr>
+        <w:t>. Wartość metryk porównujących sygnały dla rekonstrukcji opartej o 30 sąsiadujących punktów</w:t>
       </w:r>
     </w:p>
     <w:p>
@@ -4397,6 +4267,980 @@
         <w:adjustRightInd w:val="0"/>
         <w:spacing w:after="0" w:line="240" w:lineRule="auto"/>
         <w:ind w:left="360"/>
+        <w:rPr>
+          <w:rFonts w:ascii="Times New Roman" w:hAnsi="Times New Roman" w:cs="Times New Roman"/>
+          <w:sz w:val="24"/>
+          <w:szCs w:val="24"/>
+        </w:rPr>
+      </w:pPr>
+      <w:r>
+        <w:rPr>
+          <w:rFonts w:ascii="Times New Roman" w:hAnsi="Times New Roman" w:cs="Times New Roman"/>
+          <w:sz w:val="24"/>
+          <w:szCs w:val="24"/>
+        </w:rPr>
+        <w:t xml:space="preserve">Dodatkowo zademonstrowano zjawisko aliasingu, </w:t>
+      </w:r>
+      <w:r>
+        <w:rPr>
+          <w:rFonts w:ascii="Times New Roman" w:hAnsi="Times New Roman" w:cs="Times New Roman"/>
+          <w:sz w:val="24"/>
+          <w:szCs w:val="24"/>
+        </w:rPr>
+        <w:t xml:space="preserve">na początek wygenerowana dwa sygnały sinusoidalne o częstotliwościach odpowiednio 100 i 1000Hz, następnie dodano te sygnały. </w:t>
+      </w:r>
+    </w:p>
+    <w:p>
+      <w:pPr>
+        <w:autoSpaceDE w:val="0"/>
+        <w:autoSpaceDN w:val="0"/>
+        <w:adjustRightInd w:val="0"/>
+        <w:spacing w:after="0" w:line="240" w:lineRule="auto"/>
+        <w:ind w:left="360"/>
+        <w:rPr>
+          <w:rFonts w:ascii="Times New Roman" w:hAnsi="Times New Roman" w:cs="Times New Roman"/>
+          <w:sz w:val="24"/>
+          <w:szCs w:val="24"/>
+        </w:rPr>
+      </w:pPr>
+    </w:p>
+    <w:p>
+      <w:pPr>
+        <w:autoSpaceDE w:val="0"/>
+        <w:autoSpaceDN w:val="0"/>
+        <w:adjustRightInd w:val="0"/>
+        <w:spacing w:after="0" w:line="240" w:lineRule="auto"/>
+        <w:ind w:left="360"/>
+        <w:rPr>
+          <w:rFonts w:ascii="Times New Roman" w:hAnsi="Times New Roman" w:cs="Times New Roman"/>
+          <w:sz w:val="24"/>
+          <w:szCs w:val="24"/>
+        </w:rPr>
+      </w:pPr>
+    </w:p>
+    <w:p>
+      <w:pPr>
+        <w:autoSpaceDE w:val="0"/>
+        <w:autoSpaceDN w:val="0"/>
+        <w:adjustRightInd w:val="0"/>
+        <w:spacing w:after="0" w:line="240" w:lineRule="auto"/>
+        <w:ind w:left="360"/>
+        <w:rPr>
+          <w:rFonts w:ascii="Times New Roman" w:hAnsi="Times New Roman" w:cs="Times New Roman"/>
+          <w:sz w:val="24"/>
+          <w:szCs w:val="24"/>
+        </w:rPr>
+      </w:pPr>
+    </w:p>
+    <w:p>
+      <w:pPr>
+        <w:autoSpaceDE w:val="0"/>
+        <w:autoSpaceDN w:val="0"/>
+        <w:adjustRightInd w:val="0"/>
+        <w:spacing w:after="0" w:line="240" w:lineRule="auto"/>
+        <w:ind w:left="360"/>
+        <w:rPr>
+          <w:rFonts w:ascii="Times New Roman" w:hAnsi="Times New Roman" w:cs="Times New Roman"/>
+          <w:sz w:val="24"/>
+          <w:szCs w:val="24"/>
+        </w:rPr>
+      </w:pPr>
+    </w:p>
+    <w:p>
+      <w:pPr>
+        <w:autoSpaceDE w:val="0"/>
+        <w:autoSpaceDN w:val="0"/>
+        <w:adjustRightInd w:val="0"/>
+        <w:spacing w:after="0" w:line="240" w:lineRule="auto"/>
+        <w:ind w:left="360"/>
+        <w:rPr>
+          <w:rFonts w:ascii="Times New Roman" w:hAnsi="Times New Roman" w:cs="Times New Roman"/>
+          <w:sz w:val="24"/>
+          <w:szCs w:val="24"/>
+        </w:rPr>
+      </w:pPr>
+    </w:p>
+    <w:p>
+      <w:pPr>
+        <w:autoSpaceDE w:val="0"/>
+        <w:autoSpaceDN w:val="0"/>
+        <w:adjustRightInd w:val="0"/>
+        <w:spacing w:after="0" w:line="240" w:lineRule="auto"/>
+        <w:ind w:left="360"/>
+        <w:rPr>
+          <w:rFonts w:ascii="Times New Roman" w:hAnsi="Times New Roman" w:cs="Times New Roman"/>
+          <w:sz w:val="24"/>
+          <w:szCs w:val="24"/>
+        </w:rPr>
+      </w:pPr>
+    </w:p>
+    <w:p>
+      <w:pPr>
+        <w:autoSpaceDE w:val="0"/>
+        <w:autoSpaceDN w:val="0"/>
+        <w:adjustRightInd w:val="0"/>
+        <w:spacing w:after="0" w:line="240" w:lineRule="auto"/>
+        <w:ind w:left="360"/>
+        <w:rPr>
+          <w:rFonts w:ascii="Times New Roman" w:hAnsi="Times New Roman" w:cs="Times New Roman"/>
+          <w:sz w:val="24"/>
+          <w:szCs w:val="24"/>
+        </w:rPr>
+      </w:pPr>
+    </w:p>
+    <w:p>
+      <w:pPr>
+        <w:autoSpaceDE w:val="0"/>
+        <w:autoSpaceDN w:val="0"/>
+        <w:adjustRightInd w:val="0"/>
+        <w:spacing w:after="0" w:line="240" w:lineRule="auto"/>
+        <w:ind w:left="360"/>
+        <w:rPr>
+          <w:rFonts w:ascii="Times New Roman" w:hAnsi="Times New Roman" w:cs="Times New Roman"/>
+          <w:sz w:val="24"/>
+          <w:szCs w:val="24"/>
+        </w:rPr>
+      </w:pPr>
+    </w:p>
+    <w:p>
+      <w:pPr>
+        <w:autoSpaceDE w:val="0"/>
+        <w:autoSpaceDN w:val="0"/>
+        <w:adjustRightInd w:val="0"/>
+        <w:spacing w:after="0" w:line="240" w:lineRule="auto"/>
+        <w:ind w:left="360"/>
+        <w:rPr>
+          <w:rFonts w:ascii="Times New Roman" w:hAnsi="Times New Roman" w:cs="Times New Roman"/>
+          <w:sz w:val="24"/>
+          <w:szCs w:val="24"/>
+        </w:rPr>
+      </w:pPr>
+    </w:p>
+    <w:p>
+      <w:pPr>
+        <w:autoSpaceDE w:val="0"/>
+        <w:autoSpaceDN w:val="0"/>
+        <w:adjustRightInd w:val="0"/>
+        <w:spacing w:after="0" w:line="240" w:lineRule="auto"/>
+        <w:ind w:left="360"/>
+        <w:jc w:val="center"/>
+        <w:rPr>
+          <w:rFonts w:ascii="Times New Roman" w:hAnsi="Times New Roman" w:cs="Times New Roman"/>
+          <w:sz w:val="24"/>
+          <w:szCs w:val="24"/>
+        </w:rPr>
+      </w:pPr>
+      <w:r>
+        <w:rPr>
+          <w:noProof/>
+          <w:lang w:eastAsia="pl-PL"/>
+        </w:rPr>
+        <w:lastRenderedPageBreak/>
+        <w:drawing>
+          <wp:anchor distT="0" distB="0" distL="114300" distR="114300" simplePos="0" relativeHeight="251663360" behindDoc="1" locked="0" layoutInCell="1" allowOverlap="1">
+            <wp:simplePos x="0" y="0"/>
+            <wp:positionH relativeFrom="column">
+              <wp:posOffset>53920</wp:posOffset>
+            </wp:positionH>
+            <wp:positionV relativeFrom="paragraph">
+              <wp:posOffset>111318</wp:posOffset>
+            </wp:positionV>
+            <wp:extent cx="5760720" cy="1980565"/>
+            <wp:effectExtent l="0" t="0" r="0" b="635"/>
+            <wp:wrapTight wrapText="bothSides">
+              <wp:wrapPolygon edited="0">
+                <wp:start x="0" y="0"/>
+                <wp:lineTo x="0" y="21399"/>
+                <wp:lineTo x="21500" y="21399"/>
+                <wp:lineTo x="21500" y="0"/>
+                <wp:lineTo x="0" y="0"/>
+              </wp:wrapPolygon>
+            </wp:wrapTight>
+            <wp:docPr id="6" name="Obraz 6"/>
+            <wp:cNvGraphicFramePr>
+              <a:graphicFrameLocks xmlns:a="http://schemas.openxmlformats.org/drawingml/2006/main" noChangeAspect="1"/>
+            </wp:cNvGraphicFramePr>
+            <a:graphic xmlns:a="http://schemas.openxmlformats.org/drawingml/2006/main">
+              <a:graphicData uri="http://schemas.openxmlformats.org/drawingml/2006/picture">
+                <pic:pic xmlns:pic="http://schemas.openxmlformats.org/drawingml/2006/picture">
+                  <pic:nvPicPr>
+                    <pic:cNvPr id="1" name=""/>
+                    <pic:cNvPicPr/>
+                  </pic:nvPicPr>
+                  <pic:blipFill>
+                    <a:blip r:embed="rId12" cstate="print">
+                      <a:extLst>
+                        <a:ext uri="{28A0092B-C50C-407E-A947-70E740481C1C}">
+                          <a14:useLocalDpi xmlns:a14="http://schemas.microsoft.com/office/drawing/2010/main" val="0"/>
+                        </a:ext>
+                      </a:extLst>
+                    </a:blip>
+                    <a:stretch>
+                      <a:fillRect/>
+                    </a:stretch>
+                  </pic:blipFill>
+                  <pic:spPr>
+                    <a:xfrm>
+                      <a:off x="0" y="0"/>
+                      <a:ext cx="5760720" cy="1980565"/>
+                    </a:xfrm>
+                    <a:prstGeom prst="rect">
+                      <a:avLst/>
+                    </a:prstGeom>
+                  </pic:spPr>
+                </pic:pic>
+              </a:graphicData>
+            </a:graphic>
+          </wp:anchor>
+        </w:drawing>
+      </w:r>
+      <w:r>
+        <w:rPr>
+          <w:noProof/>
+          <w:lang w:eastAsia="pl-PL"/>
+        </w:rPr>
+        <w:drawing>
+          <wp:anchor distT="0" distB="0" distL="114300" distR="114300" simplePos="0" relativeHeight="251664384" behindDoc="0" locked="0" layoutInCell="1" allowOverlap="1">
+            <wp:simplePos x="0" y="0"/>
+            <wp:positionH relativeFrom="margin">
+              <wp:posOffset>70126</wp:posOffset>
+            </wp:positionH>
+            <wp:positionV relativeFrom="paragraph">
+              <wp:posOffset>2384011</wp:posOffset>
+            </wp:positionV>
+            <wp:extent cx="5812155" cy="2090420"/>
+            <wp:effectExtent l="0" t="0" r="0" b="5080"/>
+            <wp:wrapSquare wrapText="bothSides"/>
+            <wp:docPr id="7" name="Obraz 7"/>
+            <wp:cNvGraphicFramePr>
+              <a:graphicFrameLocks xmlns:a="http://schemas.openxmlformats.org/drawingml/2006/main" noChangeAspect="1"/>
+            </wp:cNvGraphicFramePr>
+            <a:graphic xmlns:a="http://schemas.openxmlformats.org/drawingml/2006/main">
+              <a:graphicData uri="http://schemas.openxmlformats.org/drawingml/2006/picture">
+                <pic:pic xmlns:pic="http://schemas.openxmlformats.org/drawingml/2006/picture">
+                  <pic:nvPicPr>
+                    <pic:cNvPr id="1" name=""/>
+                    <pic:cNvPicPr/>
+                  </pic:nvPicPr>
+                  <pic:blipFill>
+                    <a:blip r:embed="rId13" cstate="print">
+                      <a:extLst>
+                        <a:ext uri="{28A0092B-C50C-407E-A947-70E740481C1C}">
+                          <a14:useLocalDpi xmlns:a14="http://schemas.microsoft.com/office/drawing/2010/main" val="0"/>
+                        </a:ext>
+                      </a:extLst>
+                    </a:blip>
+                    <a:stretch>
+                      <a:fillRect/>
+                    </a:stretch>
+                  </pic:blipFill>
+                  <pic:spPr>
+                    <a:xfrm>
+                      <a:off x="0" y="0"/>
+                      <a:ext cx="5812155" cy="2090420"/>
+                    </a:xfrm>
+                    <a:prstGeom prst="rect">
+                      <a:avLst/>
+                    </a:prstGeom>
+                  </pic:spPr>
+                </pic:pic>
+              </a:graphicData>
+            </a:graphic>
+            <wp14:sizeRelH relativeFrom="margin">
+              <wp14:pctWidth>0</wp14:pctWidth>
+            </wp14:sizeRelH>
+          </wp:anchor>
+        </w:drawing>
+      </w:r>
+      <w:r>
+        <w:rPr>
+          <w:rFonts w:ascii="Times New Roman" w:hAnsi="Times New Roman" w:cs="Times New Roman"/>
+          <w:sz w:val="24"/>
+          <w:szCs w:val="24"/>
+        </w:rPr>
+        <w:t>Rys. 5. Wykres sygnału sinusoidalnego o częstotliwości 1000Hz.</w:t>
+      </w:r>
+    </w:p>
+    <w:p>
+      <w:pPr>
+        <w:autoSpaceDE w:val="0"/>
+        <w:autoSpaceDN w:val="0"/>
+        <w:adjustRightInd w:val="0"/>
+        <w:spacing w:after="0" w:line="240" w:lineRule="auto"/>
+        <w:jc w:val="center"/>
+        <w:rPr>
+          <w:rFonts w:ascii="Times New Roman" w:hAnsi="Times New Roman" w:cs="Times New Roman"/>
+          <w:sz w:val="24"/>
+          <w:szCs w:val="24"/>
+        </w:rPr>
+      </w:pPr>
+      <w:r>
+        <w:rPr>
+          <w:noProof/>
+          <w:lang w:eastAsia="pl-PL"/>
+        </w:rPr>
+        <w:drawing>
+          <wp:anchor distT="0" distB="0" distL="114300" distR="114300" simplePos="0" relativeHeight="251665408" behindDoc="0" locked="0" layoutInCell="1" allowOverlap="1">
+            <wp:simplePos x="0" y="0"/>
+            <wp:positionH relativeFrom="column">
+              <wp:posOffset>102097</wp:posOffset>
+            </wp:positionH>
+            <wp:positionV relativeFrom="paragraph">
+              <wp:posOffset>2411150</wp:posOffset>
+            </wp:positionV>
+            <wp:extent cx="5760720" cy="2954655"/>
+            <wp:effectExtent l="0" t="0" r="0" b="0"/>
+            <wp:wrapSquare wrapText="bothSides"/>
+            <wp:docPr id="8" name="Obraz 8"/>
+            <wp:cNvGraphicFramePr>
+              <a:graphicFrameLocks xmlns:a="http://schemas.openxmlformats.org/drawingml/2006/main" noChangeAspect="1"/>
+            </wp:cNvGraphicFramePr>
+            <a:graphic xmlns:a="http://schemas.openxmlformats.org/drawingml/2006/main">
+              <a:graphicData uri="http://schemas.openxmlformats.org/drawingml/2006/picture">
+                <pic:pic xmlns:pic="http://schemas.openxmlformats.org/drawingml/2006/picture">
+                  <pic:nvPicPr>
+                    <pic:cNvPr id="1" name=""/>
+                    <pic:cNvPicPr/>
+                  </pic:nvPicPr>
+                  <pic:blipFill>
+                    <a:blip r:embed="rId14" cstate="print">
+                      <a:extLst>
+                        <a:ext uri="{28A0092B-C50C-407E-A947-70E740481C1C}">
+                          <a14:useLocalDpi xmlns:a14="http://schemas.microsoft.com/office/drawing/2010/main" val="0"/>
+                        </a:ext>
+                      </a:extLst>
+                    </a:blip>
+                    <a:stretch>
+                      <a:fillRect/>
+                    </a:stretch>
+                  </pic:blipFill>
+                  <pic:spPr>
+                    <a:xfrm>
+                      <a:off x="0" y="0"/>
+                      <a:ext cx="5760720" cy="2954655"/>
+                    </a:xfrm>
+                    <a:prstGeom prst="rect">
+                      <a:avLst/>
+                    </a:prstGeom>
+                  </pic:spPr>
+                </pic:pic>
+              </a:graphicData>
+            </a:graphic>
+          </wp:anchor>
+        </w:drawing>
+      </w:r>
+      <w:r>
+        <w:rPr>
+          <w:rFonts w:ascii="Times New Roman" w:hAnsi="Times New Roman" w:cs="Times New Roman"/>
+          <w:sz w:val="24"/>
+          <w:szCs w:val="24"/>
+        </w:rPr>
+        <w:t>Rys.6 Wykres sygnału sinusoidalnego o częstotliwości 100Hz.</w:t>
+      </w:r>
+    </w:p>
+    <w:p>
+      <w:pPr>
+        <w:autoSpaceDE w:val="0"/>
+        <w:autoSpaceDN w:val="0"/>
+        <w:adjustRightInd w:val="0"/>
+        <w:spacing w:after="0" w:line="240" w:lineRule="auto"/>
+        <w:jc w:val="center"/>
+        <w:rPr>
+          <w:rFonts w:ascii="Times New Roman" w:hAnsi="Times New Roman" w:cs="Times New Roman"/>
+          <w:sz w:val="24"/>
+          <w:szCs w:val="24"/>
+        </w:rPr>
+      </w:pPr>
+      <w:r>
+        <w:rPr>
+          <w:rFonts w:ascii="Times New Roman" w:hAnsi="Times New Roman" w:cs="Times New Roman"/>
+          <w:sz w:val="24"/>
+          <w:szCs w:val="24"/>
+        </w:rPr>
+        <w:t>Rys. 7. Wykres wynikowy dodawania dwóch sygnałów sinusoidalnych o częstotliwościach 100Hz i 1000Hz.</w:t>
+      </w:r>
+    </w:p>
+    <w:p>
+      <w:pPr>
+        <w:autoSpaceDE w:val="0"/>
+        <w:autoSpaceDN w:val="0"/>
+        <w:adjustRightInd w:val="0"/>
+        <w:spacing w:after="0" w:line="240" w:lineRule="auto"/>
+        <w:jc w:val="center"/>
+        <w:rPr>
+          <w:rFonts w:ascii="Times New Roman" w:hAnsi="Times New Roman" w:cs="Times New Roman"/>
+          <w:sz w:val="24"/>
+          <w:szCs w:val="24"/>
+        </w:rPr>
+      </w:pPr>
+      <w:r>
+        <w:rPr>
+          <w:noProof/>
+          <w:lang w:eastAsia="pl-PL"/>
+        </w:rPr>
+        <w:lastRenderedPageBreak/>
+        <w:drawing>
+          <wp:inline distT="0" distB="0" distL="0" distR="0" wp14:anchorId="0DE4F16A" wp14:editId="4176F248">
+            <wp:extent cx="5760720" cy="2985135"/>
+            <wp:effectExtent l="0" t="0" r="0" b="5715"/>
+            <wp:docPr id="9" name="Obraz 9"/>
+            <wp:cNvGraphicFramePr>
+              <a:graphicFrameLocks xmlns:a="http://schemas.openxmlformats.org/drawingml/2006/main" noChangeAspect="1"/>
+            </wp:cNvGraphicFramePr>
+            <a:graphic xmlns:a="http://schemas.openxmlformats.org/drawingml/2006/main">
+              <a:graphicData uri="http://schemas.openxmlformats.org/drawingml/2006/picture">
+                <pic:pic xmlns:pic="http://schemas.openxmlformats.org/drawingml/2006/picture">
+                  <pic:nvPicPr>
+                    <pic:cNvPr id="1" name=""/>
+                    <pic:cNvPicPr/>
+                  </pic:nvPicPr>
+                  <pic:blipFill>
+                    <a:blip r:embed="rId15"/>
+                    <a:stretch>
+                      <a:fillRect/>
+                    </a:stretch>
+                  </pic:blipFill>
+                  <pic:spPr>
+                    <a:xfrm>
+                      <a:off x="0" y="0"/>
+                      <a:ext cx="5760720" cy="2985135"/>
+                    </a:xfrm>
+                    <a:prstGeom prst="rect">
+                      <a:avLst/>
+                    </a:prstGeom>
+                  </pic:spPr>
+                </pic:pic>
+              </a:graphicData>
+            </a:graphic>
+          </wp:inline>
+        </w:drawing>
+      </w:r>
+    </w:p>
+    <w:p>
+      <w:pPr>
+        <w:autoSpaceDE w:val="0"/>
+        <w:autoSpaceDN w:val="0"/>
+        <w:adjustRightInd w:val="0"/>
+        <w:spacing w:after="0" w:line="240" w:lineRule="auto"/>
+        <w:jc w:val="center"/>
+        <w:rPr>
+          <w:rFonts w:ascii="Times New Roman" w:hAnsi="Times New Roman" w:cs="Times New Roman"/>
+          <w:sz w:val="24"/>
+          <w:szCs w:val="24"/>
+        </w:rPr>
+      </w:pPr>
+      <w:r>
+        <w:rPr>
+          <w:rFonts w:ascii="Times New Roman" w:hAnsi="Times New Roman" w:cs="Times New Roman"/>
+          <w:sz w:val="24"/>
+          <w:szCs w:val="24"/>
+        </w:rPr>
+        <w:t>Rys. 8</w:t>
+      </w:r>
+      <w:r>
+        <w:rPr>
+          <w:rFonts w:ascii="Times New Roman" w:hAnsi="Times New Roman" w:cs="Times New Roman"/>
+          <w:sz w:val="24"/>
+          <w:szCs w:val="24"/>
+        </w:rPr>
+        <w:t>. Wykres wynikowy dodawania dwóch sygnałów sinusoidalnych o częstotliwościach 100Hz i 1000Hz</w:t>
+      </w:r>
+      <w:r>
+        <w:rPr>
+          <w:rFonts w:ascii="Times New Roman" w:hAnsi="Times New Roman" w:cs="Times New Roman"/>
+          <w:sz w:val="24"/>
+          <w:szCs w:val="24"/>
+        </w:rPr>
+        <w:t xml:space="preserve"> wraz zaznaczonymi punktami próbkowania z częstotliwością 1000Hz</w:t>
+      </w:r>
+      <w:r>
+        <w:rPr>
+          <w:rFonts w:ascii="Times New Roman" w:hAnsi="Times New Roman" w:cs="Times New Roman"/>
+          <w:sz w:val="24"/>
+          <w:szCs w:val="24"/>
+        </w:rPr>
+        <w:t>.</w:t>
+      </w:r>
+    </w:p>
+    <w:p>
+      <w:pPr>
+        <w:autoSpaceDE w:val="0"/>
+        <w:autoSpaceDN w:val="0"/>
+        <w:adjustRightInd w:val="0"/>
+        <w:spacing w:after="0" w:line="240" w:lineRule="auto"/>
+        <w:jc w:val="center"/>
+        <w:rPr>
+          <w:rFonts w:ascii="Times New Roman" w:hAnsi="Times New Roman" w:cs="Times New Roman"/>
+          <w:sz w:val="24"/>
+          <w:szCs w:val="24"/>
+        </w:rPr>
+      </w:pPr>
+      <w:r>
+        <w:rPr>
+          <w:noProof/>
+          <w:lang w:eastAsia="pl-PL"/>
+        </w:rPr>
+        <w:drawing>
+          <wp:inline distT="0" distB="0" distL="0" distR="0" wp14:anchorId="38FB00CF" wp14:editId="3F4C9B76">
+            <wp:extent cx="5760720" cy="3097530"/>
+            <wp:effectExtent l="0" t="0" r="0" b="7620"/>
+            <wp:docPr id="10" name="Obraz 10"/>
+            <wp:cNvGraphicFramePr>
+              <a:graphicFrameLocks xmlns:a="http://schemas.openxmlformats.org/drawingml/2006/main" noChangeAspect="1"/>
+            </wp:cNvGraphicFramePr>
+            <a:graphic xmlns:a="http://schemas.openxmlformats.org/drawingml/2006/main">
+              <a:graphicData uri="http://schemas.openxmlformats.org/drawingml/2006/picture">
+                <pic:pic xmlns:pic="http://schemas.openxmlformats.org/drawingml/2006/picture">
+                  <pic:nvPicPr>
+                    <pic:cNvPr id="1" name=""/>
+                    <pic:cNvPicPr/>
+                  </pic:nvPicPr>
+                  <pic:blipFill>
+                    <a:blip r:embed="rId16"/>
+                    <a:stretch>
+                      <a:fillRect/>
+                    </a:stretch>
+                  </pic:blipFill>
+                  <pic:spPr>
+                    <a:xfrm>
+                      <a:off x="0" y="0"/>
+                      <a:ext cx="5760720" cy="3097530"/>
+                    </a:xfrm>
+                    <a:prstGeom prst="rect">
+                      <a:avLst/>
+                    </a:prstGeom>
+                  </pic:spPr>
+                </pic:pic>
+              </a:graphicData>
+            </a:graphic>
+          </wp:inline>
+        </w:drawing>
+      </w:r>
+    </w:p>
+    <w:p>
+      <w:pPr>
+        <w:autoSpaceDE w:val="0"/>
+        <w:autoSpaceDN w:val="0"/>
+        <w:adjustRightInd w:val="0"/>
+        <w:spacing w:after="0" w:line="240" w:lineRule="auto"/>
+        <w:jc w:val="center"/>
+        <w:rPr>
+          <w:rFonts w:ascii="Times New Roman" w:hAnsi="Times New Roman" w:cs="Times New Roman"/>
+          <w:sz w:val="24"/>
+          <w:szCs w:val="24"/>
+        </w:rPr>
+      </w:pPr>
+      <w:r>
+        <w:rPr>
+          <w:rFonts w:ascii="Times New Roman" w:hAnsi="Times New Roman" w:cs="Times New Roman"/>
+          <w:sz w:val="24"/>
+          <w:szCs w:val="24"/>
+        </w:rPr>
+        <w:t>Rys. 9. Wykres przedstawiający kwantyzacja na podstawie próbkowania sygnału oraz sygnał otrzymany przy pomocy rekonstrukcji opartej na funkcji sinc dla 25 sąsiadujących punktów.</w:t>
+      </w:r>
+    </w:p>
+    <w:tbl>
+      <w:tblPr>
+        <w:tblStyle w:val="Tabela-Siatka"/>
+        <w:tblW w:w="0" w:type="auto"/>
+        <w:tblInd w:w="3391" w:type="dxa"/>
+        <w:tblLook w:val="04A0" w:firstRow="1" w:lastRow="0" w:firstColumn="1" w:lastColumn="0" w:noHBand="0" w:noVBand="1"/>
+      </w:tblPr>
+      <w:tblGrid>
+        <w:gridCol w:w="1139"/>
+        <w:gridCol w:w="1139"/>
+      </w:tblGrid>
+      <w:tr>
+        <w:trPr>
+          <w:trHeight w:val="254"/>
+        </w:trPr>
+        <w:tc>
+          <w:tcPr>
+            <w:tcW w:w="1139" w:type="dxa"/>
+            <w:vAlign w:val="center"/>
+          </w:tcPr>
+          <w:p>
+            <w:pPr>
+              <w:autoSpaceDE w:val="0"/>
+              <w:autoSpaceDN w:val="0"/>
+              <w:adjustRightInd w:val="0"/>
+              <w:jc w:val="center"/>
+              <w:rPr>
+                <w:rFonts w:ascii="Times New Roman" w:hAnsi="Times New Roman" w:cs="Times New Roman"/>
+                <w:sz w:val="24"/>
+                <w:szCs w:val="24"/>
+              </w:rPr>
+            </w:pPr>
+            <w:r>
+              <w:rPr>
+                <w:rFonts w:ascii="Times New Roman" w:hAnsi="Times New Roman" w:cs="Times New Roman"/>
+                <w:sz w:val="24"/>
+                <w:szCs w:val="24"/>
+              </w:rPr>
+              <w:t>Błąd</w:t>
+            </w:r>
+          </w:p>
+        </w:tc>
+        <w:tc>
+          <w:tcPr>
+            <w:tcW w:w="1139" w:type="dxa"/>
+            <w:vAlign w:val="center"/>
+          </w:tcPr>
+          <w:p>
+            <w:pPr>
+              <w:autoSpaceDE w:val="0"/>
+              <w:autoSpaceDN w:val="0"/>
+              <w:adjustRightInd w:val="0"/>
+              <w:jc w:val="center"/>
+              <w:rPr>
+                <w:rFonts w:ascii="Times New Roman" w:hAnsi="Times New Roman" w:cs="Times New Roman"/>
+                <w:sz w:val="24"/>
+                <w:szCs w:val="24"/>
+              </w:rPr>
+            </w:pPr>
+            <w:r>
+              <w:rPr>
+                <w:rFonts w:ascii="Times New Roman" w:hAnsi="Times New Roman" w:cs="Times New Roman"/>
+                <w:sz w:val="24"/>
+                <w:szCs w:val="24"/>
+              </w:rPr>
+              <w:t>Wartość</w:t>
+            </w:r>
+          </w:p>
+        </w:tc>
+      </w:tr>
+      <w:tr>
+        <w:trPr>
+          <w:trHeight w:val="254"/>
+        </w:trPr>
+        <w:tc>
+          <w:tcPr>
+            <w:tcW w:w="1139" w:type="dxa"/>
+            <w:vAlign w:val="center"/>
+          </w:tcPr>
+          <w:p>
+            <w:pPr>
+              <w:autoSpaceDE w:val="0"/>
+              <w:autoSpaceDN w:val="0"/>
+              <w:adjustRightInd w:val="0"/>
+              <w:jc w:val="center"/>
+              <w:rPr>
+                <w:rFonts w:ascii="Times New Roman" w:hAnsi="Times New Roman" w:cs="Times New Roman"/>
+                <w:sz w:val="24"/>
+                <w:szCs w:val="24"/>
+              </w:rPr>
+            </w:pPr>
+            <w:r>
+              <w:rPr>
+                <w:rFonts w:ascii="Times New Roman" w:hAnsi="Times New Roman" w:cs="Times New Roman"/>
+                <w:sz w:val="24"/>
+                <w:szCs w:val="24"/>
+              </w:rPr>
+              <w:t>MSE</w:t>
+            </w:r>
+          </w:p>
+        </w:tc>
+        <w:tc>
+          <w:tcPr>
+            <w:tcW w:w="1139" w:type="dxa"/>
+            <w:vAlign w:val="center"/>
+          </w:tcPr>
+          <w:p>
+            <w:pPr>
+              <w:autoSpaceDE w:val="0"/>
+              <w:autoSpaceDN w:val="0"/>
+              <w:adjustRightInd w:val="0"/>
+              <w:jc w:val="center"/>
+              <w:rPr>
+                <w:rFonts w:ascii="Times New Roman" w:hAnsi="Times New Roman" w:cs="Times New Roman"/>
+                <w:sz w:val="24"/>
+                <w:szCs w:val="24"/>
+              </w:rPr>
+            </w:pPr>
+            <w:r>
+              <w:rPr>
+                <w:rFonts w:ascii="Times New Roman" w:hAnsi="Times New Roman" w:cs="Times New Roman"/>
+                <w:sz w:val="24"/>
+                <w:szCs w:val="24"/>
+              </w:rPr>
+              <w:t>1.998</w:t>
+            </w:r>
+          </w:p>
+        </w:tc>
+      </w:tr>
+      <w:tr>
+        <w:trPr>
+          <w:trHeight w:val="254"/>
+        </w:trPr>
+        <w:tc>
+          <w:tcPr>
+            <w:tcW w:w="1139" w:type="dxa"/>
+            <w:vAlign w:val="center"/>
+          </w:tcPr>
+          <w:p>
+            <w:pPr>
+              <w:autoSpaceDE w:val="0"/>
+              <w:autoSpaceDN w:val="0"/>
+              <w:adjustRightInd w:val="0"/>
+              <w:jc w:val="center"/>
+              <w:rPr>
+                <w:rFonts w:ascii="Times New Roman" w:hAnsi="Times New Roman" w:cs="Times New Roman"/>
+                <w:sz w:val="24"/>
+                <w:szCs w:val="24"/>
+              </w:rPr>
+            </w:pPr>
+            <w:r>
+              <w:rPr>
+                <w:rFonts w:ascii="Times New Roman" w:hAnsi="Times New Roman" w:cs="Times New Roman"/>
+                <w:sz w:val="24"/>
+                <w:szCs w:val="24"/>
+              </w:rPr>
+              <w:t>SNR</w:t>
+            </w:r>
+          </w:p>
+        </w:tc>
+        <w:tc>
+          <w:tcPr>
+            <w:tcW w:w="1139" w:type="dxa"/>
+            <w:vAlign w:val="center"/>
+          </w:tcPr>
+          <w:p>
+            <w:pPr>
+              <w:autoSpaceDE w:val="0"/>
+              <w:autoSpaceDN w:val="0"/>
+              <w:adjustRightInd w:val="0"/>
+              <w:jc w:val="center"/>
+              <w:rPr>
+                <w:rFonts w:ascii="Times New Roman" w:hAnsi="Times New Roman" w:cs="Times New Roman"/>
+                <w:sz w:val="24"/>
+                <w:szCs w:val="24"/>
+              </w:rPr>
+            </w:pPr>
+            <w:r>
+              <w:rPr>
+                <w:rFonts w:ascii="Times New Roman" w:hAnsi="Times New Roman" w:cs="Times New Roman"/>
+                <w:sz w:val="24"/>
+                <w:szCs w:val="24"/>
+              </w:rPr>
+              <w:t>3.009</w:t>
+            </w:r>
+          </w:p>
+        </w:tc>
+      </w:tr>
+      <w:tr>
+        <w:trPr>
+          <w:trHeight w:val="243"/>
+        </w:trPr>
+        <w:tc>
+          <w:tcPr>
+            <w:tcW w:w="1139" w:type="dxa"/>
+            <w:vAlign w:val="center"/>
+          </w:tcPr>
+          <w:p>
+            <w:pPr>
+              <w:autoSpaceDE w:val="0"/>
+              <w:autoSpaceDN w:val="0"/>
+              <w:adjustRightInd w:val="0"/>
+              <w:jc w:val="center"/>
+              <w:rPr>
+                <w:rFonts w:ascii="Times New Roman" w:hAnsi="Times New Roman" w:cs="Times New Roman"/>
+                <w:sz w:val="24"/>
+                <w:szCs w:val="24"/>
+              </w:rPr>
+            </w:pPr>
+            <w:r>
+              <w:rPr>
+                <w:rFonts w:ascii="Times New Roman" w:hAnsi="Times New Roman" w:cs="Times New Roman"/>
+                <w:sz w:val="24"/>
+                <w:szCs w:val="24"/>
+              </w:rPr>
+              <w:t>PSNR</w:t>
+            </w:r>
+          </w:p>
+        </w:tc>
+        <w:tc>
+          <w:tcPr>
+            <w:tcW w:w="1139" w:type="dxa"/>
+            <w:vAlign w:val="center"/>
+          </w:tcPr>
+          <w:p>
+            <w:pPr>
+              <w:autoSpaceDE w:val="0"/>
+              <w:autoSpaceDN w:val="0"/>
+              <w:adjustRightInd w:val="0"/>
+              <w:jc w:val="center"/>
+              <w:rPr>
+                <w:rFonts w:ascii="Times New Roman" w:hAnsi="Times New Roman" w:cs="Times New Roman"/>
+                <w:sz w:val="24"/>
+                <w:szCs w:val="24"/>
+              </w:rPr>
+            </w:pPr>
+            <w:r>
+              <w:rPr>
+                <w:rFonts w:ascii="Times New Roman" w:hAnsi="Times New Roman" w:cs="Times New Roman"/>
+                <w:sz w:val="24"/>
+                <w:szCs w:val="24"/>
+              </w:rPr>
+              <w:t>2.987</w:t>
+            </w:r>
+          </w:p>
+        </w:tc>
+      </w:tr>
+      <w:tr>
+        <w:trPr>
+          <w:trHeight w:val="254"/>
+        </w:trPr>
+        <w:tc>
+          <w:tcPr>
+            <w:tcW w:w="1139" w:type="dxa"/>
+            <w:vAlign w:val="center"/>
+          </w:tcPr>
+          <w:p>
+            <w:pPr>
+              <w:autoSpaceDE w:val="0"/>
+              <w:autoSpaceDN w:val="0"/>
+              <w:adjustRightInd w:val="0"/>
+              <w:jc w:val="center"/>
+              <w:rPr>
+                <w:rFonts w:ascii="Times New Roman" w:hAnsi="Times New Roman" w:cs="Times New Roman"/>
+                <w:sz w:val="24"/>
+                <w:szCs w:val="24"/>
+              </w:rPr>
+            </w:pPr>
+            <w:r>
+              <w:rPr>
+                <w:rFonts w:ascii="Times New Roman" w:hAnsi="Times New Roman" w:cs="Times New Roman"/>
+                <w:sz w:val="24"/>
+                <w:szCs w:val="24"/>
+              </w:rPr>
+              <w:t>MD</w:t>
+            </w:r>
+          </w:p>
+        </w:tc>
+        <w:tc>
+          <w:tcPr>
+            <w:tcW w:w="1139" w:type="dxa"/>
+            <w:vAlign w:val="center"/>
+          </w:tcPr>
+          <w:p>
+            <w:pPr>
+              <w:autoSpaceDE w:val="0"/>
+              <w:autoSpaceDN w:val="0"/>
+              <w:adjustRightInd w:val="0"/>
+              <w:jc w:val="center"/>
+              <w:rPr>
+                <w:rFonts w:ascii="Times New Roman" w:hAnsi="Times New Roman" w:cs="Times New Roman"/>
+                <w:sz w:val="24"/>
+                <w:szCs w:val="24"/>
+              </w:rPr>
+            </w:pPr>
+            <w:r>
+              <w:rPr>
+                <w:rFonts w:ascii="Times New Roman" w:hAnsi="Times New Roman" w:cs="Times New Roman"/>
+                <w:sz w:val="24"/>
+                <w:szCs w:val="24"/>
+              </w:rPr>
+              <w:t>2.091</w:t>
+            </w:r>
+          </w:p>
+        </w:tc>
+      </w:tr>
+    </w:tbl>
+    <w:p>
+      <w:pPr>
+        <w:autoSpaceDE w:val="0"/>
+        <w:autoSpaceDN w:val="0"/>
+        <w:adjustRightInd w:val="0"/>
+        <w:spacing w:after="0" w:line="240" w:lineRule="auto"/>
+        <w:jc w:val="center"/>
+        <w:rPr>
+          <w:rFonts w:ascii="Times New Roman" w:hAnsi="Times New Roman" w:cs="Times New Roman"/>
+          <w:sz w:val="24"/>
+          <w:szCs w:val="24"/>
+        </w:rPr>
+      </w:pPr>
+      <w:r>
+        <w:rPr>
+          <w:rFonts w:ascii="Times New Roman" w:hAnsi="Times New Roman" w:cs="Times New Roman"/>
+          <w:sz w:val="24"/>
+          <w:szCs w:val="24"/>
+        </w:rPr>
+        <w:t>Tabela. 4</w:t>
+      </w:r>
+      <w:r>
+        <w:rPr>
+          <w:rFonts w:ascii="Times New Roman" w:hAnsi="Times New Roman" w:cs="Times New Roman"/>
+          <w:sz w:val="24"/>
+          <w:szCs w:val="24"/>
+        </w:rPr>
+        <w:t xml:space="preserve">. Wartość metryk porównujących sygnały dla rekonstrukcji opartej o </w:t>
+      </w:r>
+      <w:r>
+        <w:rPr>
+          <w:rFonts w:ascii="Times New Roman" w:hAnsi="Times New Roman" w:cs="Times New Roman"/>
+          <w:sz w:val="24"/>
+          <w:szCs w:val="24"/>
+        </w:rPr>
+        <w:t>25</w:t>
+      </w:r>
+      <w:r>
+        <w:rPr>
+          <w:rFonts w:ascii="Times New Roman" w:hAnsi="Times New Roman" w:cs="Times New Roman"/>
+          <w:sz w:val="24"/>
+          <w:szCs w:val="24"/>
+        </w:rPr>
+        <w:t xml:space="preserve"> sąsiadujących punktów</w:t>
+      </w:r>
+    </w:p>
+    <w:p>
+      <w:pPr>
+        <w:autoSpaceDE w:val="0"/>
+        <w:autoSpaceDN w:val="0"/>
+        <w:adjustRightInd w:val="0"/>
+        <w:spacing w:after="0" w:line="240" w:lineRule="auto"/>
+        <w:jc w:val="center"/>
+        <w:rPr>
+          <w:rFonts w:ascii="Times New Roman" w:hAnsi="Times New Roman" w:cs="Times New Roman"/>
+          <w:sz w:val="24"/>
+          <w:szCs w:val="24"/>
+        </w:rPr>
+      </w:pPr>
+    </w:p>
+    <w:p>
+      <w:pPr>
+        <w:autoSpaceDE w:val="0"/>
+        <w:autoSpaceDN w:val="0"/>
+        <w:adjustRightInd w:val="0"/>
+        <w:spacing w:after="0" w:line="240" w:lineRule="auto"/>
+        <w:jc w:val="center"/>
+        <w:rPr>
+          <w:rFonts w:ascii="Times New Roman" w:hAnsi="Times New Roman" w:cs="Times New Roman"/>
+          <w:sz w:val="24"/>
+          <w:szCs w:val="24"/>
+        </w:rPr>
+      </w:pPr>
+    </w:p>
+    <w:p>
+      <w:pPr>
+        <w:autoSpaceDE w:val="0"/>
+        <w:autoSpaceDN w:val="0"/>
+        <w:adjustRightInd w:val="0"/>
+        <w:spacing w:after="0" w:line="240" w:lineRule="auto"/>
+        <w:jc w:val="center"/>
+        <w:rPr>
+          <w:rFonts w:ascii="Times New Roman" w:hAnsi="Times New Roman" w:cs="Times New Roman"/>
+          <w:sz w:val="24"/>
+          <w:szCs w:val="24"/>
+        </w:rPr>
+      </w:pPr>
+    </w:p>
+    <w:p>
+      <w:pPr>
+        <w:autoSpaceDE w:val="0"/>
+        <w:autoSpaceDN w:val="0"/>
+        <w:adjustRightInd w:val="0"/>
+        <w:spacing w:after="0" w:line="240" w:lineRule="auto"/>
+        <w:jc w:val="center"/>
         <w:rPr>
           <w:rFonts w:ascii="Times New Roman" w:hAnsi="Times New Roman" w:cs="Times New Roman"/>
           <w:sz w:val="24"/>
@@ -4427,21 +5271,63 @@
           <w:sz w:val="36"/>
           <w:szCs w:val="36"/>
         </w:rPr>
+        <w:lastRenderedPageBreak/>
         <w:t>Wnioski</w:t>
       </w:r>
     </w:p>
     <w:p>
       <w:pPr>
-        <w:autoSpaceDE w:val="0"/>
-        <w:autoSpaceDN w:val="0"/>
-        <w:adjustRightInd w:val="0"/>
-        <w:spacing w:after="0" w:line="240" w:lineRule="auto"/>
-        <w:rPr>
-          <w:rFonts w:ascii="Times New Roman" w:hAnsi="Times New Roman" w:cs="Times New Roman"/>
-          <w:sz w:val="24"/>
-          <w:szCs w:val="24"/>
-        </w:rPr>
-      </w:pPr>
+        <w:pStyle w:val="Akapitzlist"/>
+        <w:numPr>
+          <w:ilvl w:val="0"/>
+          <w:numId w:val="4"/>
+        </w:numPr>
+        <w:autoSpaceDE w:val="0"/>
+        <w:autoSpaceDN w:val="0"/>
+        <w:adjustRightInd w:val="0"/>
+        <w:spacing w:after="0" w:line="240" w:lineRule="auto"/>
+        <w:rPr>
+          <w:rFonts w:ascii="Times New Roman" w:hAnsi="Times New Roman" w:cs="Times New Roman"/>
+          <w:sz w:val="24"/>
+          <w:szCs w:val="24"/>
+        </w:rPr>
+      </w:pPr>
+      <w:r>
+        <w:rPr>
+          <w:rFonts w:ascii="Times New Roman" w:hAnsi="Times New Roman" w:cs="Times New Roman"/>
+          <w:sz w:val="24"/>
+          <w:szCs w:val="24"/>
+        </w:rPr>
+        <w:t>Dokładność rekonstrukcji opartej na funkcji sinc jest zależna od liczby sąsiadujących próbek, im wyższa tym rekonstrukcja sygnału jest dokładniejsza.</w:t>
+      </w:r>
+    </w:p>
+    <w:p>
+      <w:pPr>
+        <w:pStyle w:val="Akapitzlist"/>
+        <w:numPr>
+          <w:ilvl w:val="0"/>
+          <w:numId w:val="4"/>
+        </w:numPr>
+        <w:autoSpaceDE w:val="0"/>
+        <w:autoSpaceDN w:val="0"/>
+        <w:adjustRightInd w:val="0"/>
+        <w:spacing w:after="0" w:line="240" w:lineRule="auto"/>
+        <w:rPr>
+          <w:rFonts w:ascii="Times New Roman" w:hAnsi="Times New Roman" w:cs="Times New Roman"/>
+          <w:sz w:val="24"/>
+          <w:szCs w:val="24"/>
+        </w:rPr>
+      </w:pPr>
+      <w:r>
+        <w:rPr>
+          <w:rFonts w:ascii="Times New Roman" w:hAnsi="Times New Roman" w:cs="Times New Roman"/>
+          <w:sz w:val="24"/>
+          <w:szCs w:val="24"/>
+        </w:rPr>
+        <w:t>Zjawisko aliasingu powoduje, że rekonstrukcja próbkowanego sygnału jest nieprawidłowa</w:t>
+      </w:r>
+      <w:bookmarkStart w:id="0" w:name="_GoBack"/>
+      <w:bookmarkEnd w:id="0"/>
     </w:p>
     <w:p>
       <w:pPr>
@@ -4659,6 +5545,119 @@
     </w:lvl>
   </w:abstractNum>
   <w:abstractNum w:abstractNumId="1" w15:restartNumberingAfterBreak="0">
+    <w:nsid w:val="4B83278D"/>
+    <w:multiLevelType w:val="hybridMultilevel"/>
+    <w:tmpl w:val="FF227FDE"/>
+    <w:lvl w:ilvl="0" w:tplc="04150001">
+      <w:start w:val="1"/>
+      <w:numFmt w:val="bullet"/>
+      <w:lvlText w:val=""/>
+      <w:lvlJc w:val="left"/>
+      <w:pPr>
+        <w:ind w:left="1080" w:hanging="360"/>
+      </w:pPr>
+      <w:rPr>
+        <w:rFonts w:ascii="Symbol" w:hAnsi="Symbol" w:hint="default"/>
+      </w:rPr>
+    </w:lvl>
+    <w:lvl w:ilvl="1" w:tplc="04150003" w:tentative="1">
+      <w:start w:val="1"/>
+      <w:numFmt w:val="bullet"/>
+      <w:lvlText w:val="o"/>
+      <w:lvlJc w:val="left"/>
+      <w:pPr>
+        <w:ind w:left="1800" w:hanging="360"/>
+      </w:pPr>
+      <w:rPr>
+        <w:rFonts w:ascii="Courier New" w:hAnsi="Courier New" w:cs="Courier New" w:hint="default"/>
+      </w:rPr>
+    </w:lvl>
+    <w:lvl w:ilvl="2" w:tplc="04150005" w:tentative="1">
+      <w:start w:val="1"/>
+      <w:numFmt w:val="bullet"/>
+      <w:lvlText w:val=""/>
+      <w:lvlJc w:val="left"/>
+      <w:pPr>
+        <w:ind w:left="2520" w:hanging="360"/>
+      </w:pPr>
+      <w:rPr>
+        <w:rFonts w:ascii="Wingdings" w:hAnsi="Wingdings" w:hint="default"/>
+      </w:rPr>
+    </w:lvl>
+    <w:lvl w:ilvl="3" w:tplc="04150001" w:tentative="1">
+      <w:start w:val="1"/>
+      <w:numFmt w:val="bullet"/>
+      <w:lvlText w:val=""/>
+      <w:lvlJc w:val="left"/>
+      <w:pPr>
+        <w:ind w:left="3240" w:hanging="360"/>
+      </w:pPr>
+      <w:rPr>
+        <w:rFonts w:ascii="Symbol" w:hAnsi="Symbol" w:hint="default"/>
+      </w:rPr>
+    </w:lvl>
+    <w:lvl w:ilvl="4" w:tplc="04150003" w:tentative="1">
+      <w:start w:val="1"/>
+      <w:numFmt w:val="bullet"/>
+      <w:lvlText w:val="o"/>
+      <w:lvlJc w:val="left"/>
+      <w:pPr>
+        <w:ind w:left="3960" w:hanging="360"/>
+      </w:pPr>
+      <w:rPr>
+        <w:rFonts w:ascii="Courier New" w:hAnsi="Courier New" w:cs="Courier New" w:hint="default"/>
+      </w:rPr>
+    </w:lvl>
+    <w:lvl w:ilvl="5" w:tplc="04150005" w:tentative="1">
+      <w:start w:val="1"/>
+      <w:numFmt w:val="bullet"/>
+      <w:lvlText w:val=""/>
+      <w:lvlJc w:val="left"/>
+      <w:pPr>
+        <w:ind w:left="4680" w:hanging="360"/>
+      </w:pPr>
+      <w:rPr>
+        <w:rFonts w:ascii="Wingdings" w:hAnsi="Wingdings" w:hint="default"/>
+      </w:rPr>
+    </w:lvl>
+    <w:lvl w:ilvl="6" w:tplc="04150001" w:tentative="1">
+      <w:start w:val="1"/>
+      <w:numFmt w:val="bullet"/>
+      <w:lvlText w:val=""/>
+      <w:lvlJc w:val="left"/>
+      <w:pPr>
+        <w:ind w:left="5400" w:hanging="360"/>
+      </w:pPr>
+      <w:rPr>
+        <w:rFonts w:ascii="Symbol" w:hAnsi="Symbol" w:hint="default"/>
+      </w:rPr>
+    </w:lvl>
+    <w:lvl w:ilvl="7" w:tplc="04150003" w:tentative="1">
+      <w:start w:val="1"/>
+      <w:numFmt w:val="bullet"/>
+      <w:lvlText w:val="o"/>
+      <w:lvlJc w:val="left"/>
+      <w:pPr>
+        <w:ind w:left="6120" w:hanging="360"/>
+      </w:pPr>
+      <w:rPr>
+        <w:rFonts w:ascii="Courier New" w:hAnsi="Courier New" w:cs="Courier New" w:hint="default"/>
+      </w:rPr>
+    </w:lvl>
+    <w:lvl w:ilvl="8" w:tplc="04150005" w:tentative="1">
+      <w:start w:val="1"/>
+      <w:numFmt w:val="bullet"/>
+      <w:lvlText w:val=""/>
+      <w:lvlJc w:val="left"/>
+      <w:pPr>
+        <w:ind w:left="6840" w:hanging="360"/>
+      </w:pPr>
+      <w:rPr>
+        <w:rFonts w:ascii="Wingdings" w:hAnsi="Wingdings" w:hint="default"/>
+      </w:rPr>
+    </w:lvl>
+  </w:abstractNum>
+  <w:abstractNum w:abstractNumId="2" w15:restartNumberingAfterBreak="0">
     <w:nsid w:val="6A8952A7"/>
     <w:multiLevelType w:val="multilevel"/>
     <w:tmpl w:val="0415001F"/>
@@ -4747,7 +5746,7 @@
       </w:pPr>
     </w:lvl>
   </w:abstractNum>
-  <w:abstractNum w:abstractNumId="2" w15:restartNumberingAfterBreak="0">
+  <w:abstractNum w:abstractNumId="3" w15:restartNumberingAfterBreak="0">
     <w:nsid w:val="7CE24D04"/>
     <w:multiLevelType w:val="hybridMultilevel"/>
     <w:tmpl w:val="ADB0C4C0"/>
@@ -4861,13 +5860,16 @@
     </w:lvl>
   </w:abstractNum>
   <w:num w:numId="1">
-    <w:abstractNumId w:val="1"/>
+    <w:abstractNumId w:val="2"/>
   </w:num>
   <w:num w:numId="2">
     <w:abstractNumId w:val="0"/>
   </w:num>
   <w:num w:numId="3">
-    <w:abstractNumId w:val="2"/>
+    <w:abstractNumId w:val="3"/>
+  </w:num>
+  <w:num w:numId="4">
+    <w:abstractNumId w:val="1"/>
   </w:num>
 </w:numbering>
 </file>

</xml_diff>

<commit_message>
Add text to report 2
</commit_message>
<xml_diff>
--- a/sprawozdania/sprawozdanie2.docx
+++ b/sprawozdania/sprawozdanie2.docx
@@ -2268,6 +2268,8 @@
           </m:d>
         </m:oMath>
       </m:oMathPara>
+      <w:bookmarkStart w:id="0" w:name="_GoBack"/>
+      <w:bookmarkEnd w:id="0"/>
     </w:p>
     <w:p>
       <w:pPr>
@@ -4735,31 +4737,7 @@
           <w:sz w:val="24"/>
           <w:szCs w:val="24"/>
         </w:rPr>
-        <w:t>Rys. 8</w:t>
-      </w:r>
-      <w:r>
-        <w:rPr>
-          <w:rFonts w:ascii="Times New Roman" w:hAnsi="Times New Roman" w:cs="Times New Roman"/>
-          <w:sz w:val="24"/>
-          <w:szCs w:val="24"/>
-        </w:rPr>
-        <w:t>. Wykres wynikowy dodawania dwóch sygnałów sinusoidalnych o częstotliwościach 100Hz i 1000Hz</w:t>
-      </w:r>
-      <w:r>
-        <w:rPr>
-          <w:rFonts w:ascii="Times New Roman" w:hAnsi="Times New Roman" w:cs="Times New Roman"/>
-          <w:sz w:val="24"/>
-          <w:szCs w:val="24"/>
-        </w:rPr>
-        <w:t xml:space="preserve"> wraz zaznaczonymi punktami próbkowania z częstotliwością 1000Hz</w:t>
-      </w:r>
-      <w:r>
-        <w:rPr>
-          <w:rFonts w:ascii="Times New Roman" w:hAnsi="Times New Roman" w:cs="Times New Roman"/>
-          <w:sz w:val="24"/>
-          <w:szCs w:val="24"/>
-        </w:rPr>
-        <w:t>.</w:t>
+        <w:t>Rys. 8. Wykres wynikowy dodawania dwóch sygnałów sinusoidalnych o częstotliwościach 100Hz i 1000Hz wraz zaznaczonymi punktami próbkowania z częstotliwością 1000Hz.</w:t>
       </w:r>
     </w:p>
     <w:p>
@@ -5165,31 +5143,7 @@
           <w:sz w:val="24"/>
           <w:szCs w:val="24"/>
         </w:rPr>
-        <w:t>Tabela. 4</w:t>
-      </w:r>
-      <w:r>
-        <w:rPr>
-          <w:rFonts w:ascii="Times New Roman" w:hAnsi="Times New Roman" w:cs="Times New Roman"/>
-          <w:sz w:val="24"/>
-          <w:szCs w:val="24"/>
-        </w:rPr>
-        <w:t xml:space="preserve">. Wartość metryk porównujących sygnały dla rekonstrukcji opartej o </w:t>
-      </w:r>
-      <w:r>
-        <w:rPr>
-          <w:rFonts w:ascii="Times New Roman" w:hAnsi="Times New Roman" w:cs="Times New Roman"/>
-          <w:sz w:val="24"/>
-          <w:szCs w:val="24"/>
-        </w:rPr>
-        <w:t>25</w:t>
-      </w:r>
-      <w:r>
-        <w:rPr>
-          <w:rFonts w:ascii="Times New Roman" w:hAnsi="Times New Roman" w:cs="Times New Roman"/>
-          <w:sz w:val="24"/>
-          <w:szCs w:val="24"/>
-        </w:rPr>
-        <w:t xml:space="preserve"> sąsiadujących punktów</w:t>
+        <w:t>Tabela. 4. Wartość metryk porównujących sygnały dla rekonstrukcji opartej o 25 sąsiadujących punktów</w:t>
       </w:r>
     </w:p>
     <w:p>
@@ -5326,34 +5280,79 @@
         </w:rPr>
         <w:t>Zjawisko aliasingu powoduje, że rekonstrukcja próbkowanego sygnału jest nieprawidłowa</w:t>
       </w:r>
-      <w:bookmarkStart w:id="0" w:name="_GoBack"/>
-      <w:bookmarkEnd w:id="0"/>
-    </w:p>
-    <w:p>
-      <w:pPr>
-        <w:autoSpaceDE w:val="0"/>
-        <w:autoSpaceDN w:val="0"/>
-        <w:adjustRightInd w:val="0"/>
-        <w:spacing w:after="0" w:line="240" w:lineRule="auto"/>
-        <w:rPr>
-          <w:rFonts w:ascii="Times New Roman" w:hAnsi="Times New Roman" w:cs="Times New Roman"/>
-          <w:sz w:val="24"/>
-          <w:szCs w:val="24"/>
-        </w:rPr>
-      </w:pPr>
-    </w:p>
-    <w:p>
-      <w:pPr>
-        <w:autoSpaceDE w:val="0"/>
-        <w:autoSpaceDN w:val="0"/>
-        <w:adjustRightInd w:val="0"/>
-        <w:spacing w:after="0" w:line="240" w:lineRule="auto"/>
-        <w:rPr>
-          <w:rFonts w:ascii="Times New Roman" w:hAnsi="Times New Roman" w:cs="Times New Roman"/>
-          <w:sz w:val="30"/>
-          <w:szCs w:val="30"/>
-        </w:rPr>
-      </w:pPr>
+    </w:p>
+    <w:p>
+      <w:pPr>
+        <w:autoSpaceDE w:val="0"/>
+        <w:autoSpaceDN w:val="0"/>
+        <w:adjustRightInd w:val="0"/>
+        <w:spacing w:after="0" w:line="240" w:lineRule="auto"/>
+        <w:rPr>
+          <w:rFonts w:ascii="Times New Roman" w:hAnsi="Times New Roman" w:cs="Times New Roman"/>
+          <w:sz w:val="24"/>
+          <w:szCs w:val="24"/>
+        </w:rPr>
+      </w:pPr>
+    </w:p>
+    <w:p>
+      <w:pPr>
+        <w:pStyle w:val="Akapitzlist"/>
+        <w:numPr>
+          <w:ilvl w:val="0"/>
+          <w:numId w:val="1"/>
+        </w:numPr>
+        <w:autoSpaceDE w:val="0"/>
+        <w:autoSpaceDN w:val="0"/>
+        <w:adjustRightInd w:val="0"/>
+        <w:spacing w:after="0" w:line="240" w:lineRule="auto"/>
+        <w:rPr>
+          <w:rFonts w:ascii="Times New Roman" w:hAnsi="Times New Roman" w:cs="Times New Roman"/>
+          <w:sz w:val="36"/>
+          <w:szCs w:val="36"/>
+        </w:rPr>
+      </w:pPr>
+      <w:r>
+        <w:rPr>
+          <w:rFonts w:ascii="Times New Roman" w:hAnsi="Times New Roman" w:cs="Times New Roman"/>
+          <w:sz w:val="36"/>
+          <w:szCs w:val="36"/>
+        </w:rPr>
+        <w:t>Bibliografia</w:t>
+      </w:r>
+    </w:p>
+    <w:p>
+      <w:pPr>
+        <w:pStyle w:val="Akapitzlist"/>
+        <w:numPr>
+          <w:ilvl w:val="1"/>
+          <w:numId w:val="1"/>
+        </w:numPr>
+        <w:autoSpaceDE w:val="0"/>
+        <w:autoSpaceDN w:val="0"/>
+        <w:adjustRightInd w:val="0"/>
+        <w:spacing w:after="0" w:line="240" w:lineRule="auto"/>
+        <w:rPr>
+          <w:rFonts w:ascii="Times New Roman" w:hAnsi="Times New Roman" w:cs="Times New Roman"/>
+          <w:sz w:val="24"/>
+          <w:szCs w:val="24"/>
+        </w:rPr>
+      </w:pPr>
+      <w:r>
+        <w:rPr>
+          <w:rFonts w:ascii="Times New Roman" w:hAnsi="Times New Roman" w:cs="Times New Roman"/>
+          <w:sz w:val="24"/>
+          <w:szCs w:val="24"/>
+        </w:rPr>
+        <w:t xml:space="preserve">Instrukcja do ćwiczenia drugiego </w:t>
+      </w:r>
+      <w:r>
+        <w:rPr>
+          <w:rFonts w:ascii="Times New Roman" w:hAnsi="Times New Roman" w:cs="Times New Roman"/>
+          <w:sz w:val="24"/>
+          <w:szCs w:val="24"/>
+        </w:rPr>
+        <w:t>https://ftims.edu.p.lodz.pl/pluginfile.php/13449/mod_resource/content/0/zadanie2.pdf</w:t>
+      </w:r>
     </w:p>
     <w:p>
       <w:pPr>
@@ -5660,7 +5659,7 @@
   <w:abstractNum w:abstractNumId="2" w15:restartNumberingAfterBreak="0">
     <w:nsid w:val="6A8952A7"/>
     <w:multiLevelType w:val="multilevel"/>
-    <w:tmpl w:val="0415001F"/>
+    <w:tmpl w:val="D4A20C5A"/>
     <w:lvl w:ilvl="0">
       <w:start w:val="1"/>
       <w:numFmt w:val="decimal"/>
@@ -5675,12 +5674,15 @@
     </w:lvl>
     <w:lvl w:ilvl="1">
       <w:start w:val="1"/>
-      <w:numFmt w:val="decimal"/>
-      <w:lvlText w:val="%1.%2."/>
+      <w:numFmt w:val="bullet"/>
+      <w:lvlText w:val=""/>
       <w:lvlJc w:val="left"/>
       <w:pPr>
         <w:ind w:left="792" w:hanging="432"/>
       </w:pPr>
+      <w:rPr>
+        <w:rFonts w:ascii="Symbol" w:hAnsi="Symbol" w:hint="default"/>
+      </w:rPr>
     </w:lvl>
     <w:lvl w:ilvl="2">
       <w:start w:val="1"/>

</xml_diff>

<commit_message>
Add text to report 3
</commit_message>
<xml_diff>
--- a/sprawozdania/sprawozdanie2.docx
+++ b/sprawozdania/sprawozdanie2.docx
@@ -2268,8 +2268,6 @@
           </m:d>
         </m:oMath>
       </m:oMathPara>
-      <w:bookmarkStart w:id="0" w:name="_GoBack"/>
-      <w:bookmarkEnd w:id="0"/>
     </w:p>
     <w:p>
       <w:pPr>
@@ -2727,7 +2725,23 @@
           <w:sz w:val="24"/>
           <w:szCs w:val="24"/>
         </w:rPr>
-        <w:t>Eksperyment polegał na przetestowaniu różnych wartości granic sumowania dla rekonstrukcji sygnału w oparciu funkcji sinc.</w:t>
+        <w:t xml:space="preserve">Eksperyment polegał na przetestowaniu różnych wartości granic sumowania </w:t>
+      </w:r>
+      <w:r>
+        <w:rPr>
+          <w:rFonts w:ascii="Times New Roman" w:hAnsi="Times New Roman" w:cs="Times New Roman"/>
+          <w:sz w:val="24"/>
+          <w:szCs w:val="24"/>
+        </w:rPr>
+        <w:t xml:space="preserve">oraz różnych częstotliwościach próbkowania </w:t>
+      </w:r>
+      <w:r>
+        <w:rPr>
+          <w:rFonts w:ascii="Times New Roman" w:hAnsi="Times New Roman" w:cs="Times New Roman"/>
+          <w:sz w:val="24"/>
+          <w:szCs w:val="24"/>
+        </w:rPr>
+        <w:t>dla rekonstrukcji sygnału w oparciu funkcji sinc.</w:t>
       </w:r>
     </w:p>
     <w:p>
@@ -3013,7 +3027,23 @@
           <w:sz w:val="24"/>
           <w:szCs w:val="24"/>
         </w:rPr>
-        <w:t>Rys. 3. Wykres sygnału sinusoidalnego wraz z rekonstrukcja opartej o 4 sąsiadujące punkty.</w:t>
+        <w:t>Rys. 3. Wykres sygnału sinusoidalnego wraz z rekonstrukcja opartej o 4 sąsiadujące punkty</w:t>
+      </w:r>
+      <w:r>
+        <w:rPr>
+          <w:rFonts w:ascii="Times New Roman" w:hAnsi="Times New Roman" w:cs="Times New Roman"/>
+          <w:sz w:val="24"/>
+          <w:szCs w:val="24"/>
+        </w:rPr>
+        <w:t xml:space="preserve"> i próbkowanie z częstotliwością 25Hz</w:t>
+      </w:r>
+      <w:r>
+        <w:rPr>
+          <w:rFonts w:ascii="Times New Roman" w:hAnsi="Times New Roman" w:cs="Times New Roman"/>
+          <w:sz w:val="24"/>
+          <w:szCs w:val="24"/>
+        </w:rPr>
+        <w:t>.</w:t>
       </w:r>
     </w:p>
     <w:tbl>
@@ -3421,27 +3451,59 @@
         </w:rPr>
         <w:t>. Wartość metryk porównujących sygnały dla rekonstrukcji opartej o 4 sąsiadujące punkty</w:t>
       </w:r>
-    </w:p>
-    <w:p>
-      <w:pPr>
-        <w:autoSpaceDE w:val="0"/>
-        <w:autoSpaceDN w:val="0"/>
-        <w:adjustRightInd w:val="0"/>
-        <w:spacing w:after="0" w:line="240" w:lineRule="auto"/>
-        <w:jc w:val="center"/>
-        <w:rPr>
-          <w:rFonts w:ascii="Times New Roman" w:hAnsi="Times New Roman" w:cs="Times New Roman"/>
-          <w:sz w:val="24"/>
-          <w:szCs w:val="24"/>
-        </w:rPr>
-      </w:pPr>
-      <w:r>
-        <w:rPr>
-          <w:rFonts w:ascii="Times New Roman" w:hAnsi="Times New Roman" w:cs="Times New Roman"/>
-          <w:sz w:val="24"/>
-          <w:szCs w:val="24"/>
-        </w:rPr>
-        <w:t>Rys. 3. Wykres sygnału sinusoidalnego wraz z rekonstrukcja opartej o 16 sąsiadujących puntków</w:t>
+      <w:r>
+        <w:rPr>
+          <w:rFonts w:ascii="Times New Roman" w:hAnsi="Times New Roman" w:cs="Times New Roman"/>
+          <w:sz w:val="24"/>
+          <w:szCs w:val="24"/>
+        </w:rPr>
+        <w:t xml:space="preserve"> </w:t>
+      </w:r>
+      <w:r>
+        <w:rPr>
+          <w:rFonts w:ascii="Times New Roman" w:hAnsi="Times New Roman" w:cs="Times New Roman"/>
+          <w:sz w:val="24"/>
+          <w:szCs w:val="24"/>
+        </w:rPr>
+        <w:t>i próbkowanie z częstotliwością 25Hz.</w:t>
+      </w:r>
+    </w:p>
+    <w:p>
+      <w:pPr>
+        <w:autoSpaceDE w:val="0"/>
+        <w:autoSpaceDN w:val="0"/>
+        <w:adjustRightInd w:val="0"/>
+        <w:spacing w:after="0" w:line="240" w:lineRule="auto"/>
+        <w:jc w:val="center"/>
+        <w:rPr>
+          <w:rFonts w:ascii="Times New Roman" w:hAnsi="Times New Roman" w:cs="Times New Roman"/>
+          <w:sz w:val="24"/>
+          <w:szCs w:val="24"/>
+        </w:rPr>
+      </w:pPr>
+      <w:r>
+        <w:rPr>
+          <w:rFonts w:ascii="Times New Roman" w:hAnsi="Times New Roman" w:cs="Times New Roman"/>
+          <w:sz w:val="24"/>
+          <w:szCs w:val="24"/>
+        </w:rPr>
+        <w:t xml:space="preserve">Rys. 3. Wykres sygnału sinusoidalnego wraz z rekonstrukcja opartej o 16 sąsiadujących </w:t>
+      </w:r>
+      <w:r>
+        <w:rPr>
+          <w:rFonts w:ascii="Times New Roman" w:hAnsi="Times New Roman" w:cs="Times New Roman"/>
+          <w:sz w:val="24"/>
+          <w:szCs w:val="24"/>
+        </w:rPr>
+        <w:t xml:space="preserve">punktów </w:t>
+      </w:r>
+      <w:r>
+        <w:rPr>
+          <w:rFonts w:ascii="Times New Roman" w:hAnsi="Times New Roman" w:cs="Times New Roman"/>
+          <w:sz w:val="24"/>
+          <w:szCs w:val="24"/>
+        </w:rPr>
+        <w:t>i próbkowanie z częstotliwością 25Hz.</w:t>
       </w:r>
     </w:p>
     <w:p>
@@ -3875,6 +3937,22 @@
         </w:rPr>
         <w:t>Tabela. 2. Wartość metryk porównujących sygnały dla rekonstrukcji opartej o 16 sąsiadujących punktów</w:t>
       </w:r>
+      <w:r>
+        <w:rPr>
+          <w:rFonts w:ascii="Times New Roman" w:hAnsi="Times New Roman" w:cs="Times New Roman"/>
+          <w:sz w:val="24"/>
+          <w:szCs w:val="24"/>
+        </w:rPr>
+        <w:t xml:space="preserve"> </w:t>
+      </w:r>
+      <w:r>
+        <w:rPr>
+          <w:rFonts w:ascii="Times New Roman" w:hAnsi="Times New Roman" w:cs="Times New Roman"/>
+          <w:sz w:val="24"/>
+          <w:szCs w:val="24"/>
+        </w:rPr>
+        <w:t>i próbkowanie z częstotliwością 25Hz.</w:t>
+      </w:r>
     </w:p>
     <w:p>
       <w:pPr>
@@ -3897,13 +3975,30 @@
         </w:rPr>
         <w:t>Rys. 4. Wykres sygnału sinusoidalnego wraz z rekonstrukcja opartej o 30 sąsiadujących punktów</w:t>
       </w:r>
-    </w:p>
-    <w:p>
-      <w:pPr>
-        <w:autoSpaceDE w:val="0"/>
-        <w:autoSpaceDN w:val="0"/>
-        <w:adjustRightInd w:val="0"/>
-        <w:spacing w:after="0" w:line="240" w:lineRule="auto"/>
+      <w:r>
+        <w:rPr>
+          <w:rFonts w:ascii="Times New Roman" w:hAnsi="Times New Roman" w:cs="Times New Roman"/>
+          <w:sz w:val="24"/>
+          <w:szCs w:val="24"/>
+        </w:rPr>
+        <w:t xml:space="preserve"> </w:t>
+      </w:r>
+      <w:r>
+        <w:rPr>
+          <w:rFonts w:ascii="Times New Roman" w:hAnsi="Times New Roman" w:cs="Times New Roman"/>
+          <w:sz w:val="24"/>
+          <w:szCs w:val="24"/>
+        </w:rPr>
+        <w:t>i próbkowanie z częstotliwością 25Hz.</w:t>
+      </w:r>
+    </w:p>
+    <w:p>
+      <w:pPr>
+        <w:autoSpaceDE w:val="0"/>
+        <w:autoSpaceDN w:val="0"/>
+        <w:adjustRightInd w:val="0"/>
+        <w:spacing w:after="0" w:line="240" w:lineRule="auto"/>
+        <w:jc w:val="center"/>
         <w:rPr>
           <w:rFonts w:ascii="Times New Roman" w:hAnsi="Times New Roman" w:cs="Times New Roman"/>
           <w:sz w:val="24"/>
@@ -4247,184 +4342,45 @@
         </w:rPr>
         <w:t>. Wartość metryk porównujących sygnały dla rekonstrukcji opartej o 30 sąsiadujących punktów</w:t>
       </w:r>
-    </w:p>
-    <w:p>
-      <w:pPr>
-        <w:autoSpaceDE w:val="0"/>
-        <w:autoSpaceDN w:val="0"/>
-        <w:adjustRightInd w:val="0"/>
-        <w:spacing w:after="0" w:line="240" w:lineRule="auto"/>
-        <w:ind w:left="360"/>
-        <w:rPr>
-          <w:rFonts w:ascii="Times New Roman" w:hAnsi="Times New Roman" w:cs="Times New Roman"/>
-          <w:sz w:val="24"/>
-          <w:szCs w:val="24"/>
-        </w:rPr>
-      </w:pPr>
-    </w:p>
-    <w:p>
-      <w:pPr>
-        <w:autoSpaceDE w:val="0"/>
-        <w:autoSpaceDN w:val="0"/>
-        <w:adjustRightInd w:val="0"/>
-        <w:spacing w:after="0" w:line="240" w:lineRule="auto"/>
-        <w:ind w:left="360"/>
-        <w:rPr>
-          <w:rFonts w:ascii="Times New Roman" w:hAnsi="Times New Roman" w:cs="Times New Roman"/>
-          <w:sz w:val="24"/>
-          <w:szCs w:val="24"/>
-        </w:rPr>
-      </w:pPr>
-      <w:r>
-        <w:rPr>
-          <w:rFonts w:ascii="Times New Roman" w:hAnsi="Times New Roman" w:cs="Times New Roman"/>
-          <w:sz w:val="24"/>
-          <w:szCs w:val="24"/>
-        </w:rPr>
-        <w:t xml:space="preserve">Dodatkowo zademonstrowano zjawisko aliasingu, </w:t>
-      </w:r>
-      <w:r>
-        <w:rPr>
-          <w:rFonts w:ascii="Times New Roman" w:hAnsi="Times New Roman" w:cs="Times New Roman"/>
-          <w:sz w:val="24"/>
-          <w:szCs w:val="24"/>
-        </w:rPr>
-        <w:t xml:space="preserve">na początek wygenerowana dwa sygnały sinusoidalne o częstotliwościach odpowiednio 100 i 1000Hz, następnie dodano te sygnały. </w:t>
-      </w:r>
-    </w:p>
-    <w:p>
-      <w:pPr>
-        <w:autoSpaceDE w:val="0"/>
-        <w:autoSpaceDN w:val="0"/>
-        <w:adjustRightInd w:val="0"/>
-        <w:spacing w:after="0" w:line="240" w:lineRule="auto"/>
-        <w:ind w:left="360"/>
-        <w:rPr>
-          <w:rFonts w:ascii="Times New Roman" w:hAnsi="Times New Roman" w:cs="Times New Roman"/>
-          <w:sz w:val="24"/>
-          <w:szCs w:val="24"/>
-        </w:rPr>
-      </w:pPr>
-    </w:p>
-    <w:p>
-      <w:pPr>
-        <w:autoSpaceDE w:val="0"/>
-        <w:autoSpaceDN w:val="0"/>
-        <w:adjustRightInd w:val="0"/>
-        <w:spacing w:after="0" w:line="240" w:lineRule="auto"/>
-        <w:ind w:left="360"/>
-        <w:rPr>
-          <w:rFonts w:ascii="Times New Roman" w:hAnsi="Times New Roman" w:cs="Times New Roman"/>
-          <w:sz w:val="24"/>
-          <w:szCs w:val="24"/>
-        </w:rPr>
-      </w:pPr>
-    </w:p>
-    <w:p>
-      <w:pPr>
-        <w:autoSpaceDE w:val="0"/>
-        <w:autoSpaceDN w:val="0"/>
-        <w:adjustRightInd w:val="0"/>
-        <w:spacing w:after="0" w:line="240" w:lineRule="auto"/>
-        <w:ind w:left="360"/>
-        <w:rPr>
-          <w:rFonts w:ascii="Times New Roman" w:hAnsi="Times New Roman" w:cs="Times New Roman"/>
-          <w:sz w:val="24"/>
-          <w:szCs w:val="24"/>
-        </w:rPr>
-      </w:pPr>
-    </w:p>
-    <w:p>
-      <w:pPr>
-        <w:autoSpaceDE w:val="0"/>
-        <w:autoSpaceDN w:val="0"/>
-        <w:adjustRightInd w:val="0"/>
-        <w:spacing w:after="0" w:line="240" w:lineRule="auto"/>
-        <w:ind w:left="360"/>
-        <w:rPr>
-          <w:rFonts w:ascii="Times New Roman" w:hAnsi="Times New Roman" w:cs="Times New Roman"/>
-          <w:sz w:val="24"/>
-          <w:szCs w:val="24"/>
-        </w:rPr>
-      </w:pPr>
-    </w:p>
-    <w:p>
-      <w:pPr>
-        <w:autoSpaceDE w:val="0"/>
-        <w:autoSpaceDN w:val="0"/>
-        <w:adjustRightInd w:val="0"/>
-        <w:spacing w:after="0" w:line="240" w:lineRule="auto"/>
-        <w:ind w:left="360"/>
-        <w:rPr>
-          <w:rFonts w:ascii="Times New Roman" w:hAnsi="Times New Roman" w:cs="Times New Roman"/>
-          <w:sz w:val="24"/>
-          <w:szCs w:val="24"/>
-        </w:rPr>
-      </w:pPr>
-    </w:p>
-    <w:p>
-      <w:pPr>
-        <w:autoSpaceDE w:val="0"/>
-        <w:autoSpaceDN w:val="0"/>
-        <w:adjustRightInd w:val="0"/>
-        <w:spacing w:after="0" w:line="240" w:lineRule="auto"/>
-        <w:ind w:left="360"/>
-        <w:rPr>
-          <w:rFonts w:ascii="Times New Roman" w:hAnsi="Times New Roman" w:cs="Times New Roman"/>
-          <w:sz w:val="24"/>
-          <w:szCs w:val="24"/>
-        </w:rPr>
-      </w:pPr>
-    </w:p>
-    <w:p>
-      <w:pPr>
-        <w:autoSpaceDE w:val="0"/>
-        <w:autoSpaceDN w:val="0"/>
-        <w:adjustRightInd w:val="0"/>
-        <w:spacing w:after="0" w:line="240" w:lineRule="auto"/>
-        <w:ind w:left="360"/>
-        <w:rPr>
-          <w:rFonts w:ascii="Times New Roman" w:hAnsi="Times New Roman" w:cs="Times New Roman"/>
-          <w:sz w:val="24"/>
-          <w:szCs w:val="24"/>
-        </w:rPr>
-      </w:pPr>
-    </w:p>
-    <w:p>
-      <w:pPr>
-        <w:autoSpaceDE w:val="0"/>
-        <w:autoSpaceDN w:val="0"/>
-        <w:adjustRightInd w:val="0"/>
-        <w:spacing w:after="0" w:line="240" w:lineRule="auto"/>
-        <w:ind w:left="360"/>
-        <w:rPr>
-          <w:rFonts w:ascii="Times New Roman" w:hAnsi="Times New Roman" w:cs="Times New Roman"/>
-          <w:sz w:val="24"/>
-          <w:szCs w:val="24"/>
-        </w:rPr>
-      </w:pPr>
-    </w:p>
-    <w:p>
-      <w:pPr>
-        <w:autoSpaceDE w:val="0"/>
-        <w:autoSpaceDN w:val="0"/>
-        <w:adjustRightInd w:val="0"/>
-        <w:spacing w:after="0" w:line="240" w:lineRule="auto"/>
-        <w:ind w:left="360"/>
-        <w:rPr>
-          <w:rFonts w:ascii="Times New Roman" w:hAnsi="Times New Roman" w:cs="Times New Roman"/>
-          <w:sz w:val="24"/>
-          <w:szCs w:val="24"/>
-        </w:rPr>
-      </w:pPr>
-    </w:p>
-    <w:p>
-      <w:pPr>
-        <w:autoSpaceDE w:val="0"/>
-        <w:autoSpaceDN w:val="0"/>
-        <w:adjustRightInd w:val="0"/>
-        <w:spacing w:after="0" w:line="240" w:lineRule="auto"/>
-        <w:ind w:left="360"/>
+      <w:r>
+        <w:rPr>
+          <w:rFonts w:ascii="Times New Roman" w:hAnsi="Times New Roman" w:cs="Times New Roman"/>
+          <w:sz w:val="24"/>
+          <w:szCs w:val="24"/>
+        </w:rPr>
+        <w:t xml:space="preserve"> </w:t>
+      </w:r>
+      <w:r>
+        <w:rPr>
+          <w:rFonts w:ascii="Times New Roman" w:hAnsi="Times New Roman" w:cs="Times New Roman"/>
+          <w:sz w:val="24"/>
+          <w:szCs w:val="24"/>
+        </w:rPr>
+        <w:t xml:space="preserve">przy częstotliwości próbkowania </w:t>
+      </w:r>
+      <w:r>
+        <w:rPr>
+          <w:rFonts w:ascii="Times New Roman" w:hAnsi="Times New Roman" w:cs="Times New Roman"/>
+          <w:sz w:val="24"/>
+          <w:szCs w:val="24"/>
+        </w:rPr>
+        <w:t>25Hz</w:t>
+      </w:r>
+      <w:r>
+        <w:rPr>
+          <w:rFonts w:ascii="Times New Roman" w:hAnsi="Times New Roman" w:cs="Times New Roman"/>
+          <w:sz w:val="24"/>
+          <w:szCs w:val="24"/>
+        </w:rPr>
+        <w:t>.</w:t>
+      </w:r>
+    </w:p>
+    <w:p>
+      <w:pPr>
+        <w:autoSpaceDE w:val="0"/>
+        <w:autoSpaceDN w:val="0"/>
+        <w:adjustRightInd w:val="0"/>
+        <w:spacing w:after="0" w:line="240" w:lineRule="auto"/>
         <w:jc w:val="center"/>
         <w:rPr>
           <w:rFonts w:ascii="Times New Roman" w:hAnsi="Times New Roman" w:cs="Times New Roman"/>
@@ -4439,26 +4395,18 @@
         </w:rPr>
         <w:lastRenderedPageBreak/>
         <w:drawing>
-          <wp:anchor distT="0" distB="0" distL="114300" distR="114300" simplePos="0" relativeHeight="251663360" behindDoc="1" locked="0" layoutInCell="1" allowOverlap="1">
+          <wp:anchor distT="0" distB="0" distL="114300" distR="114300" simplePos="0" relativeHeight="251663360" behindDoc="0" locked="0" layoutInCell="1" allowOverlap="1">
             <wp:simplePos x="0" y="0"/>
             <wp:positionH relativeFrom="column">
-              <wp:posOffset>53920</wp:posOffset>
+              <wp:posOffset>117999</wp:posOffset>
             </wp:positionH>
             <wp:positionV relativeFrom="paragraph">
-              <wp:posOffset>111318</wp:posOffset>
+              <wp:posOffset>0</wp:posOffset>
             </wp:positionV>
-            <wp:extent cx="5760720" cy="1980565"/>
-            <wp:effectExtent l="0" t="0" r="0" b="635"/>
-            <wp:wrapTight wrapText="bothSides">
-              <wp:wrapPolygon edited="0">
-                <wp:start x="0" y="0"/>
-                <wp:lineTo x="0" y="21399"/>
-                <wp:lineTo x="21500" y="21399"/>
-                <wp:lineTo x="21500" y="0"/>
-                <wp:lineTo x="0" y="0"/>
-              </wp:wrapPolygon>
-            </wp:wrapTight>
-            <wp:docPr id="6" name="Obraz 6"/>
+            <wp:extent cx="5760720" cy="3376295"/>
+            <wp:effectExtent l="0" t="0" r="0" b="0"/>
+            <wp:wrapSquare wrapText="bothSides"/>
+            <wp:docPr id="12" name="Obraz 12"/>
             <wp:cNvGraphicFramePr>
               <a:graphicFrameLocks xmlns:a="http://schemas.openxmlformats.org/drawingml/2006/main" noChangeAspect="1"/>
             </wp:cNvGraphicFramePr>
@@ -4484,7 +4432,7 @@
                   <pic:spPr>
                     <a:xfrm>
                       <a:off x="0" y="0"/>
-                      <a:ext cx="5760720" cy="1980565"/>
+                      <a:ext cx="5760720" cy="3376295"/>
                     </a:xfrm>
                     <a:prstGeom prst="rect">
                       <a:avLst/>
@@ -4498,22 +4446,85 @@
       </w:r>
       <w:r>
         <w:rPr>
+          <w:rFonts w:ascii="Times New Roman" w:hAnsi="Times New Roman" w:cs="Times New Roman"/>
+          <w:sz w:val="24"/>
+          <w:szCs w:val="24"/>
+        </w:rPr>
+        <w:t>R</w:t>
+      </w:r>
+      <w:r>
+        <w:rPr>
+          <w:rFonts w:ascii="Times New Roman" w:hAnsi="Times New Roman" w:cs="Times New Roman"/>
+          <w:sz w:val="24"/>
+          <w:szCs w:val="24"/>
+        </w:rPr>
+        <w:t>ys. 5</w:t>
+      </w:r>
+      <w:r>
+        <w:rPr>
+          <w:rFonts w:ascii="Times New Roman" w:hAnsi="Times New Roman" w:cs="Times New Roman"/>
+          <w:sz w:val="24"/>
+          <w:szCs w:val="24"/>
+        </w:rPr>
+        <w:t>. Wykres sygnału sinusoidalnego wraz p</w:t>
+      </w:r>
+      <w:r>
+        <w:rPr>
+          <w:rFonts w:ascii="Times New Roman" w:hAnsi="Times New Roman" w:cs="Times New Roman"/>
+          <w:sz w:val="24"/>
+          <w:szCs w:val="24"/>
+        </w:rPr>
+        <w:t>róbkowaniem z częstotliwością 50</w:t>
+      </w:r>
+      <w:r>
+        <w:rPr>
+          <w:rFonts w:ascii="Times New Roman" w:hAnsi="Times New Roman" w:cs="Times New Roman"/>
+          <w:sz w:val="24"/>
+          <w:szCs w:val="24"/>
+        </w:rPr>
+        <w:t>Hz</w:t>
+      </w:r>
+      <w:r>
+        <w:rPr>
+          <w:rFonts w:ascii="Times New Roman" w:hAnsi="Times New Roman" w:cs="Times New Roman"/>
+          <w:sz w:val="24"/>
+          <w:szCs w:val="24"/>
+        </w:rPr>
+        <w:t>.</w:t>
+      </w:r>
+    </w:p>
+    <w:p>
+      <w:pPr>
+        <w:autoSpaceDE w:val="0"/>
+        <w:autoSpaceDN w:val="0"/>
+        <w:adjustRightInd w:val="0"/>
+        <w:spacing w:after="0" w:line="240" w:lineRule="auto"/>
+        <w:ind w:left="360"/>
+        <w:jc w:val="center"/>
+        <w:rPr>
+          <w:rFonts w:ascii="Times New Roman" w:hAnsi="Times New Roman" w:cs="Times New Roman"/>
+          <w:sz w:val="24"/>
+          <w:szCs w:val="24"/>
+        </w:rPr>
+      </w:pPr>
+      <w:r>
+        <w:rPr>
           <w:noProof/>
           <w:lang w:eastAsia="pl-PL"/>
         </w:rPr>
         <w:drawing>
           <wp:anchor distT="0" distB="0" distL="114300" distR="114300" simplePos="0" relativeHeight="251664384" behindDoc="0" locked="0" layoutInCell="1" allowOverlap="1">
             <wp:simplePos x="0" y="0"/>
-            <wp:positionH relativeFrom="margin">
-              <wp:posOffset>70126</wp:posOffset>
+            <wp:positionH relativeFrom="column">
+              <wp:posOffset>141771</wp:posOffset>
             </wp:positionH>
             <wp:positionV relativeFrom="paragraph">
-              <wp:posOffset>2384011</wp:posOffset>
+              <wp:posOffset>215651</wp:posOffset>
             </wp:positionV>
-            <wp:extent cx="5812155" cy="2090420"/>
-            <wp:effectExtent l="0" t="0" r="0" b="5080"/>
+            <wp:extent cx="5760720" cy="3302635"/>
+            <wp:effectExtent l="0" t="0" r="0" b="0"/>
             <wp:wrapSquare wrapText="bothSides"/>
-            <wp:docPr id="7" name="Obraz 7"/>
+            <wp:docPr id="14" name="Obraz 14"/>
             <wp:cNvGraphicFramePr>
               <a:graphicFrameLocks xmlns:a="http://schemas.openxmlformats.org/drawingml/2006/main" noChangeAspect="1"/>
             </wp:cNvGraphicFramePr>
@@ -4539,87 +4550,7 @@
                   <pic:spPr>
                     <a:xfrm>
                       <a:off x="0" y="0"/>
-                      <a:ext cx="5812155" cy="2090420"/>
-                    </a:xfrm>
-                    <a:prstGeom prst="rect">
-                      <a:avLst/>
-                    </a:prstGeom>
-                  </pic:spPr>
-                </pic:pic>
-              </a:graphicData>
-            </a:graphic>
-            <wp14:sizeRelH relativeFrom="margin">
-              <wp14:pctWidth>0</wp14:pctWidth>
-            </wp14:sizeRelH>
-          </wp:anchor>
-        </w:drawing>
-      </w:r>
-      <w:r>
-        <w:rPr>
-          <w:rFonts w:ascii="Times New Roman" w:hAnsi="Times New Roman" w:cs="Times New Roman"/>
-          <w:sz w:val="24"/>
-          <w:szCs w:val="24"/>
-        </w:rPr>
-        <w:t>Rys. 5. Wykres sygnału sinusoidalnego o częstotliwości 1000Hz.</w:t>
-      </w:r>
-    </w:p>
-    <w:p>
-      <w:pPr>
-        <w:autoSpaceDE w:val="0"/>
-        <w:autoSpaceDN w:val="0"/>
-        <w:adjustRightInd w:val="0"/>
-        <w:spacing w:after="0" w:line="240" w:lineRule="auto"/>
-        <w:jc w:val="center"/>
-        <w:rPr>
-          <w:rFonts w:ascii="Times New Roman" w:hAnsi="Times New Roman" w:cs="Times New Roman"/>
-          <w:sz w:val="24"/>
-          <w:szCs w:val="24"/>
-        </w:rPr>
-      </w:pPr>
-      <w:r>
-        <w:rPr>
-          <w:noProof/>
-          <w:lang w:eastAsia="pl-PL"/>
-        </w:rPr>
-        <w:drawing>
-          <wp:anchor distT="0" distB="0" distL="114300" distR="114300" simplePos="0" relativeHeight="251665408" behindDoc="0" locked="0" layoutInCell="1" allowOverlap="1">
-            <wp:simplePos x="0" y="0"/>
-            <wp:positionH relativeFrom="column">
-              <wp:posOffset>102097</wp:posOffset>
-            </wp:positionH>
-            <wp:positionV relativeFrom="paragraph">
-              <wp:posOffset>2411150</wp:posOffset>
-            </wp:positionV>
-            <wp:extent cx="5760720" cy="2954655"/>
-            <wp:effectExtent l="0" t="0" r="0" b="0"/>
-            <wp:wrapSquare wrapText="bothSides"/>
-            <wp:docPr id="8" name="Obraz 8"/>
-            <wp:cNvGraphicFramePr>
-              <a:graphicFrameLocks xmlns:a="http://schemas.openxmlformats.org/drawingml/2006/main" noChangeAspect="1"/>
-            </wp:cNvGraphicFramePr>
-            <a:graphic xmlns:a="http://schemas.openxmlformats.org/drawingml/2006/main">
-              <a:graphicData uri="http://schemas.openxmlformats.org/drawingml/2006/picture">
-                <pic:pic xmlns:pic="http://schemas.openxmlformats.org/drawingml/2006/picture">
-                  <pic:nvPicPr>
-                    <pic:cNvPr id="1" name=""/>
-                    <pic:cNvPicPr/>
-                  </pic:nvPicPr>
-                  <pic:blipFill>
-                    <a:blip r:embed="rId14" cstate="print">
-                      <a:extLst>
-                        <a:ext uri="{28A0092B-C50C-407E-A947-70E740481C1C}">
-                          <a14:useLocalDpi xmlns:a14="http://schemas.microsoft.com/office/drawing/2010/main" val="0"/>
-                        </a:ext>
-                      </a:extLst>
-                    </a:blip>
-                    <a:stretch>
-                      <a:fillRect/>
-                    </a:stretch>
-                  </pic:blipFill>
-                  <pic:spPr>
-                    <a:xfrm>
-                      <a:off x="0" y="0"/>
-                      <a:ext cx="5760720" cy="2954655"/>
+                      <a:ext cx="5760720" cy="3302635"/>
                     </a:xfrm>
                     <a:prstGeom prst="rect">
                       <a:avLst/>
@@ -4631,191 +4562,188 @@
           </wp:anchor>
         </w:drawing>
       </w:r>
-      <w:r>
-        <w:rPr>
-          <w:rFonts w:ascii="Times New Roman" w:hAnsi="Times New Roman" w:cs="Times New Roman"/>
-          <w:sz w:val="24"/>
-          <w:szCs w:val="24"/>
-        </w:rPr>
-        <w:t>Rys.6 Wykres sygnału sinusoidalnego o częstotliwości 100Hz.</w:t>
-      </w:r>
-    </w:p>
-    <w:p>
-      <w:pPr>
-        <w:autoSpaceDE w:val="0"/>
-        <w:autoSpaceDN w:val="0"/>
-        <w:adjustRightInd w:val="0"/>
-        <w:spacing w:after="0" w:line="240" w:lineRule="auto"/>
-        <w:jc w:val="center"/>
-        <w:rPr>
-          <w:rFonts w:ascii="Times New Roman" w:hAnsi="Times New Roman" w:cs="Times New Roman"/>
-          <w:sz w:val="24"/>
-          <w:szCs w:val="24"/>
-        </w:rPr>
-      </w:pPr>
-      <w:r>
-        <w:rPr>
-          <w:rFonts w:ascii="Times New Roman" w:hAnsi="Times New Roman" w:cs="Times New Roman"/>
-          <w:sz w:val="24"/>
-          <w:szCs w:val="24"/>
-        </w:rPr>
-        <w:t>Rys. 7. Wykres wynikowy dodawania dwóch sygnałów sinusoidalnych o częstotliwościach 100Hz i 1000Hz.</w:t>
-      </w:r>
-    </w:p>
-    <w:p>
-      <w:pPr>
-        <w:autoSpaceDE w:val="0"/>
-        <w:autoSpaceDN w:val="0"/>
-        <w:adjustRightInd w:val="0"/>
-        <w:spacing w:after="0" w:line="240" w:lineRule="auto"/>
-        <w:jc w:val="center"/>
-        <w:rPr>
-          <w:rFonts w:ascii="Times New Roman" w:hAnsi="Times New Roman" w:cs="Times New Roman"/>
-          <w:sz w:val="24"/>
-          <w:szCs w:val="24"/>
-        </w:rPr>
-      </w:pPr>
-      <w:r>
-        <w:rPr>
-          <w:noProof/>
-          <w:lang w:eastAsia="pl-PL"/>
-        </w:rPr>
-        <w:lastRenderedPageBreak/>
-        <w:drawing>
-          <wp:inline distT="0" distB="0" distL="0" distR="0" wp14:anchorId="0DE4F16A" wp14:editId="4176F248">
-            <wp:extent cx="5760720" cy="2985135"/>
-            <wp:effectExtent l="0" t="0" r="0" b="5715"/>
-            <wp:docPr id="9" name="Obraz 9"/>
-            <wp:cNvGraphicFramePr>
-              <a:graphicFrameLocks xmlns:a="http://schemas.openxmlformats.org/drawingml/2006/main" noChangeAspect="1"/>
-            </wp:cNvGraphicFramePr>
-            <a:graphic xmlns:a="http://schemas.openxmlformats.org/drawingml/2006/main">
-              <a:graphicData uri="http://schemas.openxmlformats.org/drawingml/2006/picture">
-                <pic:pic xmlns:pic="http://schemas.openxmlformats.org/drawingml/2006/picture">
-                  <pic:nvPicPr>
-                    <pic:cNvPr id="1" name=""/>
-                    <pic:cNvPicPr/>
-                  </pic:nvPicPr>
-                  <pic:blipFill>
-                    <a:blip r:embed="rId15"/>
-                    <a:stretch>
-                      <a:fillRect/>
-                    </a:stretch>
-                  </pic:blipFill>
-                  <pic:spPr>
-                    <a:xfrm>
-                      <a:off x="0" y="0"/>
-                      <a:ext cx="5760720" cy="2985135"/>
-                    </a:xfrm>
-                    <a:prstGeom prst="rect">
-                      <a:avLst/>
-                    </a:prstGeom>
-                  </pic:spPr>
-                </pic:pic>
-              </a:graphicData>
-            </a:graphic>
-          </wp:inline>
-        </w:drawing>
-      </w:r>
-    </w:p>
-    <w:p>
-      <w:pPr>
-        <w:autoSpaceDE w:val="0"/>
-        <w:autoSpaceDN w:val="0"/>
-        <w:adjustRightInd w:val="0"/>
-        <w:spacing w:after="0" w:line="240" w:lineRule="auto"/>
-        <w:jc w:val="center"/>
-        <w:rPr>
-          <w:rFonts w:ascii="Times New Roman" w:hAnsi="Times New Roman" w:cs="Times New Roman"/>
-          <w:sz w:val="24"/>
-          <w:szCs w:val="24"/>
-        </w:rPr>
-      </w:pPr>
-      <w:r>
-        <w:rPr>
-          <w:rFonts w:ascii="Times New Roman" w:hAnsi="Times New Roman" w:cs="Times New Roman"/>
-          <w:sz w:val="24"/>
-          <w:szCs w:val="24"/>
-        </w:rPr>
-        <w:t>Rys. 8. Wykres wynikowy dodawania dwóch sygnałów sinusoidalnych o częstotliwościach 100Hz i 1000Hz wraz zaznaczonymi punktami próbkowania z częstotliwością 1000Hz.</w:t>
-      </w:r>
-    </w:p>
-    <w:p>
-      <w:pPr>
-        <w:autoSpaceDE w:val="0"/>
-        <w:autoSpaceDN w:val="0"/>
-        <w:adjustRightInd w:val="0"/>
-        <w:spacing w:after="0" w:line="240" w:lineRule="auto"/>
-        <w:jc w:val="center"/>
-        <w:rPr>
-          <w:rFonts w:ascii="Times New Roman" w:hAnsi="Times New Roman" w:cs="Times New Roman"/>
-          <w:sz w:val="24"/>
-          <w:szCs w:val="24"/>
-        </w:rPr>
-      </w:pPr>
-      <w:r>
-        <w:rPr>
-          <w:noProof/>
-          <w:lang w:eastAsia="pl-PL"/>
-        </w:rPr>
-        <w:drawing>
-          <wp:inline distT="0" distB="0" distL="0" distR="0" wp14:anchorId="38FB00CF" wp14:editId="3F4C9B76">
-            <wp:extent cx="5760720" cy="3097530"/>
-            <wp:effectExtent l="0" t="0" r="0" b="7620"/>
-            <wp:docPr id="10" name="Obraz 10"/>
-            <wp:cNvGraphicFramePr>
-              <a:graphicFrameLocks xmlns:a="http://schemas.openxmlformats.org/drawingml/2006/main" noChangeAspect="1"/>
-            </wp:cNvGraphicFramePr>
-            <a:graphic xmlns:a="http://schemas.openxmlformats.org/drawingml/2006/main">
-              <a:graphicData uri="http://schemas.openxmlformats.org/drawingml/2006/picture">
-                <pic:pic xmlns:pic="http://schemas.openxmlformats.org/drawingml/2006/picture">
-                  <pic:nvPicPr>
-                    <pic:cNvPr id="1" name=""/>
-                    <pic:cNvPicPr/>
-                  </pic:nvPicPr>
-                  <pic:blipFill>
-                    <a:blip r:embed="rId16"/>
-                    <a:stretch>
-                      <a:fillRect/>
-                    </a:stretch>
-                  </pic:blipFill>
-                  <pic:spPr>
-                    <a:xfrm>
-                      <a:off x="0" y="0"/>
-                      <a:ext cx="5760720" cy="3097530"/>
-                    </a:xfrm>
-                    <a:prstGeom prst="rect">
-                      <a:avLst/>
-                    </a:prstGeom>
-                  </pic:spPr>
-                </pic:pic>
-              </a:graphicData>
-            </a:graphic>
-          </wp:inline>
-        </w:drawing>
-      </w:r>
-    </w:p>
-    <w:p>
-      <w:pPr>
-        <w:autoSpaceDE w:val="0"/>
-        <w:autoSpaceDN w:val="0"/>
-        <w:adjustRightInd w:val="0"/>
-        <w:spacing w:after="0" w:line="240" w:lineRule="auto"/>
-        <w:jc w:val="center"/>
-        <w:rPr>
-          <w:rFonts w:ascii="Times New Roman" w:hAnsi="Times New Roman" w:cs="Times New Roman"/>
-          <w:sz w:val="24"/>
-          <w:szCs w:val="24"/>
-        </w:rPr>
-      </w:pPr>
-      <w:r>
-        <w:rPr>
-          <w:rFonts w:ascii="Times New Roman" w:hAnsi="Times New Roman" w:cs="Times New Roman"/>
-          <w:sz w:val="24"/>
-          <w:szCs w:val="24"/>
-        </w:rPr>
-        <w:t>Rys. 9. Wykres przedstawiający kwantyzacja na podstawie próbkowania sygnału oraz sygnał otrzymany przy pomocy rekonstrukcji opartej na funkcji sinc dla 25 sąsiadujących punktów.</w:t>
-      </w:r>
+    </w:p>
+    <w:p>
+      <w:pPr>
+        <w:autoSpaceDE w:val="0"/>
+        <w:autoSpaceDN w:val="0"/>
+        <w:adjustRightInd w:val="0"/>
+        <w:spacing w:after="0" w:line="240" w:lineRule="auto"/>
+        <w:ind w:left="360"/>
+        <w:jc w:val="center"/>
+        <w:rPr>
+          <w:rFonts w:ascii="Times New Roman" w:hAnsi="Times New Roman" w:cs="Times New Roman"/>
+          <w:sz w:val="24"/>
+          <w:szCs w:val="24"/>
+        </w:rPr>
+      </w:pPr>
+    </w:p>
+    <w:p>
+      <w:pPr>
+        <w:autoSpaceDE w:val="0"/>
+        <w:autoSpaceDN w:val="0"/>
+        <w:adjustRightInd w:val="0"/>
+        <w:spacing w:after="0" w:line="240" w:lineRule="auto"/>
+        <w:jc w:val="center"/>
+        <w:rPr>
+          <w:rFonts w:ascii="Times New Roman" w:hAnsi="Times New Roman" w:cs="Times New Roman"/>
+          <w:sz w:val="24"/>
+          <w:szCs w:val="24"/>
+        </w:rPr>
+      </w:pPr>
+      <w:r>
+        <w:rPr>
+          <w:rFonts w:ascii="Times New Roman" w:hAnsi="Times New Roman" w:cs="Times New Roman"/>
+          <w:sz w:val="24"/>
+          <w:szCs w:val="24"/>
+        </w:rPr>
+        <w:t>Rys. 6</w:t>
+      </w:r>
+      <w:r>
+        <w:rPr>
+          <w:rFonts w:ascii="Times New Roman" w:hAnsi="Times New Roman" w:cs="Times New Roman"/>
+          <w:sz w:val="24"/>
+          <w:szCs w:val="24"/>
+        </w:rPr>
+        <w:t>. Wykres sygnału sinusoidalnego wraz z rekonstrukcja opartej o 30 sąsiadujących punktów</w:t>
+      </w:r>
+      <w:r>
+        <w:rPr>
+          <w:rFonts w:ascii="Times New Roman" w:hAnsi="Times New Roman" w:cs="Times New Roman"/>
+          <w:sz w:val="24"/>
+          <w:szCs w:val="24"/>
+        </w:rPr>
+        <w:t xml:space="preserve"> </w:t>
+      </w:r>
+      <w:r>
+        <w:rPr>
+          <w:rFonts w:ascii="Times New Roman" w:hAnsi="Times New Roman" w:cs="Times New Roman"/>
+          <w:sz w:val="24"/>
+          <w:szCs w:val="24"/>
+        </w:rPr>
+        <w:t xml:space="preserve">i próbkowanie z częstotliwością </w:t>
+      </w:r>
+      <w:r>
+        <w:rPr>
+          <w:rFonts w:ascii="Times New Roman" w:hAnsi="Times New Roman" w:cs="Times New Roman"/>
+          <w:sz w:val="24"/>
+          <w:szCs w:val="24"/>
+        </w:rPr>
+        <w:t>50Hz</w:t>
+      </w:r>
+      <w:r>
+        <w:rPr>
+          <w:rFonts w:ascii="Times New Roman" w:hAnsi="Times New Roman" w:cs="Times New Roman"/>
+          <w:sz w:val="24"/>
+          <w:szCs w:val="24"/>
+        </w:rPr>
+        <w:t>.</w:t>
+      </w:r>
+    </w:p>
+    <w:p>
+      <w:pPr>
+        <w:autoSpaceDE w:val="0"/>
+        <w:autoSpaceDN w:val="0"/>
+        <w:adjustRightInd w:val="0"/>
+        <w:spacing w:after="0" w:line="240" w:lineRule="auto"/>
+        <w:ind w:left="360"/>
+        <w:jc w:val="center"/>
+        <w:rPr>
+          <w:rFonts w:ascii="Times New Roman" w:hAnsi="Times New Roman" w:cs="Times New Roman"/>
+          <w:sz w:val="24"/>
+          <w:szCs w:val="24"/>
+        </w:rPr>
+      </w:pPr>
+    </w:p>
+    <w:p>
+      <w:pPr>
+        <w:autoSpaceDE w:val="0"/>
+        <w:autoSpaceDN w:val="0"/>
+        <w:adjustRightInd w:val="0"/>
+        <w:spacing w:after="0" w:line="240" w:lineRule="auto"/>
+        <w:ind w:left="360"/>
+        <w:jc w:val="center"/>
+        <w:rPr>
+          <w:rFonts w:ascii="Times New Roman" w:hAnsi="Times New Roman" w:cs="Times New Roman"/>
+          <w:sz w:val="24"/>
+          <w:szCs w:val="24"/>
+        </w:rPr>
+      </w:pPr>
+    </w:p>
+    <w:p>
+      <w:pPr>
+        <w:autoSpaceDE w:val="0"/>
+        <w:autoSpaceDN w:val="0"/>
+        <w:adjustRightInd w:val="0"/>
+        <w:spacing w:after="0" w:line="240" w:lineRule="auto"/>
+        <w:ind w:left="360"/>
+        <w:jc w:val="center"/>
+        <w:rPr>
+          <w:rFonts w:ascii="Times New Roman" w:hAnsi="Times New Roman" w:cs="Times New Roman"/>
+          <w:sz w:val="24"/>
+          <w:szCs w:val="24"/>
+        </w:rPr>
+      </w:pPr>
+    </w:p>
+    <w:p>
+      <w:pPr>
+        <w:autoSpaceDE w:val="0"/>
+        <w:autoSpaceDN w:val="0"/>
+        <w:adjustRightInd w:val="0"/>
+        <w:spacing w:after="0" w:line="240" w:lineRule="auto"/>
+        <w:ind w:left="360"/>
+        <w:jc w:val="center"/>
+        <w:rPr>
+          <w:rFonts w:ascii="Times New Roman" w:hAnsi="Times New Roman" w:cs="Times New Roman"/>
+          <w:sz w:val="24"/>
+          <w:szCs w:val="24"/>
+        </w:rPr>
+      </w:pPr>
+    </w:p>
+    <w:p>
+      <w:pPr>
+        <w:autoSpaceDE w:val="0"/>
+        <w:autoSpaceDN w:val="0"/>
+        <w:adjustRightInd w:val="0"/>
+        <w:spacing w:after="0" w:line="240" w:lineRule="auto"/>
+        <w:ind w:left="360"/>
+        <w:jc w:val="center"/>
+        <w:rPr>
+          <w:rFonts w:ascii="Times New Roman" w:hAnsi="Times New Roman" w:cs="Times New Roman"/>
+          <w:sz w:val="24"/>
+          <w:szCs w:val="24"/>
+        </w:rPr>
+      </w:pPr>
+    </w:p>
+    <w:p>
+      <w:pPr>
+        <w:autoSpaceDE w:val="0"/>
+        <w:autoSpaceDN w:val="0"/>
+        <w:adjustRightInd w:val="0"/>
+        <w:spacing w:after="0" w:line="240" w:lineRule="auto"/>
+        <w:ind w:left="360"/>
+        <w:jc w:val="center"/>
+        <w:rPr>
+          <w:rFonts w:ascii="Times New Roman" w:hAnsi="Times New Roman" w:cs="Times New Roman"/>
+          <w:sz w:val="24"/>
+          <w:szCs w:val="24"/>
+        </w:rPr>
+      </w:pPr>
+    </w:p>
+    <w:p>
+      <w:pPr>
+        <w:autoSpaceDE w:val="0"/>
+        <w:autoSpaceDN w:val="0"/>
+        <w:adjustRightInd w:val="0"/>
+        <w:spacing w:after="0" w:line="240" w:lineRule="auto"/>
+        <w:ind w:left="360"/>
+        <w:jc w:val="center"/>
+        <w:rPr>
+          <w:rFonts w:ascii="Times New Roman" w:hAnsi="Times New Roman" w:cs="Times New Roman"/>
+          <w:sz w:val="24"/>
+          <w:szCs w:val="24"/>
+        </w:rPr>
+      </w:pPr>
     </w:p>
     <w:tbl>
       <w:tblPr>
@@ -4855,6 +4783,7 @@
                 <w:sz w:val="24"/>
                 <w:szCs w:val="24"/>
               </w:rPr>
+              <w:lastRenderedPageBreak/>
               <w:t>Błąd</w:t>
             </w:r>
           </w:p>
@@ -4941,7 +4870,15 @@
                 <w:sz w:val="24"/>
                 <w:szCs w:val="24"/>
               </w:rPr>
-              <w:t>1.998</w:t>
+              <w:t>0.</w:t>
+            </w:r>
+            <w:r>
+              <w:rPr>
+                <w:rFonts w:ascii="Times New Roman" w:hAnsi="Times New Roman" w:cs="Times New Roman"/>
+                <w:sz w:val="24"/>
+                <w:szCs w:val="24"/>
+              </w:rPr>
+              <w:t>000017</w:t>
             </w:r>
           </w:p>
         </w:tc>
@@ -5000,7 +4937,7 @@
                 <w:sz w:val="24"/>
                 <w:szCs w:val="24"/>
               </w:rPr>
-              <w:t>3.009</w:t>
+              <w:t>40.512</w:t>
             </w:r>
           </w:p>
         </w:tc>
@@ -5059,7 +4996,7 @@
                 <w:sz w:val="24"/>
                 <w:szCs w:val="24"/>
               </w:rPr>
-              <w:t>2.987</w:t>
+              <w:t>40.518</w:t>
             </w:r>
           </w:p>
         </w:tc>
@@ -5118,7 +5055,7 @@
                 <w:sz w:val="24"/>
                 <w:szCs w:val="24"/>
               </w:rPr>
-              <w:t>2.091</w:t>
+              <w:t>0.0293</w:t>
             </w:r>
           </w:p>
         </w:tc>
@@ -5143,16 +5080,1364 @@
           <w:sz w:val="24"/>
           <w:szCs w:val="24"/>
         </w:rPr>
-        <w:t>Tabela. 4. Wartość metryk porównujących sygnały dla rekonstrukcji opartej o 25 sąsiadujących punktów</w:t>
-      </w:r>
-    </w:p>
-    <w:p>
-      <w:pPr>
-        <w:autoSpaceDE w:val="0"/>
-        <w:autoSpaceDN w:val="0"/>
-        <w:adjustRightInd w:val="0"/>
-        <w:spacing w:after="0" w:line="240" w:lineRule="auto"/>
-        <w:jc w:val="center"/>
+        <w:t xml:space="preserve">Tabela. </w:t>
+      </w:r>
+      <w:r>
+        <w:rPr>
+          <w:rFonts w:ascii="Times New Roman" w:hAnsi="Times New Roman" w:cs="Times New Roman"/>
+          <w:sz w:val="24"/>
+          <w:szCs w:val="24"/>
+        </w:rPr>
+        <w:t>4</w:t>
+      </w:r>
+      <w:r>
+        <w:rPr>
+          <w:rFonts w:ascii="Times New Roman" w:hAnsi="Times New Roman" w:cs="Times New Roman"/>
+          <w:sz w:val="24"/>
+          <w:szCs w:val="24"/>
+        </w:rPr>
+        <w:t xml:space="preserve">. Wartość metryk porównujących sygnały dla rekonstrukcji opartej o </w:t>
+      </w:r>
+      <w:r>
+        <w:rPr>
+          <w:rFonts w:ascii="Times New Roman" w:hAnsi="Times New Roman" w:cs="Times New Roman"/>
+          <w:sz w:val="24"/>
+          <w:szCs w:val="24"/>
+        </w:rPr>
+        <w:t>30</w:t>
+      </w:r>
+      <w:r>
+        <w:rPr>
+          <w:rFonts w:ascii="Times New Roman" w:hAnsi="Times New Roman" w:cs="Times New Roman"/>
+          <w:sz w:val="24"/>
+          <w:szCs w:val="24"/>
+        </w:rPr>
+        <w:t xml:space="preserve"> sąsiadujących punktów</w:t>
+      </w:r>
+      <w:r>
+        <w:rPr>
+          <w:rFonts w:ascii="Times New Roman" w:hAnsi="Times New Roman" w:cs="Times New Roman"/>
+          <w:sz w:val="24"/>
+          <w:szCs w:val="24"/>
+        </w:rPr>
+        <w:t xml:space="preserve"> przy częstotliwości próbkowania 50Hz.</w:t>
+      </w:r>
+    </w:p>
+    <w:p>
+      <w:pPr>
+        <w:autoSpaceDE w:val="0"/>
+        <w:autoSpaceDN w:val="0"/>
+        <w:adjustRightInd w:val="0"/>
+        <w:spacing w:after="0" w:line="240" w:lineRule="auto"/>
+        <w:jc w:val="center"/>
+        <w:rPr>
+          <w:rFonts w:ascii="Times New Roman" w:hAnsi="Times New Roman" w:cs="Times New Roman"/>
+          <w:sz w:val="24"/>
+          <w:szCs w:val="24"/>
+        </w:rPr>
+      </w:pPr>
+      <w:r>
+        <w:rPr>
+          <w:noProof/>
+          <w:lang w:eastAsia="pl-PL"/>
+        </w:rPr>
+        <w:drawing>
+          <wp:anchor distT="0" distB="0" distL="114300" distR="114300" simplePos="0" relativeHeight="251665408" behindDoc="0" locked="0" layoutInCell="1" allowOverlap="1">
+            <wp:simplePos x="0" y="0"/>
+            <wp:positionH relativeFrom="column">
+              <wp:posOffset>196878</wp:posOffset>
+            </wp:positionH>
+            <wp:positionV relativeFrom="paragraph">
+              <wp:posOffset>308886</wp:posOffset>
+            </wp:positionV>
+            <wp:extent cx="5760720" cy="3258820"/>
+            <wp:effectExtent l="0" t="0" r="0" b="0"/>
+            <wp:wrapSquare wrapText="bothSides"/>
+            <wp:docPr id="15" name="Obraz 15"/>
+            <wp:cNvGraphicFramePr>
+              <a:graphicFrameLocks xmlns:a="http://schemas.openxmlformats.org/drawingml/2006/main" noChangeAspect="1"/>
+            </wp:cNvGraphicFramePr>
+            <a:graphic xmlns:a="http://schemas.openxmlformats.org/drawingml/2006/main">
+              <a:graphicData uri="http://schemas.openxmlformats.org/drawingml/2006/picture">
+                <pic:pic xmlns:pic="http://schemas.openxmlformats.org/drawingml/2006/picture">
+                  <pic:nvPicPr>
+                    <pic:cNvPr id="1" name=""/>
+                    <pic:cNvPicPr/>
+                  </pic:nvPicPr>
+                  <pic:blipFill>
+                    <a:blip r:embed="rId14" cstate="print">
+                      <a:extLst>
+                        <a:ext uri="{28A0092B-C50C-407E-A947-70E740481C1C}">
+                          <a14:useLocalDpi xmlns:a14="http://schemas.microsoft.com/office/drawing/2010/main" val="0"/>
+                        </a:ext>
+                      </a:extLst>
+                    </a:blip>
+                    <a:stretch>
+                      <a:fillRect/>
+                    </a:stretch>
+                  </pic:blipFill>
+                  <pic:spPr>
+                    <a:xfrm>
+                      <a:off x="0" y="0"/>
+                      <a:ext cx="5760720" cy="3258820"/>
+                    </a:xfrm>
+                    <a:prstGeom prst="rect">
+                      <a:avLst/>
+                    </a:prstGeom>
+                  </pic:spPr>
+                </pic:pic>
+              </a:graphicData>
+            </a:graphic>
+          </wp:anchor>
+        </w:drawing>
+      </w:r>
+    </w:p>
+    <w:p>
+      <w:pPr>
+        <w:autoSpaceDE w:val="0"/>
+        <w:autoSpaceDN w:val="0"/>
+        <w:adjustRightInd w:val="0"/>
+        <w:spacing w:after="0" w:line="240" w:lineRule="auto"/>
+        <w:jc w:val="center"/>
+        <w:rPr>
+          <w:rFonts w:ascii="Times New Roman" w:hAnsi="Times New Roman" w:cs="Times New Roman"/>
+          <w:sz w:val="24"/>
+          <w:szCs w:val="24"/>
+        </w:rPr>
+      </w:pPr>
+      <w:r>
+        <w:rPr>
+          <w:rFonts w:ascii="Times New Roman" w:hAnsi="Times New Roman" w:cs="Times New Roman"/>
+          <w:sz w:val="24"/>
+          <w:szCs w:val="24"/>
+        </w:rPr>
+        <w:t>Rys. 7</w:t>
+      </w:r>
+      <w:r>
+        <w:rPr>
+          <w:rFonts w:ascii="Times New Roman" w:hAnsi="Times New Roman" w:cs="Times New Roman"/>
+          <w:sz w:val="24"/>
+          <w:szCs w:val="24"/>
+        </w:rPr>
+        <w:t xml:space="preserve">. Wykres sygnału sinusoidalnego wraz z rekonstrukcja opartej o </w:t>
+      </w:r>
+      <w:r>
+        <w:rPr>
+          <w:rFonts w:ascii="Times New Roman" w:hAnsi="Times New Roman" w:cs="Times New Roman"/>
+          <w:sz w:val="24"/>
+          <w:szCs w:val="24"/>
+        </w:rPr>
+        <w:t>50</w:t>
+      </w:r>
+      <w:r>
+        <w:rPr>
+          <w:rFonts w:ascii="Times New Roman" w:hAnsi="Times New Roman" w:cs="Times New Roman"/>
+          <w:sz w:val="24"/>
+          <w:szCs w:val="24"/>
+        </w:rPr>
+        <w:t xml:space="preserve"> sąsiadujących punktów</w:t>
+      </w:r>
+      <w:r>
+        <w:rPr>
+          <w:rFonts w:ascii="Times New Roman" w:hAnsi="Times New Roman" w:cs="Times New Roman"/>
+          <w:sz w:val="24"/>
+          <w:szCs w:val="24"/>
+        </w:rPr>
+        <w:t xml:space="preserve"> </w:t>
+      </w:r>
+      <w:r>
+        <w:rPr>
+          <w:rFonts w:ascii="Times New Roman" w:hAnsi="Times New Roman" w:cs="Times New Roman"/>
+          <w:sz w:val="24"/>
+          <w:szCs w:val="24"/>
+        </w:rPr>
+        <w:t>i próbkowanie z częstotliwością 50Hz.</w:t>
+      </w:r>
+    </w:p>
+    <w:p>
+      <w:pPr>
+        <w:autoSpaceDE w:val="0"/>
+        <w:autoSpaceDN w:val="0"/>
+        <w:adjustRightInd w:val="0"/>
+        <w:spacing w:after="0" w:line="240" w:lineRule="auto"/>
+        <w:ind w:left="360"/>
+        <w:jc w:val="center"/>
+        <w:rPr>
+          <w:rFonts w:ascii="Times New Roman" w:hAnsi="Times New Roman" w:cs="Times New Roman"/>
+          <w:sz w:val="24"/>
+          <w:szCs w:val="24"/>
+        </w:rPr>
+      </w:pPr>
+    </w:p>
+    <w:tbl>
+      <w:tblPr>
+        <w:tblStyle w:val="Tabela-Siatka"/>
+        <w:tblW w:w="0" w:type="auto"/>
+        <w:tblInd w:w="3391" w:type="dxa"/>
+        <w:tblLook w:val="04A0" w:firstRow="1" w:lastRow="0" w:firstColumn="1" w:lastColumn="0" w:noHBand="0" w:noVBand="1"/>
+      </w:tblPr>
+      <w:tblGrid>
+        <w:gridCol w:w="1139"/>
+        <w:gridCol w:w="1236"/>
+      </w:tblGrid>
+      <w:tr>
+        <w:trPr>
+          <w:trHeight w:val="254"/>
+        </w:trPr>
+        <w:tc>
+          <w:tcPr>
+            <w:tcW w:w="1139" w:type="dxa"/>
+            <w:vAlign w:val="center"/>
+          </w:tcPr>
+          <w:p>
+            <w:pPr>
+              <w:autoSpaceDE w:val="0"/>
+              <w:autoSpaceDN w:val="0"/>
+              <w:adjustRightInd w:val="0"/>
+              <w:jc w:val="center"/>
+              <w:rPr>
+                <w:rFonts w:ascii="Times New Roman" w:hAnsi="Times New Roman" w:cs="Times New Roman"/>
+                <w:sz w:val="24"/>
+                <w:szCs w:val="24"/>
+              </w:rPr>
+            </w:pPr>
+            <w:r>
+              <w:rPr>
+                <w:rFonts w:ascii="Times New Roman" w:hAnsi="Times New Roman" w:cs="Times New Roman"/>
+                <w:sz w:val="24"/>
+                <w:szCs w:val="24"/>
+              </w:rPr>
+              <w:t>Błąd</w:t>
+            </w:r>
+          </w:p>
+        </w:tc>
+        <w:tc>
+          <w:tcPr>
+            <w:tcW w:w="1139" w:type="dxa"/>
+            <w:vAlign w:val="center"/>
+          </w:tcPr>
+          <w:p>
+            <w:pPr>
+              <w:autoSpaceDE w:val="0"/>
+              <w:autoSpaceDN w:val="0"/>
+              <w:adjustRightInd w:val="0"/>
+              <w:jc w:val="center"/>
+              <w:rPr>
+                <w:rFonts w:ascii="Times New Roman" w:hAnsi="Times New Roman" w:cs="Times New Roman"/>
+                <w:sz w:val="24"/>
+                <w:szCs w:val="24"/>
+              </w:rPr>
+            </w:pPr>
+            <w:r>
+              <w:rPr>
+                <w:rFonts w:ascii="Times New Roman" w:hAnsi="Times New Roman" w:cs="Times New Roman"/>
+                <w:sz w:val="24"/>
+                <w:szCs w:val="24"/>
+              </w:rPr>
+              <w:t>Wartość</w:t>
+            </w:r>
+          </w:p>
+        </w:tc>
+      </w:tr>
+      <w:tr>
+        <w:trPr>
+          <w:trHeight w:val="254"/>
+        </w:trPr>
+        <w:tc>
+          <w:tcPr>
+            <w:tcW w:w="1139" w:type="dxa"/>
+            <w:vAlign w:val="center"/>
+          </w:tcPr>
+          <w:p>
+            <w:pPr>
+              <w:autoSpaceDE w:val="0"/>
+              <w:autoSpaceDN w:val="0"/>
+              <w:adjustRightInd w:val="0"/>
+              <w:jc w:val="center"/>
+              <w:rPr>
+                <w:rFonts w:ascii="Times New Roman" w:hAnsi="Times New Roman" w:cs="Times New Roman"/>
+                <w:sz w:val="24"/>
+                <w:szCs w:val="24"/>
+              </w:rPr>
+            </w:pPr>
+            <w:r>
+              <w:rPr>
+                <w:rFonts w:ascii="Times New Roman" w:hAnsi="Times New Roman" w:cs="Times New Roman"/>
+                <w:sz w:val="24"/>
+                <w:szCs w:val="24"/>
+              </w:rPr>
+              <w:t>MSE</w:t>
+            </w:r>
+          </w:p>
+        </w:tc>
+        <w:tc>
+          <w:tcPr>
+            <w:tcW w:w="1139" w:type="dxa"/>
+            <w:vAlign w:val="center"/>
+          </w:tcPr>
+          <w:p>
+            <w:pPr>
+              <w:autoSpaceDE w:val="0"/>
+              <w:autoSpaceDN w:val="0"/>
+              <w:adjustRightInd w:val="0"/>
+              <w:jc w:val="center"/>
+              <w:rPr>
+                <w:rFonts w:ascii="Times New Roman" w:hAnsi="Times New Roman" w:cs="Times New Roman"/>
+                <w:sz w:val="24"/>
+                <w:szCs w:val="24"/>
+              </w:rPr>
+            </w:pPr>
+            <w:r>
+              <w:rPr>
+                <w:rFonts w:ascii="Times New Roman" w:hAnsi="Times New Roman" w:cs="Times New Roman"/>
+                <w:sz w:val="24"/>
+                <w:szCs w:val="24"/>
+              </w:rPr>
+              <w:t>0.0000</w:t>
+            </w:r>
+            <w:r>
+              <w:rPr>
+                <w:rFonts w:ascii="Times New Roman" w:hAnsi="Times New Roman" w:cs="Times New Roman"/>
+                <w:sz w:val="24"/>
+                <w:szCs w:val="24"/>
+              </w:rPr>
+              <w:t>012</w:t>
+            </w:r>
+          </w:p>
+        </w:tc>
+      </w:tr>
+      <w:tr>
+        <w:trPr>
+          <w:trHeight w:val="254"/>
+        </w:trPr>
+        <w:tc>
+          <w:tcPr>
+            <w:tcW w:w="1139" w:type="dxa"/>
+            <w:vAlign w:val="center"/>
+          </w:tcPr>
+          <w:p>
+            <w:pPr>
+              <w:autoSpaceDE w:val="0"/>
+              <w:autoSpaceDN w:val="0"/>
+              <w:adjustRightInd w:val="0"/>
+              <w:jc w:val="center"/>
+              <w:rPr>
+                <w:rFonts w:ascii="Times New Roman" w:hAnsi="Times New Roman" w:cs="Times New Roman"/>
+                <w:sz w:val="24"/>
+                <w:szCs w:val="24"/>
+              </w:rPr>
+            </w:pPr>
+            <w:r>
+              <w:rPr>
+                <w:rFonts w:ascii="Times New Roman" w:hAnsi="Times New Roman" w:cs="Times New Roman"/>
+                <w:sz w:val="24"/>
+                <w:szCs w:val="24"/>
+              </w:rPr>
+              <w:t>SNR</w:t>
+            </w:r>
+          </w:p>
+        </w:tc>
+        <w:tc>
+          <w:tcPr>
+            <w:tcW w:w="1139" w:type="dxa"/>
+            <w:vAlign w:val="center"/>
+          </w:tcPr>
+          <w:p>
+            <w:pPr>
+              <w:autoSpaceDE w:val="0"/>
+              <w:autoSpaceDN w:val="0"/>
+              <w:adjustRightInd w:val="0"/>
+              <w:jc w:val="center"/>
+              <w:rPr>
+                <w:rFonts w:ascii="Times New Roman" w:hAnsi="Times New Roman" w:cs="Times New Roman"/>
+                <w:sz w:val="24"/>
+                <w:szCs w:val="24"/>
+              </w:rPr>
+            </w:pPr>
+            <w:r>
+              <w:rPr>
+                <w:rFonts w:ascii="Times New Roman" w:hAnsi="Times New Roman" w:cs="Times New Roman"/>
+                <w:sz w:val="24"/>
+                <w:szCs w:val="24"/>
+              </w:rPr>
+              <w:t>52.096</w:t>
+            </w:r>
+          </w:p>
+        </w:tc>
+      </w:tr>
+      <w:tr>
+        <w:trPr>
+          <w:trHeight w:val="243"/>
+        </w:trPr>
+        <w:tc>
+          <w:tcPr>
+            <w:tcW w:w="1139" w:type="dxa"/>
+            <w:vAlign w:val="center"/>
+          </w:tcPr>
+          <w:p>
+            <w:pPr>
+              <w:autoSpaceDE w:val="0"/>
+              <w:autoSpaceDN w:val="0"/>
+              <w:adjustRightInd w:val="0"/>
+              <w:jc w:val="center"/>
+              <w:rPr>
+                <w:rFonts w:ascii="Times New Roman" w:hAnsi="Times New Roman" w:cs="Times New Roman"/>
+                <w:sz w:val="24"/>
+                <w:szCs w:val="24"/>
+              </w:rPr>
+            </w:pPr>
+            <w:r>
+              <w:rPr>
+                <w:rFonts w:ascii="Times New Roman" w:hAnsi="Times New Roman" w:cs="Times New Roman"/>
+                <w:sz w:val="24"/>
+                <w:szCs w:val="24"/>
+              </w:rPr>
+              <w:t>PSNR</w:t>
+            </w:r>
+          </w:p>
+        </w:tc>
+        <w:tc>
+          <w:tcPr>
+            <w:tcW w:w="1139" w:type="dxa"/>
+            <w:vAlign w:val="center"/>
+          </w:tcPr>
+          <w:p>
+            <w:pPr>
+              <w:autoSpaceDE w:val="0"/>
+              <w:autoSpaceDN w:val="0"/>
+              <w:adjustRightInd w:val="0"/>
+              <w:jc w:val="center"/>
+              <w:rPr>
+                <w:rFonts w:ascii="Times New Roman" w:hAnsi="Times New Roman" w:cs="Times New Roman"/>
+                <w:sz w:val="24"/>
+                <w:szCs w:val="24"/>
+              </w:rPr>
+            </w:pPr>
+            <w:r>
+              <w:rPr>
+                <w:rFonts w:ascii="Times New Roman" w:hAnsi="Times New Roman" w:cs="Times New Roman"/>
+                <w:sz w:val="24"/>
+                <w:szCs w:val="24"/>
+              </w:rPr>
+              <w:t>40.518</w:t>
+            </w:r>
+          </w:p>
+        </w:tc>
+      </w:tr>
+      <w:tr>
+        <w:trPr>
+          <w:trHeight w:val="254"/>
+        </w:trPr>
+        <w:tc>
+          <w:tcPr>
+            <w:tcW w:w="1139" w:type="dxa"/>
+            <w:vAlign w:val="center"/>
+          </w:tcPr>
+          <w:p>
+            <w:pPr>
+              <w:autoSpaceDE w:val="0"/>
+              <w:autoSpaceDN w:val="0"/>
+              <w:adjustRightInd w:val="0"/>
+              <w:jc w:val="center"/>
+              <w:rPr>
+                <w:rFonts w:ascii="Times New Roman" w:hAnsi="Times New Roman" w:cs="Times New Roman"/>
+                <w:sz w:val="24"/>
+                <w:szCs w:val="24"/>
+              </w:rPr>
+            </w:pPr>
+            <w:r>
+              <w:rPr>
+                <w:rFonts w:ascii="Times New Roman" w:hAnsi="Times New Roman" w:cs="Times New Roman"/>
+                <w:sz w:val="24"/>
+                <w:szCs w:val="24"/>
+              </w:rPr>
+              <w:t>MD</w:t>
+            </w:r>
+          </w:p>
+        </w:tc>
+        <w:tc>
+          <w:tcPr>
+            <w:tcW w:w="1139" w:type="dxa"/>
+            <w:vAlign w:val="center"/>
+          </w:tcPr>
+          <w:p>
+            <w:pPr>
+              <w:autoSpaceDE w:val="0"/>
+              <w:autoSpaceDN w:val="0"/>
+              <w:adjustRightInd w:val="0"/>
+              <w:jc w:val="center"/>
+              <w:rPr>
+                <w:rFonts w:ascii="Times New Roman" w:hAnsi="Times New Roman" w:cs="Times New Roman"/>
+                <w:sz w:val="24"/>
+                <w:szCs w:val="24"/>
+              </w:rPr>
+            </w:pPr>
+            <w:r>
+              <w:rPr>
+                <w:rFonts w:ascii="Times New Roman" w:hAnsi="Times New Roman" w:cs="Times New Roman"/>
+                <w:sz w:val="24"/>
+                <w:szCs w:val="24"/>
+              </w:rPr>
+              <w:t>0.0246</w:t>
+            </w:r>
+          </w:p>
+        </w:tc>
+      </w:tr>
+    </w:tbl>
+    <w:p>
+      <w:pPr>
+        <w:autoSpaceDE w:val="0"/>
+        <w:autoSpaceDN w:val="0"/>
+        <w:adjustRightInd w:val="0"/>
+        <w:spacing w:after="0" w:line="240" w:lineRule="auto"/>
+        <w:jc w:val="center"/>
+        <w:rPr>
+          <w:rFonts w:ascii="Times New Roman" w:hAnsi="Times New Roman" w:cs="Times New Roman"/>
+          <w:sz w:val="24"/>
+          <w:szCs w:val="24"/>
+        </w:rPr>
+      </w:pPr>
+      <w:r>
+        <w:rPr>
+          <w:rFonts w:ascii="Times New Roman" w:hAnsi="Times New Roman" w:cs="Times New Roman"/>
+          <w:sz w:val="24"/>
+          <w:szCs w:val="24"/>
+        </w:rPr>
+        <w:t xml:space="preserve">Tabela. </w:t>
+      </w:r>
+      <w:r>
+        <w:rPr>
+          <w:rFonts w:ascii="Times New Roman" w:hAnsi="Times New Roman" w:cs="Times New Roman"/>
+          <w:sz w:val="24"/>
+          <w:szCs w:val="24"/>
+        </w:rPr>
+        <w:t>5</w:t>
+      </w:r>
+      <w:r>
+        <w:rPr>
+          <w:rFonts w:ascii="Times New Roman" w:hAnsi="Times New Roman" w:cs="Times New Roman"/>
+          <w:sz w:val="24"/>
+          <w:szCs w:val="24"/>
+        </w:rPr>
+        <w:t xml:space="preserve">. Wartość metryk porównujących sygnały dla rekonstrukcji opartej o </w:t>
+      </w:r>
+      <w:r>
+        <w:rPr>
+          <w:rFonts w:ascii="Times New Roman" w:hAnsi="Times New Roman" w:cs="Times New Roman"/>
+          <w:sz w:val="24"/>
+          <w:szCs w:val="24"/>
+        </w:rPr>
+        <w:t>50</w:t>
+      </w:r>
+      <w:r>
+        <w:rPr>
+          <w:rFonts w:ascii="Times New Roman" w:hAnsi="Times New Roman" w:cs="Times New Roman"/>
+          <w:sz w:val="24"/>
+          <w:szCs w:val="24"/>
+        </w:rPr>
+        <w:t xml:space="preserve"> sąsiadujących punktów przy częstotliwości próbkowania 50Hz.</w:t>
+      </w:r>
+    </w:p>
+    <w:p>
+      <w:pPr>
+        <w:autoSpaceDE w:val="0"/>
+        <w:autoSpaceDN w:val="0"/>
+        <w:adjustRightInd w:val="0"/>
+        <w:spacing w:after="0" w:line="240" w:lineRule="auto"/>
+        <w:ind w:left="360"/>
+        <w:jc w:val="center"/>
+        <w:rPr>
+          <w:rFonts w:ascii="Times New Roman" w:hAnsi="Times New Roman" w:cs="Times New Roman"/>
+          <w:sz w:val="24"/>
+          <w:szCs w:val="24"/>
+        </w:rPr>
+      </w:pPr>
+    </w:p>
+    <w:p>
+      <w:pPr>
+        <w:autoSpaceDE w:val="0"/>
+        <w:autoSpaceDN w:val="0"/>
+        <w:adjustRightInd w:val="0"/>
+        <w:spacing w:after="0" w:line="240" w:lineRule="auto"/>
+        <w:ind w:left="360"/>
+        <w:jc w:val="center"/>
+        <w:rPr>
+          <w:rFonts w:ascii="Times New Roman" w:hAnsi="Times New Roman" w:cs="Times New Roman"/>
+          <w:sz w:val="24"/>
+          <w:szCs w:val="24"/>
+        </w:rPr>
+      </w:pPr>
+    </w:p>
+    <w:p>
+      <w:pPr>
+        <w:autoSpaceDE w:val="0"/>
+        <w:autoSpaceDN w:val="0"/>
+        <w:adjustRightInd w:val="0"/>
+        <w:spacing w:after="0" w:line="240" w:lineRule="auto"/>
+        <w:ind w:left="360"/>
+        <w:jc w:val="center"/>
+        <w:rPr>
+          <w:rFonts w:ascii="Times New Roman" w:hAnsi="Times New Roman" w:cs="Times New Roman"/>
+          <w:sz w:val="24"/>
+          <w:szCs w:val="24"/>
+        </w:rPr>
+      </w:pPr>
+    </w:p>
+    <w:p>
+      <w:pPr>
+        <w:autoSpaceDE w:val="0"/>
+        <w:autoSpaceDN w:val="0"/>
+        <w:adjustRightInd w:val="0"/>
+        <w:spacing w:after="0" w:line="240" w:lineRule="auto"/>
+        <w:ind w:left="360"/>
+        <w:jc w:val="center"/>
+        <w:rPr>
+          <w:rFonts w:ascii="Times New Roman" w:hAnsi="Times New Roman" w:cs="Times New Roman"/>
+          <w:sz w:val="24"/>
+          <w:szCs w:val="24"/>
+        </w:rPr>
+      </w:pPr>
+    </w:p>
+    <w:p>
+      <w:pPr>
+        <w:autoSpaceDE w:val="0"/>
+        <w:autoSpaceDN w:val="0"/>
+        <w:adjustRightInd w:val="0"/>
+        <w:spacing w:after="0" w:line="240" w:lineRule="auto"/>
+        <w:ind w:left="360"/>
+        <w:jc w:val="center"/>
+        <w:rPr>
+          <w:rFonts w:ascii="Times New Roman" w:hAnsi="Times New Roman" w:cs="Times New Roman"/>
+          <w:sz w:val="24"/>
+          <w:szCs w:val="24"/>
+        </w:rPr>
+      </w:pPr>
+    </w:p>
+    <w:p>
+      <w:pPr>
+        <w:autoSpaceDE w:val="0"/>
+        <w:autoSpaceDN w:val="0"/>
+        <w:adjustRightInd w:val="0"/>
+        <w:spacing w:after="0" w:line="240" w:lineRule="auto"/>
+        <w:ind w:left="360"/>
+        <w:jc w:val="center"/>
+        <w:rPr>
+          <w:rFonts w:ascii="Times New Roman" w:hAnsi="Times New Roman" w:cs="Times New Roman"/>
+          <w:sz w:val="24"/>
+          <w:szCs w:val="24"/>
+        </w:rPr>
+      </w:pPr>
+    </w:p>
+    <w:p>
+      <w:pPr>
+        <w:autoSpaceDE w:val="0"/>
+        <w:autoSpaceDN w:val="0"/>
+        <w:adjustRightInd w:val="0"/>
+        <w:spacing w:after="0" w:line="240" w:lineRule="auto"/>
+        <w:ind w:left="360"/>
+        <w:jc w:val="center"/>
+        <w:rPr>
+          <w:rFonts w:ascii="Times New Roman" w:hAnsi="Times New Roman" w:cs="Times New Roman"/>
+          <w:sz w:val="24"/>
+          <w:szCs w:val="24"/>
+        </w:rPr>
+      </w:pPr>
+    </w:p>
+    <w:p>
+      <w:pPr>
+        <w:autoSpaceDE w:val="0"/>
+        <w:autoSpaceDN w:val="0"/>
+        <w:adjustRightInd w:val="0"/>
+        <w:spacing w:after="0" w:line="240" w:lineRule="auto"/>
+        <w:ind w:left="360"/>
+        <w:jc w:val="center"/>
+        <w:rPr>
+          <w:rFonts w:ascii="Times New Roman" w:hAnsi="Times New Roman" w:cs="Times New Roman"/>
+          <w:sz w:val="24"/>
+          <w:szCs w:val="24"/>
+        </w:rPr>
+      </w:pPr>
+    </w:p>
+    <w:p>
+      <w:pPr>
+        <w:autoSpaceDE w:val="0"/>
+        <w:autoSpaceDN w:val="0"/>
+        <w:adjustRightInd w:val="0"/>
+        <w:spacing w:after="0" w:line="240" w:lineRule="auto"/>
+        <w:ind w:left="360"/>
+        <w:jc w:val="center"/>
+        <w:rPr>
+          <w:rFonts w:ascii="Times New Roman" w:hAnsi="Times New Roman" w:cs="Times New Roman"/>
+          <w:sz w:val="24"/>
+          <w:szCs w:val="24"/>
+        </w:rPr>
+      </w:pPr>
+    </w:p>
+    <w:p>
+      <w:pPr>
+        <w:autoSpaceDE w:val="0"/>
+        <w:autoSpaceDN w:val="0"/>
+        <w:adjustRightInd w:val="0"/>
+        <w:spacing w:after="0" w:line="240" w:lineRule="auto"/>
+        <w:ind w:left="360"/>
+        <w:jc w:val="center"/>
+        <w:rPr>
+          <w:rFonts w:ascii="Times New Roman" w:hAnsi="Times New Roman" w:cs="Times New Roman"/>
+          <w:sz w:val="24"/>
+          <w:szCs w:val="24"/>
+        </w:rPr>
+      </w:pPr>
+    </w:p>
+    <w:p>
+      <w:pPr>
+        <w:autoSpaceDE w:val="0"/>
+        <w:autoSpaceDN w:val="0"/>
+        <w:adjustRightInd w:val="0"/>
+        <w:spacing w:after="0" w:line="240" w:lineRule="auto"/>
+        <w:ind w:left="360"/>
+        <w:rPr>
+          <w:rFonts w:ascii="Times New Roman" w:hAnsi="Times New Roman" w:cs="Times New Roman"/>
+          <w:sz w:val="24"/>
+          <w:szCs w:val="24"/>
+        </w:rPr>
+      </w:pPr>
+      <w:r>
+        <w:rPr>
+          <w:rFonts w:ascii="Times New Roman" w:hAnsi="Times New Roman" w:cs="Times New Roman"/>
+          <w:sz w:val="24"/>
+          <w:szCs w:val="24"/>
+        </w:rPr>
+        <w:lastRenderedPageBreak/>
+        <w:t xml:space="preserve">Dodatkowo zademonstrowano zjawisko aliasingu, </w:t>
+      </w:r>
+      <w:r>
+        <w:rPr>
+          <w:rFonts w:ascii="Times New Roman" w:hAnsi="Times New Roman" w:cs="Times New Roman"/>
+          <w:sz w:val="24"/>
+          <w:szCs w:val="24"/>
+        </w:rPr>
+        <w:t>na początek wygenerowano sygnał sinusoidalny o częstotliwości 1110Hz i amplitudzie 1, następnie próbkowano ten sygnał z częstotliwością 1000Hz i zrekonstruowano go w oparciu o funkcje sinc.</w:t>
+      </w:r>
+    </w:p>
+    <w:p>
+      <w:pPr>
+        <w:autoSpaceDE w:val="0"/>
+        <w:autoSpaceDN w:val="0"/>
+        <w:adjustRightInd w:val="0"/>
+        <w:spacing w:after="0" w:line="240" w:lineRule="auto"/>
+        <w:ind w:left="360"/>
+        <w:rPr>
+          <w:rFonts w:ascii="Times New Roman" w:hAnsi="Times New Roman" w:cs="Times New Roman"/>
+          <w:sz w:val="24"/>
+          <w:szCs w:val="24"/>
+        </w:rPr>
+      </w:pPr>
+    </w:p>
+    <w:p>
+      <w:pPr>
+        <w:autoSpaceDE w:val="0"/>
+        <w:autoSpaceDN w:val="0"/>
+        <w:adjustRightInd w:val="0"/>
+        <w:spacing w:after="0" w:line="240" w:lineRule="auto"/>
+        <w:ind w:left="360"/>
+        <w:rPr>
+          <w:rFonts w:ascii="Times New Roman" w:hAnsi="Times New Roman" w:cs="Times New Roman"/>
+          <w:sz w:val="24"/>
+          <w:szCs w:val="24"/>
+        </w:rPr>
+      </w:pPr>
+    </w:p>
+    <w:p>
+      <w:pPr>
+        <w:autoSpaceDE w:val="0"/>
+        <w:autoSpaceDN w:val="0"/>
+        <w:adjustRightInd w:val="0"/>
+        <w:spacing w:after="0" w:line="240" w:lineRule="auto"/>
+        <w:ind w:left="360"/>
+        <w:rPr>
+          <w:rFonts w:ascii="Times New Roman" w:hAnsi="Times New Roman" w:cs="Times New Roman"/>
+          <w:sz w:val="24"/>
+          <w:szCs w:val="24"/>
+        </w:rPr>
+      </w:pPr>
+      <w:r>
+        <w:rPr>
+          <w:noProof/>
+          <w:lang w:eastAsia="pl-PL"/>
+        </w:rPr>
+        <w:drawing>
+          <wp:inline distT="0" distB="0" distL="0" distR="0" wp14:anchorId="02AB7BC9" wp14:editId="599ED762">
+            <wp:extent cx="5760720" cy="3333115"/>
+            <wp:effectExtent l="0" t="0" r="0" b="635"/>
+            <wp:docPr id="16" name="Obraz 16"/>
+            <wp:cNvGraphicFramePr>
+              <a:graphicFrameLocks xmlns:a="http://schemas.openxmlformats.org/drawingml/2006/main" noChangeAspect="1"/>
+            </wp:cNvGraphicFramePr>
+            <a:graphic xmlns:a="http://schemas.openxmlformats.org/drawingml/2006/main">
+              <a:graphicData uri="http://schemas.openxmlformats.org/drawingml/2006/picture">
+                <pic:pic xmlns:pic="http://schemas.openxmlformats.org/drawingml/2006/picture">
+                  <pic:nvPicPr>
+                    <pic:cNvPr id="1" name=""/>
+                    <pic:cNvPicPr/>
+                  </pic:nvPicPr>
+                  <pic:blipFill>
+                    <a:blip r:embed="rId15"/>
+                    <a:stretch>
+                      <a:fillRect/>
+                    </a:stretch>
+                  </pic:blipFill>
+                  <pic:spPr>
+                    <a:xfrm>
+                      <a:off x="0" y="0"/>
+                      <a:ext cx="5760720" cy="3333115"/>
+                    </a:xfrm>
+                    <a:prstGeom prst="rect">
+                      <a:avLst/>
+                    </a:prstGeom>
+                  </pic:spPr>
+                </pic:pic>
+              </a:graphicData>
+            </a:graphic>
+          </wp:inline>
+        </w:drawing>
+      </w:r>
+    </w:p>
+    <w:p>
+      <w:pPr>
+        <w:autoSpaceDE w:val="0"/>
+        <w:autoSpaceDN w:val="0"/>
+        <w:adjustRightInd w:val="0"/>
+        <w:spacing w:after="0" w:line="240" w:lineRule="auto"/>
+        <w:ind w:left="360"/>
+        <w:jc w:val="center"/>
+        <w:rPr>
+          <w:rFonts w:ascii="Times New Roman" w:hAnsi="Times New Roman" w:cs="Times New Roman"/>
+          <w:sz w:val="24"/>
+          <w:szCs w:val="24"/>
+        </w:rPr>
+      </w:pPr>
+    </w:p>
+    <w:p>
+      <w:pPr>
+        <w:autoSpaceDE w:val="0"/>
+        <w:autoSpaceDN w:val="0"/>
+        <w:adjustRightInd w:val="0"/>
+        <w:spacing w:after="0" w:line="240" w:lineRule="auto"/>
+        <w:ind w:left="360"/>
+        <w:jc w:val="center"/>
+        <w:rPr>
+          <w:rFonts w:ascii="Times New Roman" w:hAnsi="Times New Roman" w:cs="Times New Roman"/>
+          <w:sz w:val="24"/>
+          <w:szCs w:val="24"/>
+        </w:rPr>
+      </w:pPr>
+      <w:r>
+        <w:rPr>
+          <w:noProof/>
+          <w:lang w:eastAsia="pl-PL"/>
+        </w:rPr>
+        <w:drawing>
+          <wp:anchor distT="0" distB="0" distL="114300" distR="114300" simplePos="0" relativeHeight="251666432" behindDoc="0" locked="0" layoutInCell="1" allowOverlap="1">
+            <wp:simplePos x="0" y="0"/>
+            <wp:positionH relativeFrom="column">
+              <wp:posOffset>197485</wp:posOffset>
+            </wp:positionH>
+            <wp:positionV relativeFrom="paragraph">
+              <wp:posOffset>512445</wp:posOffset>
+            </wp:positionV>
+            <wp:extent cx="5760720" cy="3328670"/>
+            <wp:effectExtent l="0" t="0" r="0" b="5080"/>
+            <wp:wrapSquare wrapText="bothSides"/>
+            <wp:docPr id="17" name="Obraz 17"/>
+            <wp:cNvGraphicFramePr>
+              <a:graphicFrameLocks xmlns:a="http://schemas.openxmlformats.org/drawingml/2006/main" noChangeAspect="1"/>
+            </wp:cNvGraphicFramePr>
+            <a:graphic xmlns:a="http://schemas.openxmlformats.org/drawingml/2006/main">
+              <a:graphicData uri="http://schemas.openxmlformats.org/drawingml/2006/picture">
+                <pic:pic xmlns:pic="http://schemas.openxmlformats.org/drawingml/2006/picture">
+                  <pic:nvPicPr>
+                    <pic:cNvPr id="1" name=""/>
+                    <pic:cNvPicPr/>
+                  </pic:nvPicPr>
+                  <pic:blipFill>
+                    <a:blip r:embed="rId16" cstate="print">
+                      <a:extLst>
+                        <a:ext uri="{28A0092B-C50C-407E-A947-70E740481C1C}">
+                          <a14:useLocalDpi xmlns:a14="http://schemas.microsoft.com/office/drawing/2010/main" val="0"/>
+                        </a:ext>
+                      </a:extLst>
+                    </a:blip>
+                    <a:stretch>
+                      <a:fillRect/>
+                    </a:stretch>
+                  </pic:blipFill>
+                  <pic:spPr>
+                    <a:xfrm>
+                      <a:off x="0" y="0"/>
+                      <a:ext cx="5760720" cy="3328670"/>
+                    </a:xfrm>
+                    <a:prstGeom prst="rect">
+                      <a:avLst/>
+                    </a:prstGeom>
+                  </pic:spPr>
+                </pic:pic>
+              </a:graphicData>
+            </a:graphic>
+          </wp:anchor>
+        </w:drawing>
+      </w:r>
+      <w:r>
+        <w:rPr>
+          <w:rFonts w:ascii="Times New Roman" w:hAnsi="Times New Roman" w:cs="Times New Roman"/>
+          <w:sz w:val="24"/>
+          <w:szCs w:val="24"/>
+        </w:rPr>
+        <w:t>Rys. 8. Wykres sygnału sinusoidalnego o częstotliwości 1100Hz oraz próbki otrzymane przy próbkowaniu o częstotliwości 100Hz.</w:t>
+      </w:r>
+    </w:p>
+    <w:p>
+      <w:pPr>
+        <w:autoSpaceDE w:val="0"/>
+        <w:autoSpaceDN w:val="0"/>
+        <w:adjustRightInd w:val="0"/>
+        <w:spacing w:after="0" w:line="240" w:lineRule="auto"/>
+        <w:jc w:val="center"/>
+        <w:rPr>
+          <w:rFonts w:ascii="Times New Roman" w:hAnsi="Times New Roman" w:cs="Times New Roman"/>
+          <w:sz w:val="24"/>
+          <w:szCs w:val="24"/>
+        </w:rPr>
+      </w:pPr>
+      <w:r>
+        <w:rPr>
+          <w:rFonts w:ascii="Times New Roman" w:hAnsi="Times New Roman" w:cs="Times New Roman"/>
+          <w:sz w:val="24"/>
+          <w:szCs w:val="24"/>
+        </w:rPr>
+        <w:t>Rys. 9</w:t>
+      </w:r>
+      <w:r>
+        <w:rPr>
+          <w:rFonts w:ascii="Times New Roman" w:hAnsi="Times New Roman" w:cs="Times New Roman"/>
+          <w:sz w:val="24"/>
+          <w:szCs w:val="24"/>
+        </w:rPr>
+        <w:t xml:space="preserve">. Wykres sygnału sinusoidalnego wraz z rekonstrukcja opartej o </w:t>
+      </w:r>
+      <w:r>
+        <w:rPr>
+          <w:rFonts w:ascii="Times New Roman" w:hAnsi="Times New Roman" w:cs="Times New Roman"/>
+          <w:sz w:val="24"/>
+          <w:szCs w:val="24"/>
+        </w:rPr>
+        <w:t>25</w:t>
+      </w:r>
+      <w:r>
+        <w:rPr>
+          <w:rFonts w:ascii="Times New Roman" w:hAnsi="Times New Roman" w:cs="Times New Roman"/>
+          <w:sz w:val="24"/>
+          <w:szCs w:val="24"/>
+        </w:rPr>
+        <w:t xml:space="preserve"> sąsiadujących </w:t>
+      </w:r>
+      <w:r>
+        <w:rPr>
+          <w:rFonts w:ascii="Times New Roman" w:hAnsi="Times New Roman" w:cs="Times New Roman"/>
+          <w:sz w:val="24"/>
+          <w:szCs w:val="24"/>
+        </w:rPr>
+        <w:t>punktów.</w:t>
+      </w:r>
+    </w:p>
+    <w:p>
+      <w:pPr>
+        <w:autoSpaceDE w:val="0"/>
+        <w:autoSpaceDN w:val="0"/>
+        <w:adjustRightInd w:val="0"/>
+        <w:spacing w:after="0" w:line="240" w:lineRule="auto"/>
+        <w:ind w:left="360"/>
+        <w:rPr>
+          <w:rFonts w:ascii="Times New Roman" w:hAnsi="Times New Roman" w:cs="Times New Roman"/>
+          <w:sz w:val="24"/>
+          <w:szCs w:val="24"/>
+        </w:rPr>
+      </w:pPr>
+    </w:p>
+    <w:tbl>
+      <w:tblPr>
+        <w:tblStyle w:val="Tabela-Siatka"/>
+        <w:tblW w:w="0" w:type="auto"/>
+        <w:tblInd w:w="3391" w:type="dxa"/>
+        <w:tblLook w:val="04A0" w:firstRow="1" w:lastRow="0" w:firstColumn="1" w:lastColumn="0" w:noHBand="0" w:noVBand="1"/>
+      </w:tblPr>
+      <w:tblGrid>
+        <w:gridCol w:w="1139"/>
+        <w:gridCol w:w="1139"/>
+      </w:tblGrid>
+      <w:tr>
+        <w:trPr>
+          <w:trHeight w:val="254"/>
+        </w:trPr>
+        <w:tc>
+          <w:tcPr>
+            <w:tcW w:w="1139" w:type="dxa"/>
+            <w:vAlign w:val="center"/>
+          </w:tcPr>
+          <w:p>
+            <w:pPr>
+              <w:autoSpaceDE w:val="0"/>
+              <w:autoSpaceDN w:val="0"/>
+              <w:adjustRightInd w:val="0"/>
+              <w:jc w:val="center"/>
+              <w:rPr>
+                <w:rFonts w:ascii="Times New Roman" w:hAnsi="Times New Roman" w:cs="Times New Roman"/>
+                <w:sz w:val="24"/>
+                <w:szCs w:val="24"/>
+              </w:rPr>
+            </w:pPr>
+            <w:r>
+              <w:rPr>
+                <w:rFonts w:ascii="Times New Roman" w:hAnsi="Times New Roman" w:cs="Times New Roman"/>
+                <w:sz w:val="24"/>
+                <w:szCs w:val="24"/>
+              </w:rPr>
+              <w:lastRenderedPageBreak/>
+              <w:t>Błąd</w:t>
+            </w:r>
+          </w:p>
+        </w:tc>
+        <w:tc>
+          <w:tcPr>
+            <w:tcW w:w="1139" w:type="dxa"/>
+            <w:vAlign w:val="center"/>
+          </w:tcPr>
+          <w:p>
+            <w:pPr>
+              <w:autoSpaceDE w:val="0"/>
+              <w:autoSpaceDN w:val="0"/>
+              <w:adjustRightInd w:val="0"/>
+              <w:jc w:val="center"/>
+              <w:rPr>
+                <w:rFonts w:ascii="Times New Roman" w:hAnsi="Times New Roman" w:cs="Times New Roman"/>
+                <w:sz w:val="24"/>
+                <w:szCs w:val="24"/>
+              </w:rPr>
+            </w:pPr>
+            <w:r>
+              <w:rPr>
+                <w:rFonts w:ascii="Times New Roman" w:hAnsi="Times New Roman" w:cs="Times New Roman"/>
+                <w:sz w:val="24"/>
+                <w:szCs w:val="24"/>
+              </w:rPr>
+              <w:t>Wartość</w:t>
+            </w:r>
+          </w:p>
+        </w:tc>
+      </w:tr>
+      <w:tr>
+        <w:trPr>
+          <w:trHeight w:val="254"/>
+        </w:trPr>
+        <w:tc>
+          <w:tcPr>
+            <w:tcW w:w="1139" w:type="dxa"/>
+            <w:vAlign w:val="center"/>
+          </w:tcPr>
+          <w:p>
+            <w:pPr>
+              <w:autoSpaceDE w:val="0"/>
+              <w:autoSpaceDN w:val="0"/>
+              <w:adjustRightInd w:val="0"/>
+              <w:jc w:val="center"/>
+              <w:rPr>
+                <w:rFonts w:ascii="Times New Roman" w:hAnsi="Times New Roman" w:cs="Times New Roman"/>
+                <w:sz w:val="24"/>
+                <w:szCs w:val="24"/>
+              </w:rPr>
+            </w:pPr>
+            <w:r>
+              <w:rPr>
+                <w:rFonts w:ascii="Times New Roman" w:hAnsi="Times New Roman" w:cs="Times New Roman"/>
+                <w:sz w:val="24"/>
+                <w:szCs w:val="24"/>
+              </w:rPr>
+              <w:t>MSE</w:t>
+            </w:r>
+          </w:p>
+        </w:tc>
+        <w:tc>
+          <w:tcPr>
+            <w:tcW w:w="1139" w:type="dxa"/>
+            <w:vAlign w:val="center"/>
+          </w:tcPr>
+          <w:p>
+            <w:pPr>
+              <w:autoSpaceDE w:val="0"/>
+              <w:autoSpaceDN w:val="0"/>
+              <w:adjustRightInd w:val="0"/>
+              <w:jc w:val="center"/>
+              <w:rPr>
+                <w:rFonts w:ascii="Times New Roman" w:hAnsi="Times New Roman" w:cs="Times New Roman"/>
+                <w:sz w:val="24"/>
+                <w:szCs w:val="24"/>
+              </w:rPr>
+            </w:pPr>
+            <w:r>
+              <w:rPr>
+                <w:rFonts w:ascii="Times New Roman" w:hAnsi="Times New Roman" w:cs="Times New Roman"/>
+                <w:sz w:val="24"/>
+                <w:szCs w:val="24"/>
+              </w:rPr>
+              <w:t>1.0</w:t>
+            </w:r>
+          </w:p>
+        </w:tc>
+        <w:bookmarkStart w:id="0" w:name="_GoBack"/>
+        <w:bookmarkEnd w:id="0"/>
+      </w:tr>
+      <w:tr>
+        <w:trPr>
+          <w:trHeight w:val="254"/>
+        </w:trPr>
+        <w:tc>
+          <w:tcPr>
+            <w:tcW w:w="1139" w:type="dxa"/>
+            <w:vAlign w:val="center"/>
+          </w:tcPr>
+          <w:p>
+            <w:pPr>
+              <w:autoSpaceDE w:val="0"/>
+              <w:autoSpaceDN w:val="0"/>
+              <w:adjustRightInd w:val="0"/>
+              <w:jc w:val="center"/>
+              <w:rPr>
+                <w:rFonts w:ascii="Times New Roman" w:hAnsi="Times New Roman" w:cs="Times New Roman"/>
+                <w:sz w:val="24"/>
+                <w:szCs w:val="24"/>
+              </w:rPr>
+            </w:pPr>
+            <w:r>
+              <w:rPr>
+                <w:rFonts w:ascii="Times New Roman" w:hAnsi="Times New Roman" w:cs="Times New Roman"/>
+                <w:sz w:val="24"/>
+                <w:szCs w:val="24"/>
+              </w:rPr>
+              <w:t>SNR</w:t>
+            </w:r>
+          </w:p>
+        </w:tc>
+        <w:tc>
+          <w:tcPr>
+            <w:tcW w:w="1139" w:type="dxa"/>
+            <w:vAlign w:val="center"/>
+          </w:tcPr>
+          <w:p>
+            <w:pPr>
+              <w:autoSpaceDE w:val="0"/>
+              <w:autoSpaceDN w:val="0"/>
+              <w:adjustRightInd w:val="0"/>
+              <w:jc w:val="center"/>
+              <w:rPr>
+                <w:rFonts w:ascii="Times New Roman" w:hAnsi="Times New Roman" w:cs="Times New Roman"/>
+                <w:sz w:val="24"/>
+                <w:szCs w:val="24"/>
+              </w:rPr>
+            </w:pPr>
+            <w:r>
+              <w:rPr>
+                <w:rFonts w:ascii="Times New Roman" w:hAnsi="Times New Roman" w:cs="Times New Roman"/>
+                <w:sz w:val="24"/>
+                <w:szCs w:val="24"/>
+              </w:rPr>
+              <w:t>-3.01</w:t>
+            </w:r>
+          </w:p>
+        </w:tc>
+      </w:tr>
+      <w:tr>
+        <w:trPr>
+          <w:trHeight w:val="243"/>
+        </w:trPr>
+        <w:tc>
+          <w:tcPr>
+            <w:tcW w:w="1139" w:type="dxa"/>
+            <w:vAlign w:val="center"/>
+          </w:tcPr>
+          <w:p>
+            <w:pPr>
+              <w:autoSpaceDE w:val="0"/>
+              <w:autoSpaceDN w:val="0"/>
+              <w:adjustRightInd w:val="0"/>
+              <w:jc w:val="center"/>
+              <w:rPr>
+                <w:rFonts w:ascii="Times New Roman" w:hAnsi="Times New Roman" w:cs="Times New Roman"/>
+                <w:sz w:val="24"/>
+                <w:szCs w:val="24"/>
+              </w:rPr>
+            </w:pPr>
+            <w:r>
+              <w:rPr>
+                <w:rFonts w:ascii="Times New Roman" w:hAnsi="Times New Roman" w:cs="Times New Roman"/>
+                <w:sz w:val="24"/>
+                <w:szCs w:val="24"/>
+              </w:rPr>
+              <w:t>PSNR</w:t>
+            </w:r>
+          </w:p>
+        </w:tc>
+        <w:tc>
+          <w:tcPr>
+            <w:tcW w:w="1139" w:type="dxa"/>
+            <w:vAlign w:val="center"/>
+          </w:tcPr>
+          <w:p>
+            <w:pPr>
+              <w:autoSpaceDE w:val="0"/>
+              <w:autoSpaceDN w:val="0"/>
+              <w:adjustRightInd w:val="0"/>
+              <w:jc w:val="center"/>
+              <w:rPr>
+                <w:rFonts w:ascii="Times New Roman" w:hAnsi="Times New Roman" w:cs="Times New Roman"/>
+                <w:sz w:val="24"/>
+                <w:szCs w:val="24"/>
+              </w:rPr>
+            </w:pPr>
+            <w:r>
+              <w:rPr>
+                <w:rFonts w:ascii="Times New Roman" w:hAnsi="Times New Roman" w:cs="Times New Roman"/>
+                <w:sz w:val="24"/>
+                <w:szCs w:val="24"/>
+              </w:rPr>
+              <w:t>-0.0014</w:t>
+            </w:r>
+          </w:p>
+        </w:tc>
+      </w:tr>
+      <w:tr>
+        <w:trPr>
+          <w:trHeight w:val="254"/>
+        </w:trPr>
+        <w:tc>
+          <w:tcPr>
+            <w:tcW w:w="1139" w:type="dxa"/>
+            <w:vAlign w:val="center"/>
+          </w:tcPr>
+          <w:p>
+            <w:pPr>
+              <w:autoSpaceDE w:val="0"/>
+              <w:autoSpaceDN w:val="0"/>
+              <w:adjustRightInd w:val="0"/>
+              <w:jc w:val="center"/>
+              <w:rPr>
+                <w:rFonts w:ascii="Times New Roman" w:hAnsi="Times New Roman" w:cs="Times New Roman"/>
+                <w:sz w:val="24"/>
+                <w:szCs w:val="24"/>
+              </w:rPr>
+            </w:pPr>
+            <w:r>
+              <w:rPr>
+                <w:rFonts w:ascii="Times New Roman" w:hAnsi="Times New Roman" w:cs="Times New Roman"/>
+                <w:sz w:val="24"/>
+                <w:szCs w:val="24"/>
+              </w:rPr>
+              <w:t>MD</w:t>
+            </w:r>
+          </w:p>
+        </w:tc>
+        <w:tc>
+          <w:tcPr>
+            <w:tcW w:w="1139" w:type="dxa"/>
+            <w:vAlign w:val="center"/>
+          </w:tcPr>
+          <w:p>
+            <w:pPr>
+              <w:autoSpaceDE w:val="0"/>
+              <w:autoSpaceDN w:val="0"/>
+              <w:adjustRightInd w:val="0"/>
+              <w:jc w:val="center"/>
+              <w:rPr>
+                <w:rFonts w:ascii="Times New Roman" w:hAnsi="Times New Roman" w:cs="Times New Roman"/>
+                <w:sz w:val="24"/>
+                <w:szCs w:val="24"/>
+              </w:rPr>
+            </w:pPr>
+            <w:r>
+              <w:rPr>
+                <w:rFonts w:ascii="Times New Roman" w:hAnsi="Times New Roman" w:cs="Times New Roman"/>
+                <w:sz w:val="24"/>
+                <w:szCs w:val="24"/>
+              </w:rPr>
+              <w:t>2.008</w:t>
+            </w:r>
+          </w:p>
+        </w:tc>
+      </w:tr>
+    </w:tbl>
+    <w:p>
+      <w:pPr>
+        <w:autoSpaceDE w:val="0"/>
+        <w:autoSpaceDN w:val="0"/>
+        <w:adjustRightInd w:val="0"/>
+        <w:spacing w:after="0" w:line="240" w:lineRule="auto"/>
+        <w:jc w:val="center"/>
+        <w:rPr>
+          <w:rFonts w:ascii="Times New Roman" w:hAnsi="Times New Roman" w:cs="Times New Roman"/>
+          <w:sz w:val="24"/>
+          <w:szCs w:val="24"/>
+        </w:rPr>
+      </w:pPr>
+      <w:r>
+        <w:rPr>
+          <w:rFonts w:ascii="Times New Roman" w:hAnsi="Times New Roman" w:cs="Times New Roman"/>
+          <w:sz w:val="24"/>
+          <w:szCs w:val="24"/>
+        </w:rPr>
+        <w:t xml:space="preserve">Tabela. </w:t>
+      </w:r>
+      <w:r>
+        <w:rPr>
+          <w:rFonts w:ascii="Times New Roman" w:hAnsi="Times New Roman" w:cs="Times New Roman"/>
+          <w:sz w:val="24"/>
+          <w:szCs w:val="24"/>
+        </w:rPr>
+        <w:t>6</w:t>
+      </w:r>
+      <w:r>
+        <w:rPr>
+          <w:rFonts w:ascii="Times New Roman" w:hAnsi="Times New Roman" w:cs="Times New Roman"/>
+          <w:sz w:val="24"/>
+          <w:szCs w:val="24"/>
+        </w:rPr>
+        <w:t>. Wartość metryk porównujących sygnały dla</w:t>
+      </w:r>
+      <w:r>
+        <w:rPr>
+          <w:rFonts w:ascii="Times New Roman" w:hAnsi="Times New Roman" w:cs="Times New Roman"/>
+          <w:sz w:val="24"/>
+          <w:szCs w:val="24"/>
+        </w:rPr>
+        <w:t xml:space="preserve"> zjawiska aliasingu</w:t>
+      </w:r>
+    </w:p>
+    <w:p>
+      <w:pPr>
+        <w:autoSpaceDE w:val="0"/>
+        <w:autoSpaceDN w:val="0"/>
+        <w:adjustRightInd w:val="0"/>
+        <w:spacing w:after="0" w:line="240" w:lineRule="auto"/>
+        <w:rPr>
+          <w:rFonts w:ascii="Times New Roman" w:hAnsi="Times New Roman" w:cs="Times New Roman"/>
+          <w:sz w:val="24"/>
+          <w:szCs w:val="24"/>
+        </w:rPr>
+      </w:pPr>
+    </w:p>
+    <w:p>
+      <w:pPr>
+        <w:autoSpaceDE w:val="0"/>
+        <w:autoSpaceDN w:val="0"/>
+        <w:adjustRightInd w:val="0"/>
+        <w:spacing w:after="0" w:line="240" w:lineRule="auto"/>
         <w:rPr>
           <w:rFonts w:ascii="Times New Roman" w:hAnsi="Times New Roman" w:cs="Times New Roman"/>
           <w:sz w:val="24"/>
@@ -5225,7 +6510,6 @@
           <w:sz w:val="36"/>
           <w:szCs w:val="36"/>
         </w:rPr>
-        <w:lastRenderedPageBreak/>
         <w:t>Wnioski</w:t>
       </w:r>
     </w:p>

</xml_diff>

<commit_message>
Add text to report 4
</commit_message>
<xml_diff>
--- a/sprawozdania/sprawozdanie2.docx
+++ b/sprawozdania/sprawozdanie2.docx
@@ -3457,15 +3457,7 @@
           <w:sz w:val="24"/>
           <w:szCs w:val="24"/>
         </w:rPr>
-        <w:t xml:space="preserve"> </w:t>
-      </w:r>
-      <w:r>
-        <w:rPr>
-          <w:rFonts w:ascii="Times New Roman" w:hAnsi="Times New Roman" w:cs="Times New Roman"/>
-          <w:sz w:val="24"/>
-          <w:szCs w:val="24"/>
-        </w:rPr>
-        <w:t>i próbkowanie z częstotliwością 25Hz.</w:t>
+        <w:t xml:space="preserve"> i próbkowanie z częstotliwością 25Hz.</w:t>
       </w:r>
     </w:p>
     <w:p>
@@ -3495,15 +3487,7 @@
           <w:sz w:val="24"/>
           <w:szCs w:val="24"/>
         </w:rPr>
-        <w:t xml:space="preserve">punktów </w:t>
-      </w:r>
-      <w:r>
-        <w:rPr>
-          <w:rFonts w:ascii="Times New Roman" w:hAnsi="Times New Roman" w:cs="Times New Roman"/>
-          <w:sz w:val="24"/>
-          <w:szCs w:val="24"/>
-        </w:rPr>
-        <w:t>i próbkowanie z częstotliwością 25Hz.</w:t>
+        <w:t>punktów i próbkowanie z częstotliwością 25Hz.</w:t>
       </w:r>
     </w:p>
     <w:p>
@@ -3943,15 +3927,7 @@
           <w:sz w:val="24"/>
           <w:szCs w:val="24"/>
         </w:rPr>
-        <w:t xml:space="preserve"> </w:t>
-      </w:r>
-      <w:r>
-        <w:rPr>
-          <w:rFonts w:ascii="Times New Roman" w:hAnsi="Times New Roman" w:cs="Times New Roman"/>
-          <w:sz w:val="24"/>
-          <w:szCs w:val="24"/>
-        </w:rPr>
-        <w:t>i próbkowanie z częstotliwością 25Hz.</w:t>
+        <w:t xml:space="preserve"> i próbkowanie z częstotliwością 25Hz.</w:t>
       </w:r>
     </w:p>
     <w:p>
@@ -4348,31 +4324,7 @@
           <w:sz w:val="24"/>
           <w:szCs w:val="24"/>
         </w:rPr>
-        <w:t xml:space="preserve"> </w:t>
-      </w:r>
-      <w:r>
-        <w:rPr>
-          <w:rFonts w:ascii="Times New Roman" w:hAnsi="Times New Roman" w:cs="Times New Roman"/>
-          <w:sz w:val="24"/>
-          <w:szCs w:val="24"/>
-        </w:rPr>
-        <w:t xml:space="preserve">przy częstotliwości próbkowania </w:t>
-      </w:r>
-      <w:r>
-        <w:rPr>
-          <w:rFonts w:ascii="Times New Roman" w:hAnsi="Times New Roman" w:cs="Times New Roman"/>
-          <w:sz w:val="24"/>
-          <w:szCs w:val="24"/>
-        </w:rPr>
-        <w:t>25Hz</w:t>
-      </w:r>
-      <w:r>
-        <w:rPr>
-          <w:rFonts w:ascii="Times New Roman" w:hAnsi="Times New Roman" w:cs="Times New Roman"/>
-          <w:sz w:val="24"/>
-          <w:szCs w:val="24"/>
-        </w:rPr>
-        <w:t>.</w:t>
+        <w:t xml:space="preserve"> przy częstotliwości próbkowania 25Hz.</w:t>
       </w:r>
     </w:p>
     <w:p>
@@ -4597,15 +4549,7 @@
           <w:sz w:val="24"/>
           <w:szCs w:val="24"/>
         </w:rPr>
-        <w:t>Rys. 6</w:t>
-      </w:r>
-      <w:r>
-        <w:rPr>
-          <w:rFonts w:ascii="Times New Roman" w:hAnsi="Times New Roman" w:cs="Times New Roman"/>
-          <w:sz w:val="24"/>
-          <w:szCs w:val="24"/>
-        </w:rPr>
-        <w:t>. Wykres sygnału sinusoidalnego wraz z rekonstrukcja opartej o 30 sąsiadujących punktów</w:t>
+        <w:t>Rys. 6. Wykres sygnału sinusoidalnego wraz z rekonstrukcja opartej o 30 sąsiadujących punktów</w:t>
       </w:r>
       <w:r>
         <w:rPr>
@@ -4621,23 +4565,7 @@
           <w:sz w:val="24"/>
           <w:szCs w:val="24"/>
         </w:rPr>
-        <w:t xml:space="preserve">i próbkowanie z częstotliwością </w:t>
-      </w:r>
-      <w:r>
-        <w:rPr>
-          <w:rFonts w:ascii="Times New Roman" w:hAnsi="Times New Roman" w:cs="Times New Roman"/>
-          <w:sz w:val="24"/>
-          <w:szCs w:val="24"/>
-        </w:rPr>
-        <w:t>50Hz</w:t>
-      </w:r>
-      <w:r>
-        <w:rPr>
-          <w:rFonts w:ascii="Times New Roman" w:hAnsi="Times New Roman" w:cs="Times New Roman"/>
-          <w:sz w:val="24"/>
-          <w:szCs w:val="24"/>
-        </w:rPr>
-        <w:t>.</w:t>
+        <w:t>i próbkowanie z częstotliwością 50Hz.</w:t>
       </w:r>
     </w:p>
     <w:p>
@@ -4870,15 +4798,7 @@
                 <w:sz w:val="24"/>
                 <w:szCs w:val="24"/>
               </w:rPr>
-              <w:t>0.</w:t>
-            </w:r>
-            <w:r>
-              <w:rPr>
-                <w:rFonts w:ascii="Times New Roman" w:hAnsi="Times New Roman" w:cs="Times New Roman"/>
-                <w:sz w:val="24"/>
-                <w:szCs w:val="24"/>
-              </w:rPr>
-              <w:t>000017</w:t>
+              <w:t>0.000017</w:t>
             </w:r>
           </w:p>
         </w:tc>
@@ -5080,47 +5000,7 @@
           <w:sz w:val="24"/>
           <w:szCs w:val="24"/>
         </w:rPr>
-        <w:t xml:space="preserve">Tabela. </w:t>
-      </w:r>
-      <w:r>
-        <w:rPr>
-          <w:rFonts w:ascii="Times New Roman" w:hAnsi="Times New Roman" w:cs="Times New Roman"/>
-          <w:sz w:val="24"/>
-          <w:szCs w:val="24"/>
-        </w:rPr>
-        <w:t>4</w:t>
-      </w:r>
-      <w:r>
-        <w:rPr>
-          <w:rFonts w:ascii="Times New Roman" w:hAnsi="Times New Roman" w:cs="Times New Roman"/>
-          <w:sz w:val="24"/>
-          <w:szCs w:val="24"/>
-        </w:rPr>
-        <w:t xml:space="preserve">. Wartość metryk porównujących sygnały dla rekonstrukcji opartej o </w:t>
-      </w:r>
-      <w:r>
-        <w:rPr>
-          <w:rFonts w:ascii="Times New Roman" w:hAnsi="Times New Roman" w:cs="Times New Roman"/>
-          <w:sz w:val="24"/>
-          <w:szCs w:val="24"/>
-        </w:rPr>
-        <w:t>30</w:t>
-      </w:r>
-      <w:r>
-        <w:rPr>
-          <w:rFonts w:ascii="Times New Roman" w:hAnsi="Times New Roman" w:cs="Times New Roman"/>
-          <w:sz w:val="24"/>
-          <w:szCs w:val="24"/>
-        </w:rPr>
-        <w:t xml:space="preserve"> sąsiadujących punktów</w:t>
-      </w:r>
-      <w:r>
-        <w:rPr>
-          <w:rFonts w:ascii="Times New Roman" w:hAnsi="Times New Roman" w:cs="Times New Roman"/>
-          <w:sz w:val="24"/>
-          <w:szCs w:val="24"/>
-        </w:rPr>
-        <w:t xml:space="preserve"> przy częstotliwości próbkowania 50Hz.</w:t>
+        <w:t>Tabela. 4. Wartość metryk porównujących sygnały dla rekonstrukcji opartej o 30 sąsiadujących punktów przy częstotliwości próbkowania 50Hz.</w:t>
       </w:r>
     </w:p>
     <w:p>
@@ -5211,31 +5091,7 @@
           <w:sz w:val="24"/>
           <w:szCs w:val="24"/>
         </w:rPr>
-        <w:t>Rys. 7</w:t>
-      </w:r>
-      <w:r>
-        <w:rPr>
-          <w:rFonts w:ascii="Times New Roman" w:hAnsi="Times New Roman" w:cs="Times New Roman"/>
-          <w:sz w:val="24"/>
-          <w:szCs w:val="24"/>
-        </w:rPr>
-        <w:t xml:space="preserve">. Wykres sygnału sinusoidalnego wraz z rekonstrukcja opartej o </w:t>
-      </w:r>
-      <w:r>
-        <w:rPr>
-          <w:rFonts w:ascii="Times New Roman" w:hAnsi="Times New Roman" w:cs="Times New Roman"/>
-          <w:sz w:val="24"/>
-          <w:szCs w:val="24"/>
-        </w:rPr>
-        <w:t>50</w:t>
-      </w:r>
-      <w:r>
-        <w:rPr>
-          <w:rFonts w:ascii="Times New Roman" w:hAnsi="Times New Roman" w:cs="Times New Roman"/>
-          <w:sz w:val="24"/>
-          <w:szCs w:val="24"/>
-        </w:rPr>
-        <w:t xml:space="preserve"> sąsiadujących punktów</w:t>
+        <w:t>Rys. 7. Wykres sygnału sinusoidalnego wraz z rekonstrukcja opartej o 50 sąsiadujących punktów</w:t>
       </w:r>
       <w:r>
         <w:rPr>
@@ -5393,15 +5249,7 @@
                 <w:sz w:val="24"/>
                 <w:szCs w:val="24"/>
               </w:rPr>
-              <w:t>0.0000</w:t>
-            </w:r>
-            <w:r>
-              <w:rPr>
-                <w:rFonts w:ascii="Times New Roman" w:hAnsi="Times New Roman" w:cs="Times New Roman"/>
-                <w:sz w:val="24"/>
-                <w:szCs w:val="24"/>
-              </w:rPr>
-              <w:t>012</w:t>
+              <w:t>0.0000012</w:t>
             </w:r>
           </w:p>
         </w:tc>
@@ -5603,39 +5451,7 @@
           <w:sz w:val="24"/>
           <w:szCs w:val="24"/>
         </w:rPr>
-        <w:t xml:space="preserve">Tabela. </w:t>
-      </w:r>
-      <w:r>
-        <w:rPr>
-          <w:rFonts w:ascii="Times New Roman" w:hAnsi="Times New Roman" w:cs="Times New Roman"/>
-          <w:sz w:val="24"/>
-          <w:szCs w:val="24"/>
-        </w:rPr>
-        <w:t>5</w:t>
-      </w:r>
-      <w:r>
-        <w:rPr>
-          <w:rFonts w:ascii="Times New Roman" w:hAnsi="Times New Roman" w:cs="Times New Roman"/>
-          <w:sz w:val="24"/>
-          <w:szCs w:val="24"/>
-        </w:rPr>
-        <w:t xml:space="preserve">. Wartość metryk porównujących sygnały dla rekonstrukcji opartej o </w:t>
-      </w:r>
-      <w:r>
-        <w:rPr>
-          <w:rFonts w:ascii="Times New Roman" w:hAnsi="Times New Roman" w:cs="Times New Roman"/>
-          <w:sz w:val="24"/>
-          <w:szCs w:val="24"/>
-        </w:rPr>
-        <w:t>50</w:t>
-      </w:r>
-      <w:r>
-        <w:rPr>
-          <w:rFonts w:ascii="Times New Roman" w:hAnsi="Times New Roman" w:cs="Times New Roman"/>
-          <w:sz w:val="24"/>
-          <w:szCs w:val="24"/>
-        </w:rPr>
-        <w:t xml:space="preserve"> sąsiadujących punktów przy częstotliwości próbkowania 50Hz.</w:t>
+        <w:t>Tabela. 5. Wartość metryk porównujących sygnały dla rekonstrukcji opartej o 50 sąsiadujących punktów przy częstotliwości próbkowania 50Hz.</w:t>
       </w:r>
     </w:p>
     <w:p>
@@ -6014,31 +5830,7 @@
           <w:sz w:val="24"/>
           <w:szCs w:val="24"/>
         </w:rPr>
-        <w:t>Rys. 9</w:t>
-      </w:r>
-      <w:r>
-        <w:rPr>
-          <w:rFonts w:ascii="Times New Roman" w:hAnsi="Times New Roman" w:cs="Times New Roman"/>
-          <w:sz w:val="24"/>
-          <w:szCs w:val="24"/>
-        </w:rPr>
-        <w:t xml:space="preserve">. Wykres sygnału sinusoidalnego wraz z rekonstrukcja opartej o </w:t>
-      </w:r>
-      <w:r>
-        <w:rPr>
-          <w:rFonts w:ascii="Times New Roman" w:hAnsi="Times New Roman" w:cs="Times New Roman"/>
-          <w:sz w:val="24"/>
-          <w:szCs w:val="24"/>
-        </w:rPr>
-        <w:t>25</w:t>
-      </w:r>
-      <w:r>
-        <w:rPr>
-          <w:rFonts w:ascii="Times New Roman" w:hAnsi="Times New Roman" w:cs="Times New Roman"/>
-          <w:sz w:val="24"/>
-          <w:szCs w:val="24"/>
-        </w:rPr>
-        <w:t xml:space="preserve"> sąsiadujących </w:t>
+        <w:t xml:space="preserve">Rys. 9. Wykres sygnału sinusoidalnego wraz z rekonstrukcja opartej o 25 sąsiadujących </w:t>
       </w:r>
       <w:r>
         <w:rPr>
@@ -6192,8 +5984,6 @@
             </w:r>
           </w:p>
         </w:tc>
-        <w:bookmarkStart w:id="0" w:name="_GoBack"/>
-        <w:bookmarkEnd w:id="0"/>
       </w:tr>
       <w:tr>
         <w:trPr>
@@ -6392,80 +6182,15 @@
           <w:sz w:val="24"/>
           <w:szCs w:val="24"/>
         </w:rPr>
-        <w:t xml:space="preserve">Tabela. </w:t>
-      </w:r>
-      <w:r>
-        <w:rPr>
-          <w:rFonts w:ascii="Times New Roman" w:hAnsi="Times New Roman" w:cs="Times New Roman"/>
-          <w:sz w:val="24"/>
-          <w:szCs w:val="24"/>
-        </w:rPr>
-        <w:t>6</w:t>
-      </w:r>
-      <w:r>
-        <w:rPr>
-          <w:rFonts w:ascii="Times New Roman" w:hAnsi="Times New Roman" w:cs="Times New Roman"/>
-          <w:sz w:val="24"/>
-          <w:szCs w:val="24"/>
-        </w:rPr>
-        <w:t>. Wartość metryk porównujących sygnały dla</w:t>
-      </w:r>
-      <w:r>
-        <w:rPr>
-          <w:rFonts w:ascii="Times New Roman" w:hAnsi="Times New Roman" w:cs="Times New Roman"/>
-          <w:sz w:val="24"/>
-          <w:szCs w:val="24"/>
-        </w:rPr>
-        <w:t xml:space="preserve"> zjawiska aliasingu</w:t>
-      </w:r>
-    </w:p>
-    <w:p>
-      <w:pPr>
-        <w:autoSpaceDE w:val="0"/>
-        <w:autoSpaceDN w:val="0"/>
-        <w:adjustRightInd w:val="0"/>
-        <w:spacing w:after="0" w:line="240" w:lineRule="auto"/>
-        <w:rPr>
-          <w:rFonts w:ascii="Times New Roman" w:hAnsi="Times New Roman" w:cs="Times New Roman"/>
-          <w:sz w:val="24"/>
-          <w:szCs w:val="24"/>
-        </w:rPr>
-      </w:pPr>
-    </w:p>
-    <w:p>
-      <w:pPr>
-        <w:autoSpaceDE w:val="0"/>
-        <w:autoSpaceDN w:val="0"/>
-        <w:adjustRightInd w:val="0"/>
-        <w:spacing w:after="0" w:line="240" w:lineRule="auto"/>
-        <w:rPr>
-          <w:rFonts w:ascii="Times New Roman" w:hAnsi="Times New Roman" w:cs="Times New Roman"/>
-          <w:sz w:val="24"/>
-          <w:szCs w:val="24"/>
-        </w:rPr>
-      </w:pPr>
-    </w:p>
-    <w:p>
-      <w:pPr>
-        <w:autoSpaceDE w:val="0"/>
-        <w:autoSpaceDN w:val="0"/>
-        <w:adjustRightInd w:val="0"/>
-        <w:spacing w:after="0" w:line="240" w:lineRule="auto"/>
-        <w:jc w:val="center"/>
-        <w:rPr>
-          <w:rFonts w:ascii="Times New Roman" w:hAnsi="Times New Roman" w:cs="Times New Roman"/>
-          <w:sz w:val="24"/>
-          <w:szCs w:val="24"/>
-        </w:rPr>
-      </w:pPr>
-    </w:p>
-    <w:p>
-      <w:pPr>
-        <w:autoSpaceDE w:val="0"/>
-        <w:autoSpaceDN w:val="0"/>
-        <w:adjustRightInd w:val="0"/>
-        <w:spacing w:after="0" w:line="240" w:lineRule="auto"/>
-        <w:jc w:val="center"/>
+        <w:t>Tabela. 6. Wartość metryk porównujących sygnały dla zjawiska aliasingu</w:t>
+      </w:r>
+    </w:p>
+    <w:p>
+      <w:pPr>
+        <w:autoSpaceDE w:val="0"/>
+        <w:autoSpaceDN w:val="0"/>
+        <w:adjustRightInd w:val="0"/>
+        <w:spacing w:after="0" w:line="240" w:lineRule="auto"/>
         <w:rPr>
           <w:rFonts w:ascii="Times New Roman" w:hAnsi="Times New Roman" w:cs="Times New Roman"/>
           <w:sz w:val="24"/>
@@ -6538,6 +6263,34 @@
         </w:rPr>
         <w:t>Dokładność rekonstrukcji opartej na funkcji sinc jest zależna od liczby sąsiadujących próbek, im wyższa tym rekonstrukcja sygnału jest dokładniejsza.</w:t>
       </w:r>
+    </w:p>
+    <w:p>
+      <w:pPr>
+        <w:pStyle w:val="Akapitzlist"/>
+        <w:numPr>
+          <w:ilvl w:val="0"/>
+          <w:numId w:val="4"/>
+        </w:numPr>
+        <w:autoSpaceDE w:val="0"/>
+        <w:autoSpaceDN w:val="0"/>
+        <w:adjustRightInd w:val="0"/>
+        <w:spacing w:after="0" w:line="240" w:lineRule="auto"/>
+        <w:rPr>
+          <w:rFonts w:ascii="Times New Roman" w:hAnsi="Times New Roman" w:cs="Times New Roman"/>
+          <w:sz w:val="24"/>
+          <w:szCs w:val="24"/>
+        </w:rPr>
+      </w:pPr>
+      <w:r>
+        <w:rPr>
+          <w:rFonts w:ascii="Times New Roman" w:hAnsi="Times New Roman" w:cs="Times New Roman"/>
+          <w:sz w:val="24"/>
+          <w:szCs w:val="24"/>
+        </w:rPr>
+        <w:t>Im większa częstotliwość próbkowania tym więcej sąsiadujących próbek jest potrzebnych do rekonstrukcji sygnału.</w:t>
+      </w:r>
+      <w:bookmarkStart w:id="0" w:name="_GoBack"/>
+      <w:bookmarkEnd w:id="0"/>
     </w:p>
     <w:p>
       <w:pPr>

</xml_diff>